<commit_message>
Adding phase 3 doc
</commit_message>
<xml_diff>
--- a/doc/Metodo de la Ingenieria- Aerolínea.docx
+++ b/doc/Metodo de la Ingenieria- Aerolínea.docx
@@ -592,7 +592,7 @@
               <w:widowControl w:val="0"/>
               <w:numPr>
                 <w:ilvl w:val="0"/>
-                <w:numId w:val="3"/>
+                <w:numId w:val="4"/>
               </w:numPr>
               <w:spacing w:line="276" w:lineRule="auto"/>
               <w:ind w:left="720" w:hanging="360"/>
@@ -617,7 +617,7 @@
               <w:widowControl w:val="0"/>
               <w:numPr>
                 <w:ilvl w:val="0"/>
-                <w:numId w:val="3"/>
+                <w:numId w:val="4"/>
               </w:numPr>
               <w:spacing w:line="276" w:lineRule="auto"/>
               <w:ind w:left="720" w:hanging="360"/>
@@ -642,7 +642,7 @@
               <w:widowControl w:val="0"/>
               <w:numPr>
                 <w:ilvl w:val="0"/>
-                <w:numId w:val="3"/>
+                <w:numId w:val="4"/>
               </w:numPr>
               <w:spacing w:line="276" w:lineRule="auto"/>
               <w:ind w:left="720" w:hanging="360"/>
@@ -667,7 +667,7 @@
               <w:widowControl w:val="0"/>
               <w:numPr>
                 <w:ilvl w:val="0"/>
-                <w:numId w:val="3"/>
+                <w:numId w:val="4"/>
               </w:numPr>
               <w:spacing w:line="276" w:lineRule="auto"/>
               <w:ind w:left="720" w:hanging="360"/>
@@ -692,7 +692,7 @@
               <w:widowControl w:val="0"/>
               <w:numPr>
                 <w:ilvl w:val="0"/>
-                <w:numId w:val="3"/>
+                <w:numId w:val="4"/>
               </w:numPr>
               <w:spacing w:line="276" w:lineRule="auto"/>
               <w:ind w:left="720" w:hanging="360"/>
@@ -2036,7 +2036,7 @@
         <w:widowControl w:val="0"/>
         <w:numPr>
           <w:ilvl w:val="0"/>
-          <w:numId w:val="2"/>
+          <w:numId w:val="5"/>
         </w:numPr>
         <w:spacing w:after="0" w:afterAutospacing="0" w:before="338.3599853515625" w:line="240" w:lineRule="auto"/>
         <w:ind w:left="720" w:hanging="360"/>
@@ -2044,6 +2044,7 @@
           <w:rFonts w:ascii="Calibri" w:cs="Calibri" w:eastAsia="Calibri" w:hAnsi="Calibri"/>
           <w:sz w:val="24"/>
           <w:szCs w:val="24"/>
+          <w:u w:val="none"/>
         </w:rPr>
       </w:pPr>
       <w:r>
@@ -2061,7 +2062,7 @@
         <w:widowControl w:val="0"/>
         <w:numPr>
           <w:ilvl w:val="0"/>
-          <w:numId w:val="2"/>
+          <w:numId w:val="5"/>
         </w:numPr>
         <w:spacing w:after="0" w:afterAutospacing="0" w:before="0" w:beforeAutospacing="0" w:line="240" w:lineRule="auto"/>
         <w:ind w:left="720" w:hanging="360"/>
@@ -2069,6 +2070,7 @@
           <w:rFonts w:ascii="Calibri" w:cs="Calibri" w:eastAsia="Calibri" w:hAnsi="Calibri"/>
           <w:sz w:val="24"/>
           <w:szCs w:val="24"/>
+          <w:u w:val="none"/>
         </w:rPr>
       </w:pPr>
       <w:r>
@@ -2086,7 +2088,7 @@
         <w:widowControl w:val="0"/>
         <w:numPr>
           <w:ilvl w:val="0"/>
-          <w:numId w:val="2"/>
+          <w:numId w:val="5"/>
         </w:numPr>
         <w:spacing w:after="0" w:afterAutospacing="0" w:before="0" w:beforeAutospacing="0" w:line="240" w:lineRule="auto"/>
         <w:ind w:left="720" w:hanging="360"/>
@@ -2094,6 +2096,7 @@
           <w:rFonts w:ascii="Calibri" w:cs="Calibri" w:eastAsia="Calibri" w:hAnsi="Calibri"/>
           <w:sz w:val="24"/>
           <w:szCs w:val="24"/>
+          <w:u w:val="none"/>
         </w:rPr>
       </w:pPr>
       <w:r>
@@ -2111,7 +2114,7 @@
         <w:widowControl w:val="0"/>
         <w:numPr>
           <w:ilvl w:val="0"/>
-          <w:numId w:val="2"/>
+          <w:numId w:val="5"/>
         </w:numPr>
         <w:spacing w:after="0" w:afterAutospacing="0" w:before="0" w:beforeAutospacing="0" w:line="240" w:lineRule="auto"/>
         <w:ind w:left="720" w:hanging="360"/>
@@ -2119,6 +2122,7 @@
           <w:rFonts w:ascii="Calibri" w:cs="Calibri" w:eastAsia="Calibri" w:hAnsi="Calibri"/>
           <w:sz w:val="24"/>
           <w:szCs w:val="24"/>
+          <w:u w:val="none"/>
         </w:rPr>
       </w:pPr>
       <w:r>
@@ -2136,7 +2140,7 @@
         <w:widowControl w:val="0"/>
         <w:numPr>
           <w:ilvl w:val="0"/>
-          <w:numId w:val="2"/>
+          <w:numId w:val="5"/>
         </w:numPr>
         <w:spacing w:after="0" w:afterAutospacing="0" w:before="0" w:beforeAutospacing="0" w:line="240" w:lineRule="auto"/>
         <w:ind w:left="720" w:hanging="360"/>
@@ -2144,6 +2148,7 @@
           <w:rFonts w:ascii="Calibri" w:cs="Calibri" w:eastAsia="Calibri" w:hAnsi="Calibri"/>
           <w:sz w:val="24"/>
           <w:szCs w:val="24"/>
+          <w:u w:val="none"/>
         </w:rPr>
       </w:pPr>
       <w:r>
@@ -2161,7 +2166,7 @@
         <w:widowControl w:val="0"/>
         <w:numPr>
           <w:ilvl w:val="0"/>
-          <w:numId w:val="2"/>
+          <w:numId w:val="5"/>
         </w:numPr>
         <w:spacing w:before="0" w:beforeAutospacing="0" w:line="240" w:lineRule="auto"/>
         <w:ind w:left="720" w:hanging="360"/>
@@ -2169,6 +2174,7 @@
           <w:rFonts w:ascii="Calibri" w:cs="Calibri" w:eastAsia="Calibri" w:hAnsi="Calibri"/>
           <w:sz w:val="24"/>
           <w:szCs w:val="24"/>
+          <w:u w:val="none"/>
         </w:rPr>
       </w:pPr>
       <w:r>
@@ -2217,6 +2223,7 @@
           <w:rFonts w:ascii="Calibri" w:cs="Calibri" w:eastAsia="Calibri" w:hAnsi="Calibri"/>
           <w:sz w:val="24"/>
           <w:szCs w:val="24"/>
+          <w:u w:val="none"/>
         </w:rPr>
       </w:pPr>
       <w:r>
@@ -2969,6 +2976,53 @@
       </w:pPr>
       <w:r>
         <w:rPr>
+          <w:rFonts w:ascii="Calibri" w:cs="Calibri" w:eastAsia="Calibri" w:hAnsi="Calibri"/>
+          <w:sz w:val="24"/>
+          <w:szCs w:val="24"/>
+          <w:rtl w:val="0"/>
+        </w:rPr>
+        <w:t xml:space="preserve">En esta fase se pretende la creacion de ideas de solucion creativas para el problema, es importante generar una lista preliminar de soluciones para asi tener una aproximacion mas acertada al problema. Esta fase es fundamental para resolver el problema planteado de una manera efectiva ademas de esto tambien es importante para la fase 4 y fase 5 del metodo de la ingeniería donde se descartan las ideas menos factibles y se selecciona la mejor solucion.</w:t>
+      </w:r>
+    </w:p>
+    <w:p>
+      <w:pPr>
+        <w:widowControl w:val="0"/>
+        <w:spacing w:before="338.3599853515625" w:line="240" w:lineRule="auto"/>
+        <w:ind w:left="0" w:firstLine="0"/>
+        <w:rPr>
+          <w:rFonts w:ascii="Calibri" w:cs="Calibri" w:eastAsia="Calibri" w:hAnsi="Calibri"/>
+          <w:sz w:val="24"/>
+          <w:szCs w:val="24"/>
+        </w:rPr>
+      </w:pPr>
+      <w:r>
+        <w:rPr>
+          <w:rFonts w:ascii="Calibri" w:cs="Calibri" w:eastAsia="Calibri" w:hAnsi="Calibri"/>
+          <w:sz w:val="24"/>
+          <w:szCs w:val="24"/>
+          <w:rtl w:val="0"/>
+        </w:rPr>
+        <w:t xml:space="preserve">La tecnica que se uso para el proyecto fue la de lluvia de ideas la cual se basa en la generación libre y espontánea de ideas, sin juzgarlas, y en la selección y combinación posterior de aquellas que se consideren más relevantes y útiles. Lo que se realizo fue pedirle a cada miembro del equipo que en base a lo investigado y sus conocimientos en el problema propusieran ideas de solucion al problema; las ideas de solucion resultantes fueron las siguientes:</w:t>
+      </w:r>
+    </w:p>
+    <w:p>
+      <w:pPr>
+        <w:widowControl w:val="0"/>
+        <w:numPr>
+          <w:ilvl w:val="0"/>
+          <w:numId w:val="3"/>
+        </w:numPr>
+        <w:spacing w:before="338.3599853515625" w:line="240" w:lineRule="auto"/>
+        <w:ind w:left="720" w:hanging="360"/>
+        <w:rPr>
+          <w:rFonts w:ascii="Calibri" w:cs="Calibri" w:eastAsia="Calibri" w:hAnsi="Calibri"/>
+          <w:sz w:val="24"/>
+          <w:szCs w:val="24"/>
+          <w:u w:val="none"/>
+        </w:rPr>
+      </w:pPr>
+      <w:r>
+        <w:rPr>
           <w:rtl w:val="0"/>
         </w:rPr>
       </w:r>
@@ -3185,7 +3239,7 @@
     <w:lvl w:ilvl="0">
       <w:start w:val="1"/>
       <w:numFmt w:val="bullet"/>
-      <w:lvlText w:val="●"/>
+      <w:lvlText w:val="-"/>
       <w:lvlJc w:val="left"/>
       <w:pPr>
         <w:ind w:left="720" w:hanging="360"/>
@@ -3197,7 +3251,7 @@
     <w:lvl w:ilvl="1">
       <w:start w:val="1"/>
       <w:numFmt w:val="bullet"/>
-      <w:lvlText w:val="○"/>
+      <w:lvlText w:val="-"/>
       <w:lvlJc w:val="left"/>
       <w:pPr>
         <w:ind w:left="1440" w:hanging="360"/>
@@ -3209,7 +3263,7 @@
     <w:lvl w:ilvl="2">
       <w:start w:val="1"/>
       <w:numFmt w:val="bullet"/>
-      <w:lvlText w:val="■"/>
+      <w:lvlText w:val="-"/>
       <w:lvlJc w:val="left"/>
       <w:pPr>
         <w:ind w:left="2160" w:hanging="360"/>
@@ -3221,7 +3275,7 @@
     <w:lvl w:ilvl="3">
       <w:start w:val="1"/>
       <w:numFmt w:val="bullet"/>
-      <w:lvlText w:val="●"/>
+      <w:lvlText w:val="-"/>
       <w:lvlJc w:val="left"/>
       <w:pPr>
         <w:ind w:left="2880" w:hanging="360"/>
@@ -3233,7 +3287,7 @@
     <w:lvl w:ilvl="4">
       <w:start w:val="1"/>
       <w:numFmt w:val="bullet"/>
-      <w:lvlText w:val="○"/>
+      <w:lvlText w:val="-"/>
       <w:lvlJc w:val="left"/>
       <w:pPr>
         <w:ind w:left="3600" w:hanging="360"/>
@@ -3245,7 +3299,7 @@
     <w:lvl w:ilvl="5">
       <w:start w:val="1"/>
       <w:numFmt w:val="bullet"/>
-      <w:lvlText w:val="■"/>
+      <w:lvlText w:val="-"/>
       <w:lvlJc w:val="left"/>
       <w:pPr>
         <w:ind w:left="4320" w:hanging="360"/>
@@ -3257,7 +3311,7 @@
     <w:lvl w:ilvl="6">
       <w:start w:val="1"/>
       <w:numFmt w:val="bullet"/>
-      <w:lvlText w:val="●"/>
+      <w:lvlText w:val="-"/>
       <w:lvlJc w:val="left"/>
       <w:pPr>
         <w:ind w:left="5040" w:hanging="360"/>
@@ -3269,7 +3323,7 @@
     <w:lvl w:ilvl="7">
       <w:start w:val="1"/>
       <w:numFmt w:val="bullet"/>
-      <w:lvlText w:val="○"/>
+      <w:lvlText w:val="-"/>
       <w:lvlJc w:val="left"/>
       <w:pPr>
         <w:ind w:left="5760" w:hanging="360"/>
@@ -3281,7 +3335,7 @@
     <w:lvl w:ilvl="8">
       <w:start w:val="1"/>
       <w:numFmt w:val="bullet"/>
-      <w:lvlText w:val="■"/>
+      <w:lvlText w:val="-"/>
       <w:lvlJc w:val="left"/>
       <w:pPr>
         <w:ind w:left="6480" w:hanging="360"/>
@@ -3292,6 +3346,226 @@
     </w:lvl>
   </w:abstractNum>
   <w:abstractNum w:abstractNumId="3">
+    <w:lvl w:ilvl="0">
+      <w:start w:val="1"/>
+      <w:numFmt w:val="bullet"/>
+      <w:lvlText w:val="-"/>
+      <w:lvlJc w:val="left"/>
+      <w:pPr>
+        <w:ind w:left="720" w:hanging="360"/>
+      </w:pPr>
+      <w:rPr>
+        <w:u w:val="none"/>
+      </w:rPr>
+    </w:lvl>
+    <w:lvl w:ilvl="1">
+      <w:start w:val="1"/>
+      <w:numFmt w:val="bullet"/>
+      <w:lvlText w:val="-"/>
+      <w:lvlJc w:val="left"/>
+      <w:pPr>
+        <w:ind w:left="1440" w:hanging="360"/>
+      </w:pPr>
+      <w:rPr>
+        <w:u w:val="none"/>
+      </w:rPr>
+    </w:lvl>
+    <w:lvl w:ilvl="2">
+      <w:start w:val="1"/>
+      <w:numFmt w:val="bullet"/>
+      <w:lvlText w:val="-"/>
+      <w:lvlJc w:val="left"/>
+      <w:pPr>
+        <w:ind w:left="2160" w:hanging="360"/>
+      </w:pPr>
+      <w:rPr>
+        <w:u w:val="none"/>
+      </w:rPr>
+    </w:lvl>
+    <w:lvl w:ilvl="3">
+      <w:start w:val="1"/>
+      <w:numFmt w:val="bullet"/>
+      <w:lvlText w:val="-"/>
+      <w:lvlJc w:val="left"/>
+      <w:pPr>
+        <w:ind w:left="2880" w:hanging="360"/>
+      </w:pPr>
+      <w:rPr>
+        <w:u w:val="none"/>
+      </w:rPr>
+    </w:lvl>
+    <w:lvl w:ilvl="4">
+      <w:start w:val="1"/>
+      <w:numFmt w:val="bullet"/>
+      <w:lvlText w:val="-"/>
+      <w:lvlJc w:val="left"/>
+      <w:pPr>
+        <w:ind w:left="3600" w:hanging="360"/>
+      </w:pPr>
+      <w:rPr>
+        <w:u w:val="none"/>
+      </w:rPr>
+    </w:lvl>
+    <w:lvl w:ilvl="5">
+      <w:start w:val="1"/>
+      <w:numFmt w:val="bullet"/>
+      <w:lvlText w:val="-"/>
+      <w:lvlJc w:val="left"/>
+      <w:pPr>
+        <w:ind w:left="4320" w:hanging="360"/>
+      </w:pPr>
+      <w:rPr>
+        <w:u w:val="none"/>
+      </w:rPr>
+    </w:lvl>
+    <w:lvl w:ilvl="6">
+      <w:start w:val="1"/>
+      <w:numFmt w:val="bullet"/>
+      <w:lvlText w:val="-"/>
+      <w:lvlJc w:val="left"/>
+      <w:pPr>
+        <w:ind w:left="5040" w:hanging="360"/>
+      </w:pPr>
+      <w:rPr>
+        <w:u w:val="none"/>
+      </w:rPr>
+    </w:lvl>
+    <w:lvl w:ilvl="7">
+      <w:start w:val="1"/>
+      <w:numFmt w:val="bullet"/>
+      <w:lvlText w:val="-"/>
+      <w:lvlJc w:val="left"/>
+      <w:pPr>
+        <w:ind w:left="5760" w:hanging="360"/>
+      </w:pPr>
+      <w:rPr>
+        <w:u w:val="none"/>
+      </w:rPr>
+    </w:lvl>
+    <w:lvl w:ilvl="8">
+      <w:start w:val="1"/>
+      <w:numFmt w:val="bullet"/>
+      <w:lvlText w:val="-"/>
+      <w:lvlJc w:val="left"/>
+      <w:pPr>
+        <w:ind w:left="6480" w:hanging="360"/>
+      </w:pPr>
+      <w:rPr>
+        <w:u w:val="none"/>
+      </w:rPr>
+    </w:lvl>
+  </w:abstractNum>
+  <w:abstractNum w:abstractNumId="4">
+    <w:lvl w:ilvl="0">
+      <w:start w:val="1"/>
+      <w:numFmt w:val="bullet"/>
+      <w:lvlText w:val="-"/>
+      <w:lvlJc w:val="left"/>
+      <w:pPr>
+        <w:ind w:left="720" w:hanging="360"/>
+      </w:pPr>
+      <w:rPr>
+        <w:u w:val="none"/>
+      </w:rPr>
+    </w:lvl>
+    <w:lvl w:ilvl="1">
+      <w:start w:val="1"/>
+      <w:numFmt w:val="bullet"/>
+      <w:lvlText w:val="-"/>
+      <w:lvlJc w:val="left"/>
+      <w:pPr>
+        <w:ind w:left="1440" w:hanging="360"/>
+      </w:pPr>
+      <w:rPr>
+        <w:u w:val="none"/>
+      </w:rPr>
+    </w:lvl>
+    <w:lvl w:ilvl="2">
+      <w:start w:val="1"/>
+      <w:numFmt w:val="bullet"/>
+      <w:lvlText w:val="-"/>
+      <w:lvlJc w:val="left"/>
+      <w:pPr>
+        <w:ind w:left="2160" w:hanging="360"/>
+      </w:pPr>
+      <w:rPr>
+        <w:u w:val="none"/>
+      </w:rPr>
+    </w:lvl>
+    <w:lvl w:ilvl="3">
+      <w:start w:val="1"/>
+      <w:numFmt w:val="bullet"/>
+      <w:lvlText w:val="-"/>
+      <w:lvlJc w:val="left"/>
+      <w:pPr>
+        <w:ind w:left="2880" w:hanging="360"/>
+      </w:pPr>
+      <w:rPr>
+        <w:u w:val="none"/>
+      </w:rPr>
+    </w:lvl>
+    <w:lvl w:ilvl="4">
+      <w:start w:val="1"/>
+      <w:numFmt w:val="bullet"/>
+      <w:lvlText w:val="-"/>
+      <w:lvlJc w:val="left"/>
+      <w:pPr>
+        <w:ind w:left="3600" w:hanging="360"/>
+      </w:pPr>
+      <w:rPr>
+        <w:u w:val="none"/>
+      </w:rPr>
+    </w:lvl>
+    <w:lvl w:ilvl="5">
+      <w:start w:val="1"/>
+      <w:numFmt w:val="bullet"/>
+      <w:lvlText w:val="-"/>
+      <w:lvlJc w:val="left"/>
+      <w:pPr>
+        <w:ind w:left="4320" w:hanging="360"/>
+      </w:pPr>
+      <w:rPr>
+        <w:u w:val="none"/>
+      </w:rPr>
+    </w:lvl>
+    <w:lvl w:ilvl="6">
+      <w:start w:val="1"/>
+      <w:numFmt w:val="bullet"/>
+      <w:lvlText w:val="-"/>
+      <w:lvlJc w:val="left"/>
+      <w:pPr>
+        <w:ind w:left="5040" w:hanging="360"/>
+      </w:pPr>
+      <w:rPr>
+        <w:u w:val="none"/>
+      </w:rPr>
+    </w:lvl>
+    <w:lvl w:ilvl="7">
+      <w:start w:val="1"/>
+      <w:numFmt w:val="bullet"/>
+      <w:lvlText w:val="-"/>
+      <w:lvlJc w:val="left"/>
+      <w:pPr>
+        <w:ind w:left="5760" w:hanging="360"/>
+      </w:pPr>
+      <w:rPr>
+        <w:u w:val="none"/>
+      </w:rPr>
+    </w:lvl>
+    <w:lvl w:ilvl="8">
+      <w:start w:val="1"/>
+      <w:numFmt w:val="bullet"/>
+      <w:lvlText w:val="-"/>
+      <w:lvlJc w:val="left"/>
+      <w:pPr>
+        <w:ind w:left="6480" w:hanging="360"/>
+      </w:pPr>
+      <w:rPr>
+        <w:u w:val="none"/>
+      </w:rPr>
+    </w:lvl>
+  </w:abstractNum>
+  <w:abstractNum w:abstractNumId="5">
     <w:lvl w:ilvl="0">
       <w:start w:val="1"/>
       <w:numFmt w:val="bullet"/>
@@ -3409,6 +3683,12 @@
   </w:num>
   <w:num w:numId="3">
     <w:abstractNumId w:val="3"/>
+  </w:num>
+  <w:num w:numId="4">
+    <w:abstractNumId w:val="4"/>
+  </w:num>
+  <w:num w:numId="5">
+    <w:abstractNumId w:val="5"/>
   </w:num>
 </w:numbering>
 </file>

</xml_diff>

<commit_message>
Adding phase 5 doc
</commit_message>
<xml_diff>
--- a/doc/Metodo de la Ingenieria- Aerolínea.docx
+++ b/doc/Metodo de la Ingenieria- Aerolínea.docx
@@ -185,6 +185,36 @@
       </w:pPr>
       <w:r>
         <w:rPr>
+          <w:rtl w:val="0"/>
+        </w:rPr>
+      </w:r>
+    </w:p>
+    <w:p>
+      <w:pPr>
+        <w:spacing w:after="240" w:line="480" w:lineRule="auto"/>
+        <w:rPr>
+          <w:rFonts w:ascii="Calibri" w:cs="Calibri" w:eastAsia="Calibri" w:hAnsi="Calibri"/>
+          <w:sz w:val="24"/>
+          <w:szCs w:val="24"/>
+        </w:rPr>
+      </w:pPr>
+      <w:r>
+        <w:rPr>
+          <w:rtl w:val="0"/>
+        </w:rPr>
+      </w:r>
+    </w:p>
+    <w:p>
+      <w:pPr>
+        <w:spacing w:after="240" w:line="480" w:lineRule="auto"/>
+        <w:rPr>
+          <w:rFonts w:ascii="Calibri" w:cs="Calibri" w:eastAsia="Calibri" w:hAnsi="Calibri"/>
+          <w:sz w:val="24"/>
+          <w:szCs w:val="24"/>
+        </w:rPr>
+      </w:pPr>
+      <w:r>
+        <w:rPr>
           <w:rFonts w:ascii="Calibri" w:cs="Calibri" w:eastAsia="Calibri" w:hAnsi="Calibri"/>
           <w:sz w:val="24"/>
           <w:szCs w:val="24"/>
@@ -239,6 +269,7 @@
         <w:jc w:val="center"/>
         <w:rPr>
           <w:rFonts w:ascii="Calibri" w:cs="Calibri" w:eastAsia="Calibri" w:hAnsi="Calibri"/>
+          <w:b w:val="1"/>
           <w:sz w:val="24"/>
           <w:szCs w:val="24"/>
         </w:rPr>
@@ -252,55 +283,6 @@
         </w:rPr>
         <w:t xml:space="preserve">COMPUTING AND DISCRETE STRUCTURES I</w:t>
       </w:r>
-    </w:p>
-    <w:p>
-      <w:pPr>
-        <w:widowControl w:val="0"/>
-        <w:spacing w:after="240" w:before="240" w:line="276" w:lineRule="auto"/>
-        <w:jc w:val="center"/>
-        <w:rPr>
-          <w:rFonts w:ascii="Calibri" w:cs="Calibri" w:eastAsia="Calibri" w:hAnsi="Calibri"/>
-          <w:b w:val="1"/>
-          <w:sz w:val="24"/>
-          <w:szCs w:val="24"/>
-        </w:rPr>
-      </w:pPr>
-      <w:r>
-        <w:rPr>
-          <w:rtl w:val="0"/>
-        </w:rPr>
-      </w:r>
-    </w:p>
-    <w:p>
-      <w:pPr>
-        <w:widowControl w:val="0"/>
-        <w:spacing w:after="240" w:before="240" w:line="276" w:lineRule="auto"/>
-        <w:jc w:val="center"/>
-        <w:rPr>
-          <w:rFonts w:ascii="Calibri" w:cs="Calibri" w:eastAsia="Calibri" w:hAnsi="Calibri"/>
-          <w:b w:val="1"/>
-          <w:sz w:val="24"/>
-          <w:szCs w:val="24"/>
-        </w:rPr>
-      </w:pPr>
-      <w:r>
-        <w:rPr>
-          <w:rtl w:val="0"/>
-        </w:rPr>
-      </w:r>
-    </w:p>
-    <w:p>
-      <w:pPr>
-        <w:widowControl w:val="0"/>
-        <w:spacing w:after="240" w:before="240" w:line="276" w:lineRule="auto"/>
-        <w:jc w:val="center"/>
-        <w:rPr>
-          <w:rFonts w:ascii="Calibri" w:cs="Calibri" w:eastAsia="Calibri" w:hAnsi="Calibri"/>
-          <w:b w:val="1"/>
-          <w:sz w:val="24"/>
-          <w:szCs w:val="24"/>
-        </w:rPr>
-      </w:pPr>
       <w:r>
         <w:rPr>
           <w:rtl w:val="0"/>
@@ -592,7 +574,7 @@
               <w:widowControl w:val="0"/>
               <w:numPr>
                 <w:ilvl w:val="0"/>
-                <w:numId w:val="4"/>
+                <w:numId w:val="6"/>
               </w:numPr>
               <w:spacing w:line="276" w:lineRule="auto"/>
               <w:ind w:left="720" w:hanging="360"/>
@@ -617,7 +599,7 @@
               <w:widowControl w:val="0"/>
               <w:numPr>
                 <w:ilvl w:val="0"/>
-                <w:numId w:val="4"/>
+                <w:numId w:val="6"/>
               </w:numPr>
               <w:spacing w:line="276" w:lineRule="auto"/>
               <w:ind w:left="720" w:hanging="360"/>
@@ -642,7 +624,7 @@
               <w:widowControl w:val="0"/>
               <w:numPr>
                 <w:ilvl w:val="0"/>
-                <w:numId w:val="4"/>
+                <w:numId w:val="6"/>
               </w:numPr>
               <w:spacing w:line="276" w:lineRule="auto"/>
               <w:ind w:left="720" w:hanging="360"/>
@@ -667,7 +649,7 @@
               <w:widowControl w:val="0"/>
               <w:numPr>
                 <w:ilvl w:val="0"/>
-                <w:numId w:val="4"/>
+                <w:numId w:val="6"/>
               </w:numPr>
               <w:spacing w:line="276" w:lineRule="auto"/>
               <w:ind w:left="720" w:hanging="360"/>
@@ -692,7 +674,7 @@
               <w:widowControl w:val="0"/>
               <w:numPr>
                 <w:ilvl w:val="0"/>
-                <w:numId w:val="4"/>
+                <w:numId w:val="6"/>
               </w:numPr>
               <w:spacing w:line="276" w:lineRule="auto"/>
               <w:ind w:left="720" w:hanging="360"/>
@@ -1800,6 +1782,7 @@
     </w:p>
     <w:p>
       <w:pPr>
+        <w:spacing w:line="240" w:lineRule="auto"/>
         <w:jc w:val="center"/>
         <w:rPr>
           <w:rFonts w:ascii="Calibri" w:cs="Calibri" w:eastAsia="Calibri" w:hAnsi="Calibri"/>
@@ -1826,7 +1809,7 @@
     </w:p>
     <w:p>
       <w:pPr>
-        <w:spacing w:after="240" w:before="240" w:lineRule="auto"/>
+        <w:spacing w:after="240" w:before="240" w:line="240" w:lineRule="auto"/>
         <w:rPr>
           <w:rFonts w:ascii="Calibri" w:cs="Calibri" w:eastAsia="Calibri" w:hAnsi="Calibri"/>
           <w:b w:val="1"/>
@@ -1847,7 +1830,7 @@
     </w:p>
     <w:p>
       <w:pPr>
-        <w:spacing w:after="240" w:before="240" w:lineRule="auto"/>
+        <w:spacing w:after="240" w:before="240" w:line="240" w:lineRule="auto"/>
         <w:rPr>
           <w:rFonts w:ascii="Calibri" w:cs="Calibri" w:eastAsia="Calibri" w:hAnsi="Calibri"/>
           <w:b w:val="1"/>
@@ -1872,7 +1855,7 @@
     </w:p>
     <w:p>
       <w:pPr>
-        <w:spacing w:after="240" w:before="240" w:line="276" w:lineRule="auto"/>
+        <w:spacing w:after="240" w:before="240" w:line="240" w:lineRule="auto"/>
         <w:rPr>
           <w:rFonts w:ascii="Calibri" w:cs="Calibri" w:eastAsia="Calibri" w:hAnsi="Calibri"/>
           <w:b w:val="1"/>
@@ -1893,7 +1876,7 @@
     </w:p>
     <w:p>
       <w:pPr>
-        <w:spacing w:after="240" w:before="240" w:line="276" w:lineRule="auto"/>
+        <w:spacing w:after="240" w:before="240" w:line="240" w:lineRule="auto"/>
         <w:rPr>
           <w:rFonts w:ascii="Calibri" w:cs="Calibri" w:eastAsia="Calibri" w:hAnsi="Calibri"/>
           <w:sz w:val="24"/>
@@ -1912,7 +1895,7 @@
     </w:p>
     <w:p>
       <w:pPr>
-        <w:spacing w:after="240" w:before="240" w:line="276" w:lineRule="auto"/>
+        <w:spacing w:after="240" w:before="240" w:line="240" w:lineRule="auto"/>
         <w:rPr>
           <w:rFonts w:ascii="Calibri" w:cs="Calibri" w:eastAsia="Calibri" w:hAnsi="Calibri"/>
           <w:sz w:val="24"/>
@@ -1948,7 +1931,7 @@
         </w:rPr>
         <w:drawing>
           <wp:inline distB="19050" distT="19050" distL="19050" distR="19050">
-            <wp:extent cx="5731200" cy="2451100"/>
+            <wp:extent cx="5211240" cy="2224732"/>
             <wp:effectExtent b="0" l="0" r="0" t="0"/>
             <wp:docPr id="2" name="image2.png"/>
             <a:graphic>
@@ -1968,7 +1951,7 @@
                   <pic:spPr>
                     <a:xfrm>
                       <a:off x="0" y="0"/>
-                      <a:ext cx="5731200" cy="2451100"/>
+                      <a:ext cx="5211240" cy="2224732"/>
                     </a:xfrm>
                     <a:prstGeom prst="rect"/>
                     <a:ln/>
@@ -2036,7 +2019,7 @@
         <w:widowControl w:val="0"/>
         <w:numPr>
           <w:ilvl w:val="0"/>
-          <w:numId w:val="5"/>
+          <w:numId w:val="8"/>
         </w:numPr>
         <w:spacing w:after="0" w:afterAutospacing="0" w:before="338.3599853515625" w:line="240" w:lineRule="auto"/>
         <w:ind w:left="720" w:hanging="360"/>
@@ -2062,7 +2045,7 @@
         <w:widowControl w:val="0"/>
         <w:numPr>
           <w:ilvl w:val="0"/>
-          <w:numId w:val="5"/>
+          <w:numId w:val="8"/>
         </w:numPr>
         <w:spacing w:after="0" w:afterAutospacing="0" w:before="0" w:beforeAutospacing="0" w:line="240" w:lineRule="auto"/>
         <w:ind w:left="720" w:hanging="360"/>
@@ -2088,7 +2071,7 @@
         <w:widowControl w:val="0"/>
         <w:numPr>
           <w:ilvl w:val="0"/>
-          <w:numId w:val="5"/>
+          <w:numId w:val="8"/>
         </w:numPr>
         <w:spacing w:after="0" w:afterAutospacing="0" w:before="0" w:beforeAutospacing="0" w:line="240" w:lineRule="auto"/>
         <w:ind w:left="720" w:hanging="360"/>
@@ -2114,7 +2097,7 @@
         <w:widowControl w:val="0"/>
         <w:numPr>
           <w:ilvl w:val="0"/>
-          <w:numId w:val="5"/>
+          <w:numId w:val="8"/>
         </w:numPr>
         <w:spacing w:after="0" w:afterAutospacing="0" w:before="0" w:beforeAutospacing="0" w:line="240" w:lineRule="auto"/>
         <w:ind w:left="720" w:hanging="360"/>
@@ -2140,7 +2123,7 @@
         <w:widowControl w:val="0"/>
         <w:numPr>
           <w:ilvl w:val="0"/>
-          <w:numId w:val="5"/>
+          <w:numId w:val="8"/>
         </w:numPr>
         <w:spacing w:after="0" w:afterAutospacing="0" w:before="0" w:beforeAutospacing="0" w:line="240" w:lineRule="auto"/>
         <w:ind w:left="720" w:hanging="360"/>
@@ -2166,7 +2149,7 @@
         <w:widowControl w:val="0"/>
         <w:numPr>
           <w:ilvl w:val="0"/>
-          <w:numId w:val="5"/>
+          <w:numId w:val="8"/>
         </w:numPr>
         <w:spacing w:before="0" w:beforeAutospacing="0" w:line="240" w:lineRule="auto"/>
         <w:ind w:left="720" w:hanging="360"/>
@@ -3010,6 +2993,465 @@
         <w:widowControl w:val="0"/>
         <w:numPr>
           <w:ilvl w:val="0"/>
+          <w:numId w:val="5"/>
+        </w:numPr>
+        <w:spacing w:after="0" w:afterAutospacing="0" w:before="338.3599853515625" w:line="240" w:lineRule="auto"/>
+        <w:ind w:left="720" w:hanging="360"/>
+        <w:rPr>
+          <w:rFonts w:ascii="Calibri" w:cs="Calibri" w:eastAsia="Calibri" w:hAnsi="Calibri"/>
+          <w:sz w:val="24"/>
+          <w:szCs w:val="24"/>
+          <w:u w:val="none"/>
+        </w:rPr>
+      </w:pPr>
+      <w:r>
+        <w:rPr>
+          <w:rFonts w:ascii="Calibri" w:cs="Calibri" w:eastAsia="Calibri" w:hAnsi="Calibri"/>
+          <w:sz w:val="24"/>
+          <w:szCs w:val="24"/>
+          <w:rtl w:val="0"/>
+        </w:rPr>
+        <w:t xml:space="preserve">Creación de un programa QR: Una posible solución es crear un programa que permita a los pasajeros ingresar su información y recibir un código QR que les permita ingresar al avión en el orden apropiado.</w:t>
+      </w:r>
+    </w:p>
+    <w:p>
+      <w:pPr>
+        <w:widowControl w:val="0"/>
+        <w:numPr>
+          <w:ilvl w:val="0"/>
+          <w:numId w:val="5"/>
+        </w:numPr>
+        <w:spacing w:after="0" w:afterAutospacing="0" w:before="0" w:beforeAutospacing="0" w:line="240" w:lineRule="auto"/>
+        <w:ind w:left="720" w:hanging="360"/>
+        <w:rPr>
+          <w:rFonts w:ascii="Calibri" w:cs="Calibri" w:eastAsia="Calibri" w:hAnsi="Calibri"/>
+          <w:sz w:val="24"/>
+          <w:szCs w:val="24"/>
+          <w:u w:val="none"/>
+        </w:rPr>
+      </w:pPr>
+      <w:r>
+        <w:rPr>
+          <w:rFonts w:ascii="Calibri" w:cs="Calibri" w:eastAsia="Calibri" w:hAnsi="Calibri"/>
+          <w:sz w:val="24"/>
+          <w:szCs w:val="24"/>
+          <w:rtl w:val="0"/>
+        </w:rPr>
+        <w:t xml:space="preserve">Sistema de reconocimiento facial: Implementar un sistema de reconocimiento facial que pueda identificar a los pasajeros y determinar el orden en que llegan a la puerta. El sistema puede conectarse a la base de datos de la aerolínea y permitir una rápida identificación de los pasajeros. </w:t>
+      </w:r>
+    </w:p>
+    <w:p>
+      <w:pPr>
+        <w:widowControl w:val="0"/>
+        <w:numPr>
+          <w:ilvl w:val="0"/>
+          <w:numId w:val="5"/>
+        </w:numPr>
+        <w:spacing w:after="0" w:afterAutospacing="0" w:before="0" w:beforeAutospacing="0" w:line="240" w:lineRule="auto"/>
+        <w:ind w:left="720" w:hanging="360"/>
+        <w:rPr>
+          <w:rFonts w:ascii="Calibri" w:cs="Calibri" w:eastAsia="Calibri" w:hAnsi="Calibri"/>
+          <w:sz w:val="24"/>
+          <w:szCs w:val="24"/>
+        </w:rPr>
+      </w:pPr>
+      <w:r>
+        <w:rPr>
+          <w:rFonts w:ascii="Calibri" w:cs="Calibri" w:eastAsia="Calibri" w:hAnsi="Calibri"/>
+          <w:sz w:val="24"/>
+          <w:szCs w:val="24"/>
+          <w:rtl w:val="0"/>
+        </w:rPr>
+        <w:t xml:space="preserve">Creacion de un programa: La solución propuesta para mejorar el orden en el proceso de ingreso y salida del avión consiste en utilizar una combinación de estructuras de datos para almacenar y ordenar la información de los pasajeros. La implementacion del programa se realizaria en java.</w:t>
+      </w:r>
+    </w:p>
+    <w:p>
+      <w:pPr>
+        <w:widowControl w:val="0"/>
+        <w:numPr>
+          <w:ilvl w:val="0"/>
+          <w:numId w:val="5"/>
+        </w:numPr>
+        <w:spacing w:after="0" w:afterAutospacing="0" w:before="0" w:beforeAutospacing="0" w:line="240" w:lineRule="auto"/>
+        <w:ind w:left="720" w:hanging="360"/>
+        <w:rPr>
+          <w:rFonts w:ascii="Calibri" w:cs="Calibri" w:eastAsia="Calibri" w:hAnsi="Calibri"/>
+          <w:sz w:val="24"/>
+          <w:szCs w:val="24"/>
+          <w:u w:val="none"/>
+        </w:rPr>
+      </w:pPr>
+      <w:r>
+        <w:rPr>
+          <w:rFonts w:ascii="Calibri" w:cs="Calibri" w:eastAsia="Calibri" w:hAnsi="Calibri"/>
+          <w:sz w:val="24"/>
+          <w:szCs w:val="24"/>
+          <w:rtl w:val="0"/>
+        </w:rPr>
+        <w:t xml:space="preserve">Sistema de colas: Se puede implementar un sistema de colas en la puerta para separar a los pasajeros de primera clase de los pasajeros ordinarios y darles una atención especial. El sistema puede diseñarse para dar prioridad a los pasajeros con necesidades especiales y a los ancianos.</w:t>
+      </w:r>
+    </w:p>
+    <w:p>
+      <w:pPr>
+        <w:widowControl w:val="0"/>
+        <w:numPr>
+          <w:ilvl w:val="0"/>
+          <w:numId w:val="5"/>
+        </w:numPr>
+        <w:spacing w:before="0" w:beforeAutospacing="0" w:line="240" w:lineRule="auto"/>
+        <w:ind w:left="720" w:hanging="360"/>
+        <w:rPr>
+          <w:rFonts w:ascii="Calibri" w:cs="Calibri" w:eastAsia="Calibri" w:hAnsi="Calibri"/>
+          <w:sz w:val="24"/>
+          <w:szCs w:val="24"/>
+          <w:u w:val="none"/>
+        </w:rPr>
+      </w:pPr>
+      <w:r>
+        <w:rPr>
+          <w:rFonts w:ascii="Calibri" w:cs="Calibri" w:eastAsia="Calibri" w:hAnsi="Calibri"/>
+          <w:sz w:val="24"/>
+          <w:szCs w:val="24"/>
+          <w:rtl w:val="0"/>
+        </w:rPr>
+        <w:t xml:space="preserve">Introducción de pantallas informativas: Podrán introducirse pantallas informativas en la zona de embarque que muestren información sobre los pasajeros y sus procedimientos de embarque. Estas pantallas se pueden vincular a la base de datos de la aerolínea y permiten que la información se muestre rápidamente.</w:t>
+      </w:r>
+    </w:p>
+    <w:p>
+      <w:pPr>
+        <w:widowControl w:val="0"/>
+        <w:spacing w:before="338.3599853515625" w:line="240" w:lineRule="auto"/>
+        <w:ind w:left="34.17999267578125" w:firstLine="0"/>
+        <w:rPr>
+          <w:rFonts w:ascii="Calibri" w:cs="Calibri" w:eastAsia="Calibri" w:hAnsi="Calibri"/>
+          <w:b w:val="1"/>
+          <w:sz w:val="24"/>
+          <w:szCs w:val="24"/>
+        </w:rPr>
+      </w:pPr>
+      <w:r>
+        <w:rPr>
+          <w:rtl w:val="0"/>
+        </w:rPr>
+      </w:r>
+    </w:p>
+    <w:p>
+      <w:pPr>
+        <w:widowControl w:val="0"/>
+        <w:spacing w:before="338.3599853515625" w:line="240" w:lineRule="auto"/>
+        <w:ind w:left="34.17999267578125" w:firstLine="0"/>
+        <w:rPr>
+          <w:rFonts w:ascii="Calibri" w:cs="Calibri" w:eastAsia="Calibri" w:hAnsi="Calibri"/>
+          <w:b w:val="1"/>
+          <w:sz w:val="24"/>
+          <w:szCs w:val="24"/>
+        </w:rPr>
+      </w:pPr>
+      <w:r>
+        <w:rPr>
+          <w:rFonts w:ascii="Calibri" w:cs="Calibri" w:eastAsia="Calibri" w:hAnsi="Calibri"/>
+          <w:b w:val="1"/>
+          <w:sz w:val="24"/>
+          <w:szCs w:val="24"/>
+          <w:rtl w:val="0"/>
+        </w:rPr>
+        <w:t xml:space="preserve">Paso 4: Transición de la formulación de ideas a los diseños preliminares:</w:t>
+      </w:r>
+    </w:p>
+    <w:p>
+      <w:pPr>
+        <w:widowControl w:val="0"/>
+        <w:spacing w:before="338.3599853515625" w:line="240" w:lineRule="auto"/>
+        <w:ind w:left="34.17999267578125" w:firstLine="0"/>
+        <w:rPr>
+          <w:rFonts w:ascii="Calibri" w:cs="Calibri" w:eastAsia="Calibri" w:hAnsi="Calibri"/>
+          <w:sz w:val="24"/>
+          <w:szCs w:val="24"/>
+        </w:rPr>
+      </w:pPr>
+      <w:r>
+        <w:rPr>
+          <w:rFonts w:ascii="Calibri" w:cs="Calibri" w:eastAsia="Calibri" w:hAnsi="Calibri"/>
+          <w:sz w:val="24"/>
+          <w:szCs w:val="24"/>
+          <w:rtl w:val="0"/>
+        </w:rPr>
+        <w:t xml:space="preserve">En esta fase se procedera a descartar las ideas que no son factibles y se moldean y se modificaran las ideas prometedoras para formar anteproyectos y diseños factibles. </w:t>
+      </w:r>
+    </w:p>
+    <w:p>
+      <w:pPr>
+        <w:widowControl w:val="0"/>
+        <w:spacing w:before="338.3599853515625" w:line="240" w:lineRule="auto"/>
+        <w:ind w:left="34.17999267578125" w:firstLine="0"/>
+        <w:rPr>
+          <w:rFonts w:ascii="Calibri" w:cs="Calibri" w:eastAsia="Calibri" w:hAnsi="Calibri"/>
+          <w:sz w:val="24"/>
+          <w:szCs w:val="24"/>
+        </w:rPr>
+      </w:pPr>
+      <w:r>
+        <w:rPr>
+          <w:rFonts w:ascii="Calibri" w:cs="Calibri" w:eastAsia="Calibri" w:hAnsi="Calibri"/>
+          <w:sz w:val="24"/>
+          <w:szCs w:val="24"/>
+          <w:rtl w:val="0"/>
+        </w:rPr>
+        <w:t xml:space="preserve">En primer lugar, se empezara con las ideas que se van a descartar, las cuales son las siguientes:</w:t>
+      </w:r>
+    </w:p>
+    <w:p>
+      <w:pPr>
+        <w:widowControl w:val="0"/>
+        <w:numPr>
+          <w:ilvl w:val="0"/>
+          <w:numId w:val="9"/>
+        </w:numPr>
+        <w:spacing w:after="0" w:afterAutospacing="0" w:before="338.3599853515625" w:line="240" w:lineRule="auto"/>
+        <w:ind w:left="720" w:hanging="360"/>
+        <w:rPr>
+          <w:rFonts w:ascii="Calibri" w:cs="Calibri" w:eastAsia="Calibri" w:hAnsi="Calibri"/>
+          <w:sz w:val="24"/>
+          <w:szCs w:val="24"/>
+          <w:u w:val="none"/>
+        </w:rPr>
+      </w:pPr>
+      <w:r>
+        <w:rPr>
+          <w:rFonts w:ascii="Calibri" w:cs="Calibri" w:eastAsia="Calibri" w:hAnsi="Calibri"/>
+          <w:sz w:val="24"/>
+          <w:szCs w:val="24"/>
+          <w:rtl w:val="0"/>
+        </w:rPr>
+        <w:t xml:space="preserve">Sistema de reconocimiento facial: Se puede descartar la idea de usar un sistema de reconocimiento facial porque puede plantear problemas de privacidad y seguridad para los pasajeros, y es costoso y difícil de mantener. </w:t>
+      </w:r>
+    </w:p>
+    <w:p>
+      <w:pPr>
+        <w:widowControl w:val="0"/>
+        <w:numPr>
+          <w:ilvl w:val="0"/>
+          <w:numId w:val="9"/>
+        </w:numPr>
+        <w:spacing w:after="0" w:afterAutospacing="0" w:before="0" w:beforeAutospacing="0" w:line="240" w:lineRule="auto"/>
+        <w:ind w:left="720" w:hanging="360"/>
+        <w:rPr>
+          <w:rFonts w:ascii="Calibri" w:cs="Calibri" w:eastAsia="Calibri" w:hAnsi="Calibri"/>
+          <w:sz w:val="24"/>
+          <w:szCs w:val="24"/>
+          <w:u w:val="none"/>
+        </w:rPr>
+      </w:pPr>
+      <w:r>
+        <w:rPr>
+          <w:rFonts w:ascii="Calibri" w:cs="Calibri" w:eastAsia="Calibri" w:hAnsi="Calibri"/>
+          <w:sz w:val="24"/>
+          <w:szCs w:val="24"/>
+          <w:rtl w:val="0"/>
+        </w:rPr>
+        <w:t xml:space="preserve">Sistema de colas: Se puede descartar la idea de un sistema de colas ya que puede crear una sensación de injusticia y desigualdad entre los pasajeros y puede ser difícil determinar quiénes deberían ser atendidos primero. </w:t>
+      </w:r>
+    </w:p>
+    <w:p>
+      <w:pPr>
+        <w:widowControl w:val="0"/>
+        <w:numPr>
+          <w:ilvl w:val="0"/>
+          <w:numId w:val="9"/>
+        </w:numPr>
+        <w:spacing w:before="0" w:beforeAutospacing="0" w:line="240" w:lineRule="auto"/>
+        <w:ind w:left="720" w:hanging="360"/>
+        <w:rPr>
+          <w:rFonts w:ascii="Calibri" w:cs="Calibri" w:eastAsia="Calibri" w:hAnsi="Calibri"/>
+          <w:sz w:val="24"/>
+          <w:szCs w:val="24"/>
+          <w:u w:val="none"/>
+        </w:rPr>
+      </w:pPr>
+      <w:r>
+        <w:rPr>
+          <w:rFonts w:ascii="Calibri" w:cs="Calibri" w:eastAsia="Calibri" w:hAnsi="Calibri"/>
+          <w:sz w:val="24"/>
+          <w:szCs w:val="24"/>
+          <w:rtl w:val="0"/>
+        </w:rPr>
+        <w:t xml:space="preserve">Introduccion de pantallas informativas: La introducción de pantallas informativas puede proporcionar información útil a los pasajeros, pero también puede causar confusión si la información no se actualiza con precisión y puede requerir una inversión significativa en hardware y software.</w:t>
+      </w:r>
+    </w:p>
+    <w:p>
+      <w:pPr>
+        <w:widowControl w:val="0"/>
+        <w:spacing w:before="338.3599853515625" w:line="240" w:lineRule="auto"/>
+        <w:ind w:left="34.17999267578125" w:firstLine="0"/>
+        <w:rPr>
+          <w:rFonts w:ascii="Calibri" w:cs="Calibri" w:eastAsia="Calibri" w:hAnsi="Calibri"/>
+          <w:sz w:val="24"/>
+          <w:szCs w:val="24"/>
+        </w:rPr>
+      </w:pPr>
+      <w:r>
+        <w:rPr>
+          <w:rFonts w:ascii="Calibri" w:cs="Calibri" w:eastAsia="Calibri" w:hAnsi="Calibri"/>
+          <w:sz w:val="24"/>
+          <w:szCs w:val="24"/>
+          <w:rtl w:val="0"/>
+        </w:rPr>
+        <w:t xml:space="preserve">Se debe aclarar, que la principal razon por la cual se descartaran las ideas anteriormente mencionadas es debido al alcance del proyecto, el grupo dispuesto para resolver el proyecto no tiene el alcance para las ideas expuestas, cabe destacar que para una solucion optima y adecuada es fundamental entender el alcance de nuestro proyecto y las posibilidades y la magnitud del equipo, con esto se garantiza que las soluciones seleccionadas puedan ejecutarse y llevarse a cabo.</w:t>
+      </w:r>
+    </w:p>
+    <w:p>
+      <w:pPr>
+        <w:widowControl w:val="0"/>
+        <w:spacing w:before="338.3599853515625" w:line="240" w:lineRule="auto"/>
+        <w:ind w:left="0" w:firstLine="0"/>
+        <w:rPr>
+          <w:rFonts w:ascii="Calibri" w:cs="Calibri" w:eastAsia="Calibri" w:hAnsi="Calibri"/>
+          <w:sz w:val="24"/>
+          <w:szCs w:val="24"/>
+        </w:rPr>
+      </w:pPr>
+      <w:r>
+        <w:rPr>
+          <w:rFonts w:ascii="Calibri" w:cs="Calibri" w:eastAsia="Calibri" w:hAnsi="Calibri"/>
+          <w:sz w:val="24"/>
+          <w:szCs w:val="24"/>
+          <w:rtl w:val="0"/>
+        </w:rPr>
+        <w:t xml:space="preserve">A continuacion se hablara sobre las ideas no descartadas, especificando sobre ellas y realizando sus respectivos modelos:</w:t>
+      </w:r>
+    </w:p>
+    <w:p>
+      <w:pPr>
+        <w:widowControl w:val="0"/>
+        <w:numPr>
+          <w:ilvl w:val="0"/>
+          <w:numId w:val="7"/>
+        </w:numPr>
+        <w:spacing w:before="338.3599853515625" w:line="240" w:lineRule="auto"/>
+        <w:ind w:left="720" w:hanging="360"/>
+        <w:rPr>
+          <w:rFonts w:ascii="Calibri" w:cs="Calibri" w:eastAsia="Calibri" w:hAnsi="Calibri"/>
+          <w:sz w:val="24"/>
+          <w:szCs w:val="24"/>
+          <w:u w:val="none"/>
+        </w:rPr>
+      </w:pPr>
+      <w:r>
+        <w:rPr>
+          <w:rFonts w:ascii="Calibri" w:cs="Calibri" w:eastAsia="Calibri" w:hAnsi="Calibri"/>
+          <w:sz w:val="24"/>
+          <w:szCs w:val="24"/>
+          <w:rtl w:val="0"/>
+        </w:rPr>
+        <w:t xml:space="preserve">Creacion de un programa: La solución propuesta para mejorar el orden en el proceso de ingreso y salida del avión consiste en utilizar una combinación de estructuras de datos para almacenar y ordenar la información de los pasajeros.</w:t>
+      </w:r>
+    </w:p>
+    <w:p>
+      <w:pPr>
+        <w:widowControl w:val="0"/>
+        <w:spacing w:before="338.3599853515625" w:line="240" w:lineRule="auto"/>
+        <w:ind w:left="720" w:firstLine="0"/>
+        <w:rPr>
+          <w:rFonts w:ascii="Calibri" w:cs="Calibri" w:eastAsia="Calibri" w:hAnsi="Calibri"/>
+          <w:sz w:val="24"/>
+          <w:szCs w:val="24"/>
+        </w:rPr>
+      </w:pPr>
+      <w:r>
+        <w:rPr>
+          <w:rFonts w:ascii="Calibri" w:cs="Calibri" w:eastAsia="Calibri" w:hAnsi="Calibri"/>
+          <w:sz w:val="24"/>
+          <w:szCs w:val="24"/>
+          <w:rtl w:val="0"/>
+        </w:rPr>
+        <w:t xml:space="preserve">En primer lugar, se leerían los datos de un archivo de texto plano y se almacenarían en una hashtable utilizando su id como clave. Además, se definiría el número de filas y de primera filas para establecer prioridades de acuerdo a su ubicación en el avión.</w:t>
+      </w:r>
+    </w:p>
+    <w:p>
+      <w:pPr>
+        <w:widowControl w:val="0"/>
+        <w:spacing w:before="338.3599853515625" w:line="240" w:lineRule="auto"/>
+        <w:ind w:left="720" w:firstLine="0"/>
+        <w:rPr>
+          <w:rFonts w:ascii="Calibri" w:cs="Calibri" w:eastAsia="Calibri" w:hAnsi="Calibri"/>
+          <w:sz w:val="24"/>
+          <w:szCs w:val="24"/>
+        </w:rPr>
+      </w:pPr>
+      <w:r>
+        <w:rPr>
+          <w:rFonts w:ascii="Calibri" w:cs="Calibri" w:eastAsia="Calibri" w:hAnsi="Calibri"/>
+          <w:sz w:val="24"/>
+          <w:szCs w:val="24"/>
+          <w:rtl w:val="0"/>
+        </w:rPr>
+        <w:t xml:space="preserve">Posteriormente, se crearía una cola de prioridad para ordenar a los pasajeros de acuerdo a su orden de llegada y su ubicación en el avión. En el caso de los pasajeros de primera clase, se establecerían reglas especiales para priorizar su ingreso al avión.</w:t>
+      </w:r>
+    </w:p>
+    <w:p>
+      <w:pPr>
+        <w:widowControl w:val="0"/>
+        <w:spacing w:before="338.3599853515625" w:line="240" w:lineRule="auto"/>
+        <w:ind w:left="720" w:firstLine="0"/>
+        <w:rPr>
+          <w:rFonts w:ascii="Calibri" w:cs="Calibri" w:eastAsia="Calibri" w:hAnsi="Calibri"/>
+          <w:sz w:val="24"/>
+          <w:szCs w:val="24"/>
+        </w:rPr>
+      </w:pPr>
+      <w:r>
+        <w:rPr>
+          <w:rFonts w:ascii="Calibri" w:cs="Calibri" w:eastAsia="Calibri" w:hAnsi="Calibri"/>
+          <w:sz w:val="24"/>
+          <w:szCs w:val="24"/>
+          <w:rtl w:val="0"/>
+        </w:rPr>
+        <w:t xml:space="preserve">Para la salida del avión, se utilizaría otra cola de prioridad, pero esta vez la prioridad sería la distancia de cada pasajero al pasillo, y en caso de empate se utilizaría el orden de llegada.</w:t>
+      </w:r>
+    </w:p>
+    <w:p>
+      <w:pPr>
+        <w:widowControl w:val="0"/>
+        <w:spacing w:before="338.3599853515625" w:line="240" w:lineRule="auto"/>
+        <w:ind w:left="720" w:firstLine="0"/>
+        <w:rPr>
+          <w:rFonts w:ascii="Calibri" w:cs="Calibri" w:eastAsia="Calibri" w:hAnsi="Calibri"/>
+          <w:sz w:val="24"/>
+          <w:szCs w:val="24"/>
+        </w:rPr>
+      </w:pPr>
+      <w:r>
+        <w:rPr>
+          <w:rFonts w:ascii="Calibri" w:cs="Calibri" w:eastAsia="Calibri" w:hAnsi="Calibri"/>
+          <w:sz w:val="24"/>
+          <w:szCs w:val="24"/>
+          <w:rtl w:val="0"/>
+        </w:rPr>
+        <w:t xml:space="preserve">Finalmente, la información ordenada se podría almacenar en una pila para su uso por parte de la tripulación encargada del proceso de ingreso y salida del avión.</w:t>
+      </w:r>
+    </w:p>
+    <w:p>
+      <w:pPr>
+        <w:widowControl w:val="0"/>
+        <w:spacing w:before="338.3599853515625" w:line="240" w:lineRule="auto"/>
+        <w:ind w:left="720" w:firstLine="0"/>
+        <w:rPr>
+          <w:rFonts w:ascii="Calibri" w:cs="Calibri" w:eastAsia="Calibri" w:hAnsi="Calibri"/>
+          <w:sz w:val="24"/>
+          <w:szCs w:val="24"/>
+        </w:rPr>
+      </w:pPr>
+      <w:r>
+        <w:rPr>
+          <w:rtl w:val="0"/>
+        </w:rPr>
+      </w:r>
+    </w:p>
+    <w:p>
+      <w:pPr>
+        <w:widowControl w:val="0"/>
+        <w:numPr>
+          <w:ilvl w:val="0"/>
           <w:numId w:val="3"/>
         </w:numPr>
         <w:spacing w:before="338.3599853515625" w:line="240" w:lineRule="auto"/>
@@ -3023,17 +3465,1929 @@
       </w:pPr>
       <w:r>
         <w:rPr>
-          <w:rtl w:val="0"/>
-        </w:rPr>
+          <w:rFonts w:ascii="Calibri" w:cs="Calibri" w:eastAsia="Calibri" w:hAnsi="Calibri"/>
+          <w:sz w:val="24"/>
+          <w:szCs w:val="24"/>
+          <w:rtl w:val="0"/>
+        </w:rPr>
+        <w:t xml:space="preserve">Creacion de un programa QR: La idea es crear un programa en Java que permita a los pasajeros ingresar su información y recibir un código QR que les permita ingresar al avión en el orden apropiado. El programa almacenaría la información de los pasajeros y su ubicación en el avión, y utilizaría un algoritmo para determinar el orden de ingreso. Los pasajeros podrían escanear su código QR al llegar a la puerta de embarque, lo que les permitiría ingresar al avión en el momento adecuado.</w:t>
       </w:r>
     </w:p>
     <w:p>
       <w:pPr>
         <w:widowControl w:val="0"/>
         <w:spacing w:before="338.3599853515625" w:line="240" w:lineRule="auto"/>
-        <w:ind w:left="0" w:firstLine="0"/>
-        <w:rPr>
-          <w:rFonts w:ascii="Calibri" w:cs="Calibri" w:eastAsia="Calibri" w:hAnsi="Calibri"/>
+        <w:ind w:left="720" w:firstLine="0"/>
+        <w:rPr>
+          <w:rFonts w:ascii="Calibri" w:cs="Calibri" w:eastAsia="Calibri" w:hAnsi="Calibri"/>
+          <w:sz w:val="24"/>
+          <w:szCs w:val="24"/>
+        </w:rPr>
+      </w:pPr>
+      <w:r>
+        <w:rPr>
+          <w:rFonts w:ascii="Calibri" w:cs="Calibri" w:eastAsia="Calibri" w:hAnsi="Calibri"/>
+          <w:sz w:val="24"/>
+          <w:szCs w:val="24"/>
+          <w:rtl w:val="0"/>
+        </w:rPr>
+        <w:t xml:space="preserve">El programa también incluiría una estructura de datos (cumpliendo la restriccion de que debe ser una estructura vista en clase) para ordenar a los pasajeros de acuerdo a su ubicación en el avión y el tiempo de llegada. Esta estructura se actualizaría mientras que los pasajeros ingresen al avión, esto permitiria controlar el embarque.</w:t>
+      </w:r>
+    </w:p>
+    <w:p>
+      <w:pPr>
+        <w:widowControl w:val="0"/>
+        <w:spacing w:before="338.3599853515625" w:line="240" w:lineRule="auto"/>
+        <w:ind w:left="720" w:firstLine="0"/>
+        <w:rPr>
+          <w:rFonts w:ascii="Calibri" w:cs="Calibri" w:eastAsia="Calibri" w:hAnsi="Calibri"/>
+          <w:sz w:val="24"/>
+          <w:szCs w:val="24"/>
+        </w:rPr>
+      </w:pPr>
+      <w:r>
+        <w:rPr>
+          <w:rFonts w:ascii="Calibri" w:cs="Calibri" w:eastAsia="Calibri" w:hAnsi="Calibri"/>
+          <w:sz w:val="24"/>
+          <w:szCs w:val="24"/>
+          <w:rtl w:val="0"/>
+        </w:rPr>
+        <w:t xml:space="preserve">Para implementar esta solución en Java, se podrían utilizar varias bibliotecas de código abierto, como QRGen, para generar los códigos QR y leerlos en la puerta de embarque. </w:t>
+      </w:r>
+    </w:p>
+    <w:p>
+      <w:pPr>
+        <w:widowControl w:val="0"/>
+        <w:spacing w:before="338.3599853515625" w:line="240" w:lineRule="auto"/>
+        <w:ind w:left="720" w:firstLine="0"/>
+        <w:rPr>
+          <w:rFonts w:ascii="Calibri" w:cs="Calibri" w:eastAsia="Calibri" w:hAnsi="Calibri"/>
+          <w:sz w:val="24"/>
+          <w:szCs w:val="24"/>
+        </w:rPr>
+      </w:pPr>
+      <w:r>
+        <w:rPr>
+          <w:rtl w:val="0"/>
+        </w:rPr>
+      </w:r>
+    </w:p>
+    <w:p>
+      <w:pPr>
+        <w:widowControl w:val="0"/>
+        <w:spacing w:before="338.3599853515625" w:line="240" w:lineRule="auto"/>
+        <w:ind w:left="720" w:firstLine="0"/>
+        <w:rPr>
+          <w:rFonts w:ascii="Calibri" w:cs="Calibri" w:eastAsia="Calibri" w:hAnsi="Calibri"/>
+          <w:sz w:val="24"/>
+          <w:szCs w:val="24"/>
+        </w:rPr>
+      </w:pPr>
+      <w:r>
+        <w:rPr>
+          <w:rtl w:val="0"/>
+        </w:rPr>
+      </w:r>
+    </w:p>
+    <w:p>
+      <w:pPr>
+        <w:widowControl w:val="0"/>
+        <w:spacing w:before="338.3599853515625" w:line="240" w:lineRule="auto"/>
+        <w:ind w:left="34.17999267578125" w:firstLine="0"/>
+        <w:rPr>
+          <w:rFonts w:ascii="Calibri" w:cs="Calibri" w:eastAsia="Calibri" w:hAnsi="Calibri"/>
+          <w:sz w:val="24"/>
+          <w:szCs w:val="24"/>
+        </w:rPr>
+      </w:pPr>
+      <w:r>
+        <w:rPr>
+          <w:rFonts w:ascii="Calibri" w:cs="Calibri" w:eastAsia="Calibri" w:hAnsi="Calibri"/>
+          <w:b w:val="1"/>
+          <w:sz w:val="24"/>
+          <w:szCs w:val="24"/>
+          <w:rtl w:val="0"/>
+        </w:rPr>
+        <w:t xml:space="preserve">Paso 5: Evaluacion y seleccion de la mejor solucion:</w:t>
+      </w:r>
+      <w:r>
+        <w:rPr>
+          <w:rtl w:val="0"/>
+        </w:rPr>
+      </w:r>
+    </w:p>
+    <w:p>
+      <w:pPr>
+        <w:widowControl w:val="0"/>
+        <w:spacing w:before="338.3599853515625" w:line="240" w:lineRule="auto"/>
+        <w:ind w:left="34.17999267578125" w:firstLine="0"/>
+        <w:rPr>
+          <w:rFonts w:ascii="Calibri" w:cs="Calibri" w:eastAsia="Calibri" w:hAnsi="Calibri"/>
+          <w:sz w:val="24"/>
+          <w:szCs w:val="24"/>
+        </w:rPr>
+      </w:pPr>
+      <w:r>
+        <w:rPr>
+          <w:rFonts w:ascii="Calibri" w:cs="Calibri" w:eastAsia="Calibri" w:hAnsi="Calibri"/>
+          <w:sz w:val="24"/>
+          <w:szCs w:val="24"/>
+          <w:rtl w:val="0"/>
+        </w:rPr>
+        <w:t xml:space="preserve">Por ultimo en este escrito se realizara la seleccion de la mejor solucion, para esto se realizaron una serie de criterios que tendran un puntaje del 1 al 5 (donde 5 es el puntaje mas alto considerado excelente y 1 es el puntaje mas bajo considerado regular) y permitiran elegir la mejor propuesta de solucion, los criterios son los siguientes:</w:t>
+      </w:r>
+    </w:p>
+    <w:p>
+      <w:pPr>
+        <w:widowControl w:val="0"/>
+        <w:numPr>
+          <w:ilvl w:val="0"/>
+          <w:numId w:val="4"/>
+        </w:numPr>
+        <w:spacing w:after="0" w:afterAutospacing="0" w:before="338.3599853515625" w:line="240" w:lineRule="auto"/>
+        <w:ind w:left="720" w:hanging="360"/>
+        <w:rPr>
+          <w:rFonts w:ascii="Calibri" w:cs="Calibri" w:eastAsia="Calibri" w:hAnsi="Calibri"/>
+          <w:sz w:val="24"/>
+          <w:szCs w:val="24"/>
+          <w:u w:val="none"/>
+        </w:rPr>
+      </w:pPr>
+      <w:r>
+        <w:rPr>
+          <w:rFonts w:ascii="Calibri" w:cs="Calibri" w:eastAsia="Calibri" w:hAnsi="Calibri"/>
+          <w:sz w:val="24"/>
+          <w:szCs w:val="24"/>
+          <w:rtl w:val="0"/>
+        </w:rPr>
+        <w:t xml:space="preserve">Eficiencia: ¿Cuál de las soluciones propuestas es más eficiente en términos de tiempo y recursos? </w:t>
+      </w:r>
+    </w:p>
+    <w:p>
+      <w:pPr>
+        <w:widowControl w:val="0"/>
+        <w:numPr>
+          <w:ilvl w:val="0"/>
+          <w:numId w:val="4"/>
+        </w:numPr>
+        <w:spacing w:after="0" w:afterAutospacing="0" w:before="0" w:beforeAutospacing="0" w:line="240" w:lineRule="auto"/>
+        <w:ind w:left="720" w:hanging="360"/>
+        <w:rPr>
+          <w:rFonts w:ascii="Calibri" w:cs="Calibri" w:eastAsia="Calibri" w:hAnsi="Calibri"/>
+          <w:sz w:val="24"/>
+          <w:szCs w:val="24"/>
+          <w:u w:val="none"/>
+        </w:rPr>
+      </w:pPr>
+      <w:r>
+        <w:rPr>
+          <w:rFonts w:ascii="Calibri" w:cs="Calibri" w:eastAsia="Calibri" w:hAnsi="Calibri"/>
+          <w:sz w:val="24"/>
+          <w:szCs w:val="24"/>
+          <w:rtl w:val="0"/>
+        </w:rPr>
+        <w:t xml:space="preserve">Facilidad de implementación: ¿Cuál de las soluciones es más fácil de implementar y mantener? ¿Es necesaria una investigación para solucionar el problema?</w:t>
+      </w:r>
+    </w:p>
+    <w:p>
+      <w:pPr>
+        <w:widowControl w:val="0"/>
+        <w:numPr>
+          <w:ilvl w:val="0"/>
+          <w:numId w:val="4"/>
+        </w:numPr>
+        <w:spacing w:after="0" w:afterAutospacing="0" w:before="0" w:beforeAutospacing="0" w:line="240" w:lineRule="auto"/>
+        <w:ind w:left="720" w:hanging="360"/>
+        <w:rPr>
+          <w:rFonts w:ascii="Calibri" w:cs="Calibri" w:eastAsia="Calibri" w:hAnsi="Calibri"/>
+          <w:sz w:val="24"/>
+          <w:szCs w:val="24"/>
+          <w:u w:val="none"/>
+        </w:rPr>
+      </w:pPr>
+      <w:r>
+        <w:rPr>
+          <w:rFonts w:ascii="Calibri" w:cs="Calibri" w:eastAsia="Calibri" w:hAnsi="Calibri"/>
+          <w:sz w:val="24"/>
+          <w:szCs w:val="24"/>
+          <w:rtl w:val="0"/>
+        </w:rPr>
+        <w:t xml:space="preserve">Escalabilidad: ¿La solución puede manejar grandes cantidades de datos y usuarios? ¿Puede adaptarse a futuros cambios en la cantidad de usuarios y datos?</w:t>
+      </w:r>
+    </w:p>
+    <w:p>
+      <w:pPr>
+        <w:widowControl w:val="0"/>
+        <w:numPr>
+          <w:ilvl w:val="0"/>
+          <w:numId w:val="4"/>
+        </w:numPr>
+        <w:spacing w:after="0" w:afterAutospacing="0" w:before="0" w:beforeAutospacing="0" w:line="240" w:lineRule="auto"/>
+        <w:ind w:left="720" w:hanging="360"/>
+        <w:rPr>
+          <w:rFonts w:ascii="Calibri" w:cs="Calibri" w:eastAsia="Calibri" w:hAnsi="Calibri"/>
+          <w:sz w:val="24"/>
+          <w:szCs w:val="24"/>
+          <w:u w:val="none"/>
+        </w:rPr>
+      </w:pPr>
+      <w:r>
+        <w:rPr>
+          <w:rFonts w:ascii="Calibri" w:cs="Calibri" w:eastAsia="Calibri" w:hAnsi="Calibri"/>
+          <w:sz w:val="24"/>
+          <w:szCs w:val="24"/>
+          <w:rtl w:val="0"/>
+        </w:rPr>
+        <w:t xml:space="preserve">Usabilidad: ¿La solución es fácil de usar para los usuarios finales? ¿Es fácil de entender y utilizar para la tripulación y el personal del aeropuerto?</w:t>
+      </w:r>
+    </w:p>
+    <w:p>
+      <w:pPr>
+        <w:widowControl w:val="0"/>
+        <w:numPr>
+          <w:ilvl w:val="0"/>
+          <w:numId w:val="4"/>
+        </w:numPr>
+        <w:spacing w:after="0" w:afterAutospacing="0" w:before="0" w:beforeAutospacing="0" w:line="240" w:lineRule="auto"/>
+        <w:ind w:left="720" w:hanging="360"/>
+        <w:rPr>
+          <w:rFonts w:ascii="Calibri" w:cs="Calibri" w:eastAsia="Calibri" w:hAnsi="Calibri"/>
+          <w:sz w:val="24"/>
+          <w:szCs w:val="24"/>
+          <w:u w:val="none"/>
+        </w:rPr>
+      </w:pPr>
+      <w:r>
+        <w:rPr>
+          <w:rFonts w:ascii="Calibri" w:cs="Calibri" w:eastAsia="Calibri" w:hAnsi="Calibri"/>
+          <w:sz w:val="24"/>
+          <w:szCs w:val="24"/>
+          <w:rtl w:val="0"/>
+        </w:rPr>
+        <w:t xml:space="preserve">Seguridad: ¿La solución garantiza la privacidad y seguridad de los datos de los pasajeros? </w:t>
+      </w:r>
+    </w:p>
+    <w:p>
+      <w:pPr>
+        <w:widowControl w:val="0"/>
+        <w:numPr>
+          <w:ilvl w:val="0"/>
+          <w:numId w:val="4"/>
+        </w:numPr>
+        <w:spacing w:before="0" w:beforeAutospacing="0" w:line="240" w:lineRule="auto"/>
+        <w:ind w:left="720" w:hanging="360"/>
+        <w:rPr>
+          <w:rFonts w:ascii="Calibri" w:cs="Calibri" w:eastAsia="Calibri" w:hAnsi="Calibri"/>
+          <w:sz w:val="24"/>
+          <w:szCs w:val="24"/>
+          <w:u w:val="none"/>
+        </w:rPr>
+      </w:pPr>
+      <w:r>
+        <w:rPr>
+          <w:rFonts w:ascii="Calibri" w:cs="Calibri" w:eastAsia="Calibri" w:hAnsi="Calibri"/>
+          <w:sz w:val="24"/>
+          <w:szCs w:val="24"/>
+          <w:rtl w:val="0"/>
+        </w:rPr>
+        <w:t xml:space="preserve">Costo: ¿Cuál es el costo de implementar y mantener la solución? ¿Es viable financieramente para la aerolínea?</w:t>
+      </w:r>
+    </w:p>
+    <w:p>
+      <w:pPr>
+        <w:widowControl w:val="0"/>
+        <w:spacing w:before="338.3599853515625" w:line="240" w:lineRule="auto"/>
+        <w:rPr>
+          <w:rFonts w:ascii="Calibri" w:cs="Calibri" w:eastAsia="Calibri" w:hAnsi="Calibri"/>
+          <w:sz w:val="24"/>
+          <w:szCs w:val="24"/>
+        </w:rPr>
+      </w:pPr>
+      <w:r>
+        <w:rPr>
+          <w:rFonts w:ascii="Calibri" w:cs="Calibri" w:eastAsia="Calibri" w:hAnsi="Calibri"/>
+          <w:sz w:val="24"/>
+          <w:szCs w:val="24"/>
+          <w:rtl w:val="0"/>
+        </w:rPr>
+        <w:t xml:space="preserve">La metodologia que se uso para evaluacion de los criterios en base a la propuesta de solucion, es que el equipo se reunion y entre todos se llego a un acuerdo para definir un puntaje (1-5) para cada criterio; los resultados fueron los siguientes:</w:t>
+      </w:r>
+    </w:p>
+    <w:p>
+      <w:pPr>
+        <w:widowControl w:val="0"/>
+        <w:spacing w:before="338.3599853515625" w:line="240" w:lineRule="auto"/>
+        <w:rPr>
+          <w:rFonts w:ascii="Calibri" w:cs="Calibri" w:eastAsia="Calibri" w:hAnsi="Calibri"/>
+          <w:sz w:val="24"/>
+          <w:szCs w:val="24"/>
+        </w:rPr>
+      </w:pPr>
+      <w:r>
+        <w:rPr>
+          <w:rtl w:val="0"/>
+        </w:rPr>
+      </w:r>
+    </w:p>
+    <w:tbl>
+      <w:tblPr>
+        <w:tblStyle w:val="Table2"/>
+        <w:tblW w:w="9029.0" w:type="dxa"/>
+        <w:jc w:val="left"/>
+        <w:tblBorders>
+          <w:top w:color="000000" w:space="0" w:sz="8" w:val="single"/>
+          <w:left w:color="000000" w:space="0" w:sz="8" w:val="single"/>
+          <w:bottom w:color="000000" w:space="0" w:sz="8" w:val="single"/>
+          <w:right w:color="000000" w:space="0" w:sz="8" w:val="single"/>
+          <w:insideH w:color="000000" w:space="0" w:sz="8" w:val="single"/>
+          <w:insideV w:color="000000" w:space="0" w:sz="8" w:val="single"/>
+        </w:tblBorders>
+        <w:tblLayout w:type="fixed"/>
+        <w:tblLook w:val="0600"/>
+      </w:tblPr>
+      <w:tblGrid>
+        <w:gridCol w:w="4514.5"/>
+        <w:gridCol w:w="4514.5"/>
+        <w:tblGridChange w:id="0">
+          <w:tblGrid>
+            <w:gridCol w:w="4514.5"/>
+            <w:gridCol w:w="4514.5"/>
+          </w:tblGrid>
+        </w:tblGridChange>
+      </w:tblGrid>
+      <w:tr>
+        <w:trPr>
+          <w:cantSplit w:val="0"/>
+          <w:trHeight w:val="440" w:hRule="atLeast"/>
+          <w:tblHeader w:val="0"/>
+        </w:trPr>
+        <w:tc>
+          <w:tcPr>
+            <w:gridSpan w:val="2"/>
+            <w:shd w:fill="cfe2f3" w:val="clear"/>
+            <w:tcMar>
+              <w:top w:w="100.0" w:type="dxa"/>
+              <w:left w:w="100.0" w:type="dxa"/>
+              <w:bottom w:w="100.0" w:type="dxa"/>
+              <w:right w:w="100.0" w:type="dxa"/>
+            </w:tcMar>
+            <w:vAlign w:val="top"/>
+          </w:tcPr>
+          <w:p>
+            <w:pPr>
+              <w:keepNext w:val="0"/>
+              <w:keepLines w:val="0"/>
+              <w:pageBreakBefore w:val="0"/>
+              <w:widowControl w:val="0"/>
+              <w:pBdr>
+                <w:top w:space="0" w:sz="0" w:val="nil"/>
+                <w:left w:space="0" w:sz="0" w:val="nil"/>
+                <w:bottom w:space="0" w:sz="0" w:val="nil"/>
+                <w:right w:space="0" w:sz="0" w:val="nil"/>
+                <w:between w:space="0" w:sz="0" w:val="nil"/>
+              </w:pBdr>
+              <w:shd w:fill="auto" w:val="clear"/>
+              <w:spacing w:after="0" w:before="0" w:line="240" w:lineRule="auto"/>
+              <w:ind w:left="0" w:right="0" w:firstLine="0"/>
+              <w:jc w:val="center"/>
+              <w:rPr>
+                <w:rFonts w:ascii="Calibri" w:cs="Calibri" w:eastAsia="Calibri" w:hAnsi="Calibri"/>
+                <w:b w:val="1"/>
+                <w:i w:val="1"/>
+                <w:sz w:val="28"/>
+                <w:szCs w:val="28"/>
+              </w:rPr>
+            </w:pPr>
+            <w:r>
+              <w:rPr>
+                <w:rFonts w:ascii="Calibri" w:cs="Calibri" w:eastAsia="Calibri" w:hAnsi="Calibri"/>
+                <w:b w:val="1"/>
+                <w:i w:val="1"/>
+                <w:sz w:val="28"/>
+                <w:szCs w:val="28"/>
+                <w:rtl w:val="0"/>
+              </w:rPr>
+              <w:t xml:space="preserve">CREACIÓN DE UN PROGRAMA</w:t>
+            </w:r>
+          </w:p>
+        </w:tc>
+      </w:tr>
+      <w:tr>
+        <w:trPr>
+          <w:cantSplit w:val="0"/>
+          <w:tblHeader w:val="0"/>
+        </w:trPr>
+        <w:tc>
+          <w:tcPr>
+            <w:shd w:fill="auto" w:val="clear"/>
+            <w:tcMar>
+              <w:top w:w="100.0" w:type="dxa"/>
+              <w:left w:w="100.0" w:type="dxa"/>
+              <w:bottom w:w="100.0" w:type="dxa"/>
+              <w:right w:w="100.0" w:type="dxa"/>
+            </w:tcMar>
+            <w:vAlign w:val="top"/>
+          </w:tcPr>
+          <w:p>
+            <w:pPr>
+              <w:keepNext w:val="0"/>
+              <w:keepLines w:val="0"/>
+              <w:pageBreakBefore w:val="0"/>
+              <w:widowControl w:val="0"/>
+              <w:pBdr>
+                <w:top w:space="0" w:sz="0" w:val="nil"/>
+                <w:left w:space="0" w:sz="0" w:val="nil"/>
+                <w:bottom w:space="0" w:sz="0" w:val="nil"/>
+                <w:right w:space="0" w:sz="0" w:val="nil"/>
+                <w:between w:space="0" w:sz="0" w:val="nil"/>
+              </w:pBdr>
+              <w:shd w:fill="auto" w:val="clear"/>
+              <w:spacing w:after="0" w:before="0" w:line="240" w:lineRule="auto"/>
+              <w:ind w:left="0" w:right="0" w:firstLine="0"/>
+              <w:jc w:val="center"/>
+              <w:rPr>
+                <w:rFonts w:ascii="Calibri" w:cs="Calibri" w:eastAsia="Calibri" w:hAnsi="Calibri"/>
+                <w:b w:val="1"/>
+                <w:i w:val="1"/>
+                <w:sz w:val="24"/>
+                <w:szCs w:val="24"/>
+              </w:rPr>
+            </w:pPr>
+            <w:r>
+              <w:rPr>
+                <w:rFonts w:ascii="Calibri" w:cs="Calibri" w:eastAsia="Calibri" w:hAnsi="Calibri"/>
+                <w:b w:val="1"/>
+                <w:i w:val="1"/>
+                <w:sz w:val="24"/>
+                <w:szCs w:val="24"/>
+                <w:rtl w:val="0"/>
+              </w:rPr>
+              <w:t xml:space="preserve">Criterio</w:t>
+            </w:r>
+          </w:p>
+        </w:tc>
+        <w:tc>
+          <w:tcPr>
+            <w:shd w:fill="auto" w:val="clear"/>
+            <w:tcMar>
+              <w:top w:w="100.0" w:type="dxa"/>
+              <w:left w:w="100.0" w:type="dxa"/>
+              <w:bottom w:w="100.0" w:type="dxa"/>
+              <w:right w:w="100.0" w:type="dxa"/>
+            </w:tcMar>
+            <w:vAlign w:val="top"/>
+          </w:tcPr>
+          <w:p>
+            <w:pPr>
+              <w:keepNext w:val="0"/>
+              <w:keepLines w:val="0"/>
+              <w:pageBreakBefore w:val="0"/>
+              <w:widowControl w:val="0"/>
+              <w:pBdr>
+                <w:top w:space="0" w:sz="0" w:val="nil"/>
+                <w:left w:space="0" w:sz="0" w:val="nil"/>
+                <w:bottom w:space="0" w:sz="0" w:val="nil"/>
+                <w:right w:space="0" w:sz="0" w:val="nil"/>
+                <w:between w:space="0" w:sz="0" w:val="nil"/>
+              </w:pBdr>
+              <w:shd w:fill="auto" w:val="clear"/>
+              <w:spacing w:after="0" w:before="0" w:line="240" w:lineRule="auto"/>
+              <w:ind w:left="0" w:right="0" w:firstLine="0"/>
+              <w:jc w:val="center"/>
+              <w:rPr>
+                <w:rFonts w:ascii="Calibri" w:cs="Calibri" w:eastAsia="Calibri" w:hAnsi="Calibri"/>
+                <w:b w:val="1"/>
+                <w:i w:val="1"/>
+                <w:sz w:val="24"/>
+                <w:szCs w:val="24"/>
+              </w:rPr>
+            </w:pPr>
+            <w:r>
+              <w:rPr>
+                <w:rFonts w:ascii="Calibri" w:cs="Calibri" w:eastAsia="Calibri" w:hAnsi="Calibri"/>
+                <w:b w:val="1"/>
+                <w:i w:val="1"/>
+                <w:sz w:val="24"/>
+                <w:szCs w:val="24"/>
+                <w:rtl w:val="0"/>
+              </w:rPr>
+              <w:t xml:space="preserve">Puntaje (1-5)</w:t>
+            </w:r>
+          </w:p>
+        </w:tc>
+      </w:tr>
+      <w:tr>
+        <w:trPr>
+          <w:cantSplit w:val="0"/>
+          <w:tblHeader w:val="0"/>
+        </w:trPr>
+        <w:tc>
+          <w:tcPr>
+            <w:shd w:fill="auto" w:val="clear"/>
+            <w:tcMar>
+              <w:top w:w="100.0" w:type="dxa"/>
+              <w:left w:w="100.0" w:type="dxa"/>
+              <w:bottom w:w="100.0" w:type="dxa"/>
+              <w:right w:w="100.0" w:type="dxa"/>
+            </w:tcMar>
+            <w:vAlign w:val="top"/>
+          </w:tcPr>
+          <w:p>
+            <w:pPr>
+              <w:keepNext w:val="0"/>
+              <w:keepLines w:val="0"/>
+              <w:pageBreakBefore w:val="0"/>
+              <w:widowControl w:val="0"/>
+              <w:pBdr>
+                <w:top w:space="0" w:sz="0" w:val="nil"/>
+                <w:left w:space="0" w:sz="0" w:val="nil"/>
+                <w:bottom w:space="0" w:sz="0" w:val="nil"/>
+                <w:right w:space="0" w:sz="0" w:val="nil"/>
+                <w:between w:space="0" w:sz="0" w:val="nil"/>
+              </w:pBdr>
+              <w:shd w:fill="auto" w:val="clear"/>
+              <w:spacing w:after="0" w:before="0" w:line="240" w:lineRule="auto"/>
+              <w:ind w:left="0" w:right="0" w:firstLine="0"/>
+              <w:jc w:val="center"/>
+              <w:rPr>
+                <w:rFonts w:ascii="Calibri" w:cs="Calibri" w:eastAsia="Calibri" w:hAnsi="Calibri"/>
+                <w:sz w:val="24"/>
+                <w:szCs w:val="24"/>
+              </w:rPr>
+            </w:pPr>
+            <w:r>
+              <w:rPr>
+                <w:rFonts w:ascii="Calibri" w:cs="Calibri" w:eastAsia="Calibri" w:hAnsi="Calibri"/>
+                <w:sz w:val="24"/>
+                <w:szCs w:val="24"/>
+                <w:rtl w:val="0"/>
+              </w:rPr>
+              <w:t xml:space="preserve">Eficiencia</w:t>
+            </w:r>
+          </w:p>
+        </w:tc>
+        <w:tc>
+          <w:tcPr>
+            <w:shd w:fill="auto" w:val="clear"/>
+            <w:tcMar>
+              <w:top w:w="100.0" w:type="dxa"/>
+              <w:left w:w="100.0" w:type="dxa"/>
+              <w:bottom w:w="100.0" w:type="dxa"/>
+              <w:right w:w="100.0" w:type="dxa"/>
+            </w:tcMar>
+            <w:vAlign w:val="top"/>
+          </w:tcPr>
+          <w:p>
+            <w:pPr>
+              <w:keepNext w:val="0"/>
+              <w:keepLines w:val="0"/>
+              <w:pageBreakBefore w:val="0"/>
+              <w:widowControl w:val="0"/>
+              <w:pBdr>
+                <w:top w:space="0" w:sz="0" w:val="nil"/>
+                <w:left w:space="0" w:sz="0" w:val="nil"/>
+                <w:bottom w:space="0" w:sz="0" w:val="nil"/>
+                <w:right w:space="0" w:sz="0" w:val="nil"/>
+                <w:between w:space="0" w:sz="0" w:val="nil"/>
+              </w:pBdr>
+              <w:shd w:fill="auto" w:val="clear"/>
+              <w:spacing w:after="0" w:before="0" w:line="240" w:lineRule="auto"/>
+              <w:ind w:left="0" w:right="0" w:firstLine="0"/>
+              <w:jc w:val="center"/>
+              <w:rPr>
+                <w:rFonts w:ascii="Calibri" w:cs="Calibri" w:eastAsia="Calibri" w:hAnsi="Calibri"/>
+                <w:sz w:val="24"/>
+                <w:szCs w:val="24"/>
+              </w:rPr>
+            </w:pPr>
+            <w:r>
+              <w:rPr>
+                <w:rFonts w:ascii="Calibri" w:cs="Calibri" w:eastAsia="Calibri" w:hAnsi="Calibri"/>
+                <w:sz w:val="24"/>
+                <w:szCs w:val="24"/>
+                <w:rtl w:val="0"/>
+              </w:rPr>
+              <w:t xml:space="preserve">5</w:t>
+            </w:r>
+          </w:p>
+        </w:tc>
+      </w:tr>
+      <w:tr>
+        <w:trPr>
+          <w:cantSplit w:val="0"/>
+          <w:tblHeader w:val="0"/>
+        </w:trPr>
+        <w:tc>
+          <w:tcPr>
+            <w:shd w:fill="auto" w:val="clear"/>
+            <w:tcMar>
+              <w:top w:w="100.0" w:type="dxa"/>
+              <w:left w:w="100.0" w:type="dxa"/>
+              <w:bottom w:w="100.0" w:type="dxa"/>
+              <w:right w:w="100.0" w:type="dxa"/>
+            </w:tcMar>
+            <w:vAlign w:val="top"/>
+          </w:tcPr>
+          <w:p>
+            <w:pPr>
+              <w:keepNext w:val="0"/>
+              <w:keepLines w:val="0"/>
+              <w:pageBreakBefore w:val="0"/>
+              <w:widowControl w:val="0"/>
+              <w:pBdr>
+                <w:top w:space="0" w:sz="0" w:val="nil"/>
+                <w:left w:space="0" w:sz="0" w:val="nil"/>
+                <w:bottom w:space="0" w:sz="0" w:val="nil"/>
+                <w:right w:space="0" w:sz="0" w:val="nil"/>
+                <w:between w:space="0" w:sz="0" w:val="nil"/>
+              </w:pBdr>
+              <w:shd w:fill="auto" w:val="clear"/>
+              <w:spacing w:after="0" w:before="0" w:line="240" w:lineRule="auto"/>
+              <w:ind w:left="0" w:right="0" w:firstLine="0"/>
+              <w:jc w:val="center"/>
+              <w:rPr>
+                <w:rFonts w:ascii="Calibri" w:cs="Calibri" w:eastAsia="Calibri" w:hAnsi="Calibri"/>
+                <w:sz w:val="24"/>
+                <w:szCs w:val="24"/>
+              </w:rPr>
+            </w:pPr>
+            <w:r>
+              <w:rPr>
+                <w:rFonts w:ascii="Calibri" w:cs="Calibri" w:eastAsia="Calibri" w:hAnsi="Calibri"/>
+                <w:sz w:val="24"/>
+                <w:szCs w:val="24"/>
+                <w:rtl w:val="0"/>
+              </w:rPr>
+              <w:t xml:space="preserve">Facilidad de implementacion</w:t>
+            </w:r>
+          </w:p>
+        </w:tc>
+        <w:tc>
+          <w:tcPr>
+            <w:shd w:fill="auto" w:val="clear"/>
+            <w:tcMar>
+              <w:top w:w="100.0" w:type="dxa"/>
+              <w:left w:w="100.0" w:type="dxa"/>
+              <w:bottom w:w="100.0" w:type="dxa"/>
+              <w:right w:w="100.0" w:type="dxa"/>
+            </w:tcMar>
+            <w:vAlign w:val="top"/>
+          </w:tcPr>
+          <w:p>
+            <w:pPr>
+              <w:keepNext w:val="0"/>
+              <w:keepLines w:val="0"/>
+              <w:pageBreakBefore w:val="0"/>
+              <w:widowControl w:val="0"/>
+              <w:pBdr>
+                <w:top w:space="0" w:sz="0" w:val="nil"/>
+                <w:left w:space="0" w:sz="0" w:val="nil"/>
+                <w:bottom w:space="0" w:sz="0" w:val="nil"/>
+                <w:right w:space="0" w:sz="0" w:val="nil"/>
+                <w:between w:space="0" w:sz="0" w:val="nil"/>
+              </w:pBdr>
+              <w:shd w:fill="auto" w:val="clear"/>
+              <w:spacing w:after="0" w:before="0" w:line="240" w:lineRule="auto"/>
+              <w:ind w:left="0" w:right="0" w:firstLine="0"/>
+              <w:jc w:val="center"/>
+              <w:rPr>
+                <w:rFonts w:ascii="Calibri" w:cs="Calibri" w:eastAsia="Calibri" w:hAnsi="Calibri"/>
+                <w:sz w:val="24"/>
+                <w:szCs w:val="24"/>
+              </w:rPr>
+            </w:pPr>
+            <w:r>
+              <w:rPr>
+                <w:rFonts w:ascii="Calibri" w:cs="Calibri" w:eastAsia="Calibri" w:hAnsi="Calibri"/>
+                <w:sz w:val="24"/>
+                <w:szCs w:val="24"/>
+                <w:rtl w:val="0"/>
+              </w:rPr>
+              <w:t xml:space="preserve">4</w:t>
+            </w:r>
+          </w:p>
+        </w:tc>
+      </w:tr>
+      <w:tr>
+        <w:trPr>
+          <w:cantSplit w:val="0"/>
+          <w:tblHeader w:val="0"/>
+        </w:trPr>
+        <w:tc>
+          <w:tcPr>
+            <w:shd w:fill="auto" w:val="clear"/>
+            <w:tcMar>
+              <w:top w:w="100.0" w:type="dxa"/>
+              <w:left w:w="100.0" w:type="dxa"/>
+              <w:bottom w:w="100.0" w:type="dxa"/>
+              <w:right w:w="100.0" w:type="dxa"/>
+            </w:tcMar>
+            <w:vAlign w:val="top"/>
+          </w:tcPr>
+          <w:p>
+            <w:pPr>
+              <w:keepNext w:val="0"/>
+              <w:keepLines w:val="0"/>
+              <w:pageBreakBefore w:val="0"/>
+              <w:widowControl w:val="0"/>
+              <w:pBdr>
+                <w:top w:space="0" w:sz="0" w:val="nil"/>
+                <w:left w:space="0" w:sz="0" w:val="nil"/>
+                <w:bottom w:space="0" w:sz="0" w:val="nil"/>
+                <w:right w:space="0" w:sz="0" w:val="nil"/>
+                <w:between w:space="0" w:sz="0" w:val="nil"/>
+              </w:pBdr>
+              <w:shd w:fill="auto" w:val="clear"/>
+              <w:spacing w:after="0" w:before="0" w:line="240" w:lineRule="auto"/>
+              <w:ind w:left="0" w:right="0" w:firstLine="0"/>
+              <w:jc w:val="center"/>
+              <w:rPr>
+                <w:rFonts w:ascii="Calibri" w:cs="Calibri" w:eastAsia="Calibri" w:hAnsi="Calibri"/>
+                <w:sz w:val="24"/>
+                <w:szCs w:val="24"/>
+              </w:rPr>
+            </w:pPr>
+            <w:r>
+              <w:rPr>
+                <w:rFonts w:ascii="Calibri" w:cs="Calibri" w:eastAsia="Calibri" w:hAnsi="Calibri"/>
+                <w:sz w:val="24"/>
+                <w:szCs w:val="24"/>
+                <w:rtl w:val="0"/>
+              </w:rPr>
+              <w:t xml:space="preserve">Escabilidad</w:t>
+            </w:r>
+          </w:p>
+        </w:tc>
+        <w:tc>
+          <w:tcPr>
+            <w:shd w:fill="auto" w:val="clear"/>
+            <w:tcMar>
+              <w:top w:w="100.0" w:type="dxa"/>
+              <w:left w:w="100.0" w:type="dxa"/>
+              <w:bottom w:w="100.0" w:type="dxa"/>
+              <w:right w:w="100.0" w:type="dxa"/>
+            </w:tcMar>
+            <w:vAlign w:val="top"/>
+          </w:tcPr>
+          <w:p>
+            <w:pPr>
+              <w:keepNext w:val="0"/>
+              <w:keepLines w:val="0"/>
+              <w:pageBreakBefore w:val="0"/>
+              <w:widowControl w:val="0"/>
+              <w:pBdr>
+                <w:top w:space="0" w:sz="0" w:val="nil"/>
+                <w:left w:space="0" w:sz="0" w:val="nil"/>
+                <w:bottom w:space="0" w:sz="0" w:val="nil"/>
+                <w:right w:space="0" w:sz="0" w:val="nil"/>
+                <w:between w:space="0" w:sz="0" w:val="nil"/>
+              </w:pBdr>
+              <w:shd w:fill="auto" w:val="clear"/>
+              <w:spacing w:after="0" w:before="0" w:line="240" w:lineRule="auto"/>
+              <w:ind w:left="0" w:right="0" w:firstLine="0"/>
+              <w:jc w:val="center"/>
+              <w:rPr>
+                <w:rFonts w:ascii="Calibri" w:cs="Calibri" w:eastAsia="Calibri" w:hAnsi="Calibri"/>
+                <w:sz w:val="24"/>
+                <w:szCs w:val="24"/>
+              </w:rPr>
+            </w:pPr>
+            <w:r>
+              <w:rPr>
+                <w:rFonts w:ascii="Calibri" w:cs="Calibri" w:eastAsia="Calibri" w:hAnsi="Calibri"/>
+                <w:sz w:val="24"/>
+                <w:szCs w:val="24"/>
+                <w:rtl w:val="0"/>
+              </w:rPr>
+              <w:t xml:space="preserve">4</w:t>
+            </w:r>
+          </w:p>
+        </w:tc>
+      </w:tr>
+      <w:tr>
+        <w:trPr>
+          <w:cantSplit w:val="0"/>
+          <w:tblHeader w:val="0"/>
+        </w:trPr>
+        <w:tc>
+          <w:tcPr>
+            <w:shd w:fill="auto" w:val="clear"/>
+            <w:tcMar>
+              <w:top w:w="100.0" w:type="dxa"/>
+              <w:left w:w="100.0" w:type="dxa"/>
+              <w:bottom w:w="100.0" w:type="dxa"/>
+              <w:right w:w="100.0" w:type="dxa"/>
+            </w:tcMar>
+            <w:vAlign w:val="top"/>
+          </w:tcPr>
+          <w:p>
+            <w:pPr>
+              <w:keepNext w:val="0"/>
+              <w:keepLines w:val="0"/>
+              <w:pageBreakBefore w:val="0"/>
+              <w:widowControl w:val="0"/>
+              <w:pBdr>
+                <w:top w:space="0" w:sz="0" w:val="nil"/>
+                <w:left w:space="0" w:sz="0" w:val="nil"/>
+                <w:bottom w:space="0" w:sz="0" w:val="nil"/>
+                <w:right w:space="0" w:sz="0" w:val="nil"/>
+                <w:between w:space="0" w:sz="0" w:val="nil"/>
+              </w:pBdr>
+              <w:shd w:fill="auto" w:val="clear"/>
+              <w:spacing w:after="0" w:before="0" w:line="240" w:lineRule="auto"/>
+              <w:ind w:left="0" w:right="0" w:firstLine="0"/>
+              <w:jc w:val="center"/>
+              <w:rPr>
+                <w:rFonts w:ascii="Calibri" w:cs="Calibri" w:eastAsia="Calibri" w:hAnsi="Calibri"/>
+                <w:sz w:val="24"/>
+                <w:szCs w:val="24"/>
+              </w:rPr>
+            </w:pPr>
+            <w:r>
+              <w:rPr>
+                <w:rFonts w:ascii="Calibri" w:cs="Calibri" w:eastAsia="Calibri" w:hAnsi="Calibri"/>
+                <w:sz w:val="24"/>
+                <w:szCs w:val="24"/>
+                <w:rtl w:val="0"/>
+              </w:rPr>
+              <w:t xml:space="preserve">Usabilidad</w:t>
+            </w:r>
+          </w:p>
+        </w:tc>
+        <w:tc>
+          <w:tcPr>
+            <w:shd w:fill="auto" w:val="clear"/>
+            <w:tcMar>
+              <w:top w:w="100.0" w:type="dxa"/>
+              <w:left w:w="100.0" w:type="dxa"/>
+              <w:bottom w:w="100.0" w:type="dxa"/>
+              <w:right w:w="100.0" w:type="dxa"/>
+            </w:tcMar>
+            <w:vAlign w:val="top"/>
+          </w:tcPr>
+          <w:p>
+            <w:pPr>
+              <w:keepNext w:val="0"/>
+              <w:keepLines w:val="0"/>
+              <w:pageBreakBefore w:val="0"/>
+              <w:widowControl w:val="0"/>
+              <w:pBdr>
+                <w:top w:space="0" w:sz="0" w:val="nil"/>
+                <w:left w:space="0" w:sz="0" w:val="nil"/>
+                <w:bottom w:space="0" w:sz="0" w:val="nil"/>
+                <w:right w:space="0" w:sz="0" w:val="nil"/>
+                <w:between w:space="0" w:sz="0" w:val="nil"/>
+              </w:pBdr>
+              <w:shd w:fill="auto" w:val="clear"/>
+              <w:spacing w:after="0" w:before="0" w:line="240" w:lineRule="auto"/>
+              <w:ind w:left="0" w:right="0" w:firstLine="0"/>
+              <w:jc w:val="center"/>
+              <w:rPr>
+                <w:rFonts w:ascii="Calibri" w:cs="Calibri" w:eastAsia="Calibri" w:hAnsi="Calibri"/>
+                <w:sz w:val="24"/>
+                <w:szCs w:val="24"/>
+              </w:rPr>
+            </w:pPr>
+            <w:r>
+              <w:rPr>
+                <w:rFonts w:ascii="Calibri" w:cs="Calibri" w:eastAsia="Calibri" w:hAnsi="Calibri"/>
+                <w:sz w:val="24"/>
+                <w:szCs w:val="24"/>
+                <w:rtl w:val="0"/>
+              </w:rPr>
+              <w:t xml:space="preserve">5</w:t>
+            </w:r>
+          </w:p>
+        </w:tc>
+      </w:tr>
+      <w:tr>
+        <w:trPr>
+          <w:cantSplit w:val="0"/>
+          <w:tblHeader w:val="0"/>
+        </w:trPr>
+        <w:tc>
+          <w:tcPr>
+            <w:shd w:fill="auto" w:val="clear"/>
+            <w:tcMar>
+              <w:top w:w="100.0" w:type="dxa"/>
+              <w:left w:w="100.0" w:type="dxa"/>
+              <w:bottom w:w="100.0" w:type="dxa"/>
+              <w:right w:w="100.0" w:type="dxa"/>
+            </w:tcMar>
+            <w:vAlign w:val="top"/>
+          </w:tcPr>
+          <w:p>
+            <w:pPr>
+              <w:keepNext w:val="0"/>
+              <w:keepLines w:val="0"/>
+              <w:pageBreakBefore w:val="0"/>
+              <w:widowControl w:val="0"/>
+              <w:pBdr>
+                <w:top w:space="0" w:sz="0" w:val="nil"/>
+                <w:left w:space="0" w:sz="0" w:val="nil"/>
+                <w:bottom w:space="0" w:sz="0" w:val="nil"/>
+                <w:right w:space="0" w:sz="0" w:val="nil"/>
+                <w:between w:space="0" w:sz="0" w:val="nil"/>
+              </w:pBdr>
+              <w:shd w:fill="auto" w:val="clear"/>
+              <w:spacing w:after="0" w:before="0" w:line="240" w:lineRule="auto"/>
+              <w:ind w:left="0" w:right="0" w:firstLine="0"/>
+              <w:jc w:val="center"/>
+              <w:rPr>
+                <w:rFonts w:ascii="Calibri" w:cs="Calibri" w:eastAsia="Calibri" w:hAnsi="Calibri"/>
+                <w:sz w:val="24"/>
+                <w:szCs w:val="24"/>
+              </w:rPr>
+            </w:pPr>
+            <w:r>
+              <w:rPr>
+                <w:rFonts w:ascii="Calibri" w:cs="Calibri" w:eastAsia="Calibri" w:hAnsi="Calibri"/>
+                <w:sz w:val="24"/>
+                <w:szCs w:val="24"/>
+                <w:rtl w:val="0"/>
+              </w:rPr>
+              <w:t xml:space="preserve">Seguridad</w:t>
+            </w:r>
+          </w:p>
+        </w:tc>
+        <w:tc>
+          <w:tcPr>
+            <w:shd w:fill="auto" w:val="clear"/>
+            <w:tcMar>
+              <w:top w:w="100.0" w:type="dxa"/>
+              <w:left w:w="100.0" w:type="dxa"/>
+              <w:bottom w:w="100.0" w:type="dxa"/>
+              <w:right w:w="100.0" w:type="dxa"/>
+            </w:tcMar>
+            <w:vAlign w:val="top"/>
+          </w:tcPr>
+          <w:p>
+            <w:pPr>
+              <w:keepNext w:val="0"/>
+              <w:keepLines w:val="0"/>
+              <w:pageBreakBefore w:val="0"/>
+              <w:widowControl w:val="0"/>
+              <w:pBdr>
+                <w:top w:space="0" w:sz="0" w:val="nil"/>
+                <w:left w:space="0" w:sz="0" w:val="nil"/>
+                <w:bottom w:space="0" w:sz="0" w:val="nil"/>
+                <w:right w:space="0" w:sz="0" w:val="nil"/>
+                <w:between w:space="0" w:sz="0" w:val="nil"/>
+              </w:pBdr>
+              <w:shd w:fill="auto" w:val="clear"/>
+              <w:spacing w:after="0" w:before="0" w:line="240" w:lineRule="auto"/>
+              <w:ind w:left="0" w:right="0" w:firstLine="0"/>
+              <w:jc w:val="center"/>
+              <w:rPr>
+                <w:rFonts w:ascii="Calibri" w:cs="Calibri" w:eastAsia="Calibri" w:hAnsi="Calibri"/>
+                <w:sz w:val="24"/>
+                <w:szCs w:val="24"/>
+              </w:rPr>
+            </w:pPr>
+            <w:r>
+              <w:rPr>
+                <w:rFonts w:ascii="Calibri" w:cs="Calibri" w:eastAsia="Calibri" w:hAnsi="Calibri"/>
+                <w:sz w:val="24"/>
+                <w:szCs w:val="24"/>
+                <w:rtl w:val="0"/>
+              </w:rPr>
+              <w:t xml:space="preserve">5</w:t>
+            </w:r>
+          </w:p>
+        </w:tc>
+      </w:tr>
+      <w:tr>
+        <w:trPr>
+          <w:cantSplit w:val="0"/>
+          <w:tblHeader w:val="0"/>
+        </w:trPr>
+        <w:tc>
+          <w:tcPr>
+            <w:shd w:fill="auto" w:val="clear"/>
+            <w:tcMar>
+              <w:top w:w="100.0" w:type="dxa"/>
+              <w:left w:w="100.0" w:type="dxa"/>
+              <w:bottom w:w="100.0" w:type="dxa"/>
+              <w:right w:w="100.0" w:type="dxa"/>
+            </w:tcMar>
+            <w:vAlign w:val="top"/>
+          </w:tcPr>
+          <w:p>
+            <w:pPr>
+              <w:keepNext w:val="0"/>
+              <w:keepLines w:val="0"/>
+              <w:pageBreakBefore w:val="0"/>
+              <w:widowControl w:val="0"/>
+              <w:pBdr>
+                <w:top w:space="0" w:sz="0" w:val="nil"/>
+                <w:left w:space="0" w:sz="0" w:val="nil"/>
+                <w:bottom w:space="0" w:sz="0" w:val="nil"/>
+                <w:right w:space="0" w:sz="0" w:val="nil"/>
+                <w:between w:space="0" w:sz="0" w:val="nil"/>
+              </w:pBdr>
+              <w:shd w:fill="auto" w:val="clear"/>
+              <w:spacing w:after="0" w:before="0" w:line="240" w:lineRule="auto"/>
+              <w:ind w:left="0" w:right="0" w:firstLine="0"/>
+              <w:jc w:val="center"/>
+              <w:rPr>
+                <w:rFonts w:ascii="Calibri" w:cs="Calibri" w:eastAsia="Calibri" w:hAnsi="Calibri"/>
+                <w:sz w:val="24"/>
+                <w:szCs w:val="24"/>
+              </w:rPr>
+            </w:pPr>
+            <w:r>
+              <w:rPr>
+                <w:rFonts w:ascii="Calibri" w:cs="Calibri" w:eastAsia="Calibri" w:hAnsi="Calibri"/>
+                <w:sz w:val="24"/>
+                <w:szCs w:val="24"/>
+                <w:rtl w:val="0"/>
+              </w:rPr>
+              <w:t xml:space="preserve">Costo</w:t>
+            </w:r>
+          </w:p>
+        </w:tc>
+        <w:tc>
+          <w:tcPr>
+            <w:shd w:fill="auto" w:val="clear"/>
+            <w:tcMar>
+              <w:top w:w="100.0" w:type="dxa"/>
+              <w:left w:w="100.0" w:type="dxa"/>
+              <w:bottom w:w="100.0" w:type="dxa"/>
+              <w:right w:w="100.0" w:type="dxa"/>
+            </w:tcMar>
+            <w:vAlign w:val="top"/>
+          </w:tcPr>
+          <w:p>
+            <w:pPr>
+              <w:keepNext w:val="0"/>
+              <w:keepLines w:val="0"/>
+              <w:pageBreakBefore w:val="0"/>
+              <w:widowControl w:val="0"/>
+              <w:pBdr>
+                <w:top w:space="0" w:sz="0" w:val="nil"/>
+                <w:left w:space="0" w:sz="0" w:val="nil"/>
+                <w:bottom w:space="0" w:sz="0" w:val="nil"/>
+                <w:right w:space="0" w:sz="0" w:val="nil"/>
+                <w:between w:space="0" w:sz="0" w:val="nil"/>
+              </w:pBdr>
+              <w:shd w:fill="auto" w:val="clear"/>
+              <w:spacing w:after="0" w:before="0" w:line="240" w:lineRule="auto"/>
+              <w:ind w:left="0" w:right="0" w:firstLine="0"/>
+              <w:jc w:val="center"/>
+              <w:rPr>
+                <w:rFonts w:ascii="Calibri" w:cs="Calibri" w:eastAsia="Calibri" w:hAnsi="Calibri"/>
+                <w:sz w:val="24"/>
+                <w:szCs w:val="24"/>
+              </w:rPr>
+            </w:pPr>
+            <w:r>
+              <w:rPr>
+                <w:rFonts w:ascii="Calibri" w:cs="Calibri" w:eastAsia="Calibri" w:hAnsi="Calibri"/>
+                <w:sz w:val="24"/>
+                <w:szCs w:val="24"/>
+                <w:rtl w:val="0"/>
+              </w:rPr>
+              <w:t xml:space="preserve">5</w:t>
+            </w:r>
+          </w:p>
+        </w:tc>
+      </w:tr>
+      <w:tr>
+        <w:trPr>
+          <w:cantSplit w:val="0"/>
+          <w:trHeight w:val="440" w:hRule="atLeast"/>
+          <w:tblHeader w:val="0"/>
+        </w:trPr>
+        <w:tc>
+          <w:tcPr>
+            <w:gridSpan w:val="2"/>
+            <w:shd w:fill="auto" w:val="clear"/>
+            <w:tcMar>
+              <w:top w:w="100.0" w:type="dxa"/>
+              <w:left w:w="100.0" w:type="dxa"/>
+              <w:bottom w:w="100.0" w:type="dxa"/>
+              <w:right w:w="100.0" w:type="dxa"/>
+            </w:tcMar>
+            <w:vAlign w:val="top"/>
+          </w:tcPr>
+          <w:p>
+            <w:pPr>
+              <w:keepNext w:val="0"/>
+              <w:keepLines w:val="0"/>
+              <w:pageBreakBefore w:val="0"/>
+              <w:widowControl w:val="0"/>
+              <w:pBdr>
+                <w:top w:space="0" w:sz="0" w:val="nil"/>
+                <w:left w:space="0" w:sz="0" w:val="nil"/>
+                <w:bottom w:space="0" w:sz="0" w:val="nil"/>
+                <w:right w:space="0" w:sz="0" w:val="nil"/>
+                <w:between w:space="0" w:sz="0" w:val="nil"/>
+              </w:pBdr>
+              <w:shd w:fill="auto" w:val="clear"/>
+              <w:spacing w:after="0" w:before="0" w:line="240" w:lineRule="auto"/>
+              <w:ind w:left="0" w:right="0" w:firstLine="0"/>
+              <w:jc w:val="center"/>
+              <w:rPr>
+                <w:rFonts w:ascii="Calibri" w:cs="Calibri" w:eastAsia="Calibri" w:hAnsi="Calibri"/>
+                <w:b w:val="1"/>
+                <w:i w:val="1"/>
+                <w:sz w:val="28"/>
+                <w:szCs w:val="28"/>
+              </w:rPr>
+            </w:pPr>
+            <w:r>
+              <w:rPr>
+                <w:rFonts w:ascii="Calibri" w:cs="Calibri" w:eastAsia="Calibri" w:hAnsi="Calibri"/>
+                <w:b w:val="1"/>
+                <w:i w:val="1"/>
+                <w:sz w:val="28"/>
+                <w:szCs w:val="28"/>
+                <w:rtl w:val="0"/>
+              </w:rPr>
+              <w:t xml:space="preserve">TOTAL = 28</w:t>
+            </w:r>
+          </w:p>
+        </w:tc>
+      </w:tr>
+    </w:tbl>
+    <w:p>
+      <w:pPr>
+        <w:widowControl w:val="0"/>
+        <w:spacing w:before="338.3599853515625" w:line="240" w:lineRule="auto"/>
+        <w:rPr>
+          <w:rFonts w:ascii="Calibri" w:cs="Calibri" w:eastAsia="Calibri" w:hAnsi="Calibri"/>
+          <w:sz w:val="24"/>
+          <w:szCs w:val="24"/>
+        </w:rPr>
+      </w:pPr>
+      <w:r>
+        <w:rPr>
+          <w:rtl w:val="0"/>
+        </w:rPr>
+      </w:r>
+    </w:p>
+    <w:p>
+      <w:pPr>
+        <w:widowControl w:val="0"/>
+        <w:spacing w:before="338.3599853515625" w:line="240" w:lineRule="auto"/>
+        <w:ind w:left="34.17999267578125" w:firstLine="0"/>
+        <w:rPr>
+          <w:rFonts w:ascii="Calibri" w:cs="Calibri" w:eastAsia="Calibri" w:hAnsi="Calibri"/>
+          <w:sz w:val="24"/>
+          <w:szCs w:val="24"/>
+        </w:rPr>
+      </w:pPr>
+      <w:r>
+        <w:rPr>
+          <w:rtl w:val="0"/>
+        </w:rPr>
+      </w:r>
+    </w:p>
+    <w:p>
+      <w:pPr>
+        <w:widowControl w:val="0"/>
+        <w:spacing w:before="338.3599853515625" w:line="240" w:lineRule="auto"/>
+        <w:ind w:left="34.17999267578125" w:firstLine="0"/>
+        <w:rPr>
+          <w:rFonts w:ascii="Calibri" w:cs="Calibri" w:eastAsia="Calibri" w:hAnsi="Calibri"/>
+          <w:sz w:val="24"/>
+          <w:szCs w:val="24"/>
+        </w:rPr>
+      </w:pPr>
+      <w:r>
+        <w:rPr>
+          <w:rtl w:val="0"/>
+        </w:rPr>
+      </w:r>
+    </w:p>
+    <w:p>
+      <w:pPr>
+        <w:widowControl w:val="0"/>
+        <w:spacing w:before="338.3599853515625" w:line="240" w:lineRule="auto"/>
+        <w:rPr>
+          <w:rFonts w:ascii="Calibri" w:cs="Calibri" w:eastAsia="Calibri" w:hAnsi="Calibri"/>
+          <w:sz w:val="24"/>
+          <w:szCs w:val="24"/>
+        </w:rPr>
+      </w:pPr>
+      <w:r>
+        <w:rPr>
+          <w:rtl w:val="0"/>
+        </w:rPr>
+      </w:r>
+    </w:p>
+    <w:tbl>
+      <w:tblPr>
+        <w:tblStyle w:val="Table3"/>
+        <w:tblW w:w="9029.0" w:type="dxa"/>
+        <w:jc w:val="left"/>
+        <w:tblBorders>
+          <w:top w:color="000000" w:space="0" w:sz="8" w:val="single"/>
+          <w:left w:color="000000" w:space="0" w:sz="8" w:val="single"/>
+          <w:bottom w:color="000000" w:space="0" w:sz="8" w:val="single"/>
+          <w:right w:color="000000" w:space="0" w:sz="8" w:val="single"/>
+          <w:insideH w:color="000000" w:space="0" w:sz="8" w:val="single"/>
+          <w:insideV w:color="000000" w:space="0" w:sz="8" w:val="single"/>
+        </w:tblBorders>
+        <w:tblLayout w:type="fixed"/>
+        <w:tblLook w:val="0600"/>
+      </w:tblPr>
+      <w:tblGrid>
+        <w:gridCol w:w="4514.5"/>
+        <w:gridCol w:w="4514.5"/>
+        <w:tblGridChange w:id="0">
+          <w:tblGrid>
+            <w:gridCol w:w="4514.5"/>
+            <w:gridCol w:w="4514.5"/>
+          </w:tblGrid>
+        </w:tblGridChange>
+      </w:tblGrid>
+      <w:tr>
+        <w:trPr>
+          <w:cantSplit w:val="0"/>
+          <w:trHeight w:val="440" w:hRule="atLeast"/>
+          <w:tblHeader w:val="0"/>
+        </w:trPr>
+        <w:tc>
+          <w:tcPr>
+            <w:gridSpan w:val="2"/>
+            <w:shd w:fill="cfe2f3" w:val="clear"/>
+            <w:tcMar>
+              <w:top w:w="100.0" w:type="dxa"/>
+              <w:left w:w="100.0" w:type="dxa"/>
+              <w:bottom w:w="100.0" w:type="dxa"/>
+              <w:right w:w="100.0" w:type="dxa"/>
+            </w:tcMar>
+            <w:vAlign w:val="top"/>
+          </w:tcPr>
+          <w:p>
+            <w:pPr>
+              <w:widowControl w:val="0"/>
+              <w:spacing w:line="240" w:lineRule="auto"/>
+              <w:jc w:val="center"/>
+              <w:rPr>
+                <w:rFonts w:ascii="Calibri" w:cs="Calibri" w:eastAsia="Calibri" w:hAnsi="Calibri"/>
+                <w:b w:val="1"/>
+                <w:i w:val="1"/>
+                <w:sz w:val="28"/>
+                <w:szCs w:val="28"/>
+              </w:rPr>
+            </w:pPr>
+            <w:r>
+              <w:rPr>
+                <w:rFonts w:ascii="Calibri" w:cs="Calibri" w:eastAsia="Calibri" w:hAnsi="Calibri"/>
+                <w:b w:val="1"/>
+                <w:i w:val="1"/>
+                <w:sz w:val="28"/>
+                <w:szCs w:val="28"/>
+                <w:rtl w:val="0"/>
+              </w:rPr>
+              <w:t xml:space="preserve">CREACIÓN DE UN PROGRAMA QR</w:t>
+            </w:r>
+          </w:p>
+        </w:tc>
+      </w:tr>
+      <w:tr>
+        <w:trPr>
+          <w:cantSplit w:val="0"/>
+          <w:tblHeader w:val="0"/>
+        </w:trPr>
+        <w:tc>
+          <w:tcPr>
+            <w:shd w:fill="auto" w:val="clear"/>
+            <w:tcMar>
+              <w:top w:w="100.0" w:type="dxa"/>
+              <w:left w:w="100.0" w:type="dxa"/>
+              <w:bottom w:w="100.0" w:type="dxa"/>
+              <w:right w:w="100.0" w:type="dxa"/>
+            </w:tcMar>
+            <w:vAlign w:val="top"/>
+          </w:tcPr>
+          <w:p>
+            <w:pPr>
+              <w:widowControl w:val="0"/>
+              <w:spacing w:line="240" w:lineRule="auto"/>
+              <w:jc w:val="center"/>
+              <w:rPr>
+                <w:rFonts w:ascii="Calibri" w:cs="Calibri" w:eastAsia="Calibri" w:hAnsi="Calibri"/>
+                <w:b w:val="1"/>
+                <w:i w:val="1"/>
+                <w:sz w:val="24"/>
+                <w:szCs w:val="24"/>
+              </w:rPr>
+            </w:pPr>
+            <w:r>
+              <w:rPr>
+                <w:rFonts w:ascii="Calibri" w:cs="Calibri" w:eastAsia="Calibri" w:hAnsi="Calibri"/>
+                <w:b w:val="1"/>
+                <w:i w:val="1"/>
+                <w:sz w:val="24"/>
+                <w:szCs w:val="24"/>
+                <w:rtl w:val="0"/>
+              </w:rPr>
+              <w:t xml:space="preserve">Criterio</w:t>
+            </w:r>
+          </w:p>
+        </w:tc>
+        <w:tc>
+          <w:tcPr>
+            <w:shd w:fill="auto" w:val="clear"/>
+            <w:tcMar>
+              <w:top w:w="100.0" w:type="dxa"/>
+              <w:left w:w="100.0" w:type="dxa"/>
+              <w:bottom w:w="100.0" w:type="dxa"/>
+              <w:right w:w="100.0" w:type="dxa"/>
+            </w:tcMar>
+            <w:vAlign w:val="top"/>
+          </w:tcPr>
+          <w:p>
+            <w:pPr>
+              <w:widowControl w:val="0"/>
+              <w:spacing w:line="240" w:lineRule="auto"/>
+              <w:jc w:val="center"/>
+              <w:rPr>
+                <w:rFonts w:ascii="Calibri" w:cs="Calibri" w:eastAsia="Calibri" w:hAnsi="Calibri"/>
+                <w:b w:val="1"/>
+                <w:i w:val="1"/>
+                <w:sz w:val="24"/>
+                <w:szCs w:val="24"/>
+              </w:rPr>
+            </w:pPr>
+            <w:r>
+              <w:rPr>
+                <w:rFonts w:ascii="Calibri" w:cs="Calibri" w:eastAsia="Calibri" w:hAnsi="Calibri"/>
+                <w:b w:val="1"/>
+                <w:i w:val="1"/>
+                <w:sz w:val="24"/>
+                <w:szCs w:val="24"/>
+                <w:rtl w:val="0"/>
+              </w:rPr>
+              <w:t xml:space="preserve">Puntaje (1-5)</w:t>
+            </w:r>
+          </w:p>
+        </w:tc>
+      </w:tr>
+      <w:tr>
+        <w:trPr>
+          <w:cantSplit w:val="0"/>
+          <w:tblHeader w:val="0"/>
+        </w:trPr>
+        <w:tc>
+          <w:tcPr>
+            <w:shd w:fill="auto" w:val="clear"/>
+            <w:tcMar>
+              <w:top w:w="100.0" w:type="dxa"/>
+              <w:left w:w="100.0" w:type="dxa"/>
+              <w:bottom w:w="100.0" w:type="dxa"/>
+              <w:right w:w="100.0" w:type="dxa"/>
+            </w:tcMar>
+            <w:vAlign w:val="top"/>
+          </w:tcPr>
+          <w:p>
+            <w:pPr>
+              <w:widowControl w:val="0"/>
+              <w:spacing w:line="240" w:lineRule="auto"/>
+              <w:jc w:val="center"/>
+              <w:rPr>
+                <w:rFonts w:ascii="Calibri" w:cs="Calibri" w:eastAsia="Calibri" w:hAnsi="Calibri"/>
+                <w:sz w:val="24"/>
+                <w:szCs w:val="24"/>
+              </w:rPr>
+            </w:pPr>
+            <w:r>
+              <w:rPr>
+                <w:rFonts w:ascii="Calibri" w:cs="Calibri" w:eastAsia="Calibri" w:hAnsi="Calibri"/>
+                <w:sz w:val="24"/>
+                <w:szCs w:val="24"/>
+                <w:rtl w:val="0"/>
+              </w:rPr>
+              <w:t xml:space="preserve">Eficiencia</w:t>
+            </w:r>
+          </w:p>
+        </w:tc>
+        <w:tc>
+          <w:tcPr>
+            <w:shd w:fill="auto" w:val="clear"/>
+            <w:tcMar>
+              <w:top w:w="100.0" w:type="dxa"/>
+              <w:left w:w="100.0" w:type="dxa"/>
+              <w:bottom w:w="100.0" w:type="dxa"/>
+              <w:right w:w="100.0" w:type="dxa"/>
+            </w:tcMar>
+            <w:vAlign w:val="top"/>
+          </w:tcPr>
+          <w:p>
+            <w:pPr>
+              <w:widowControl w:val="0"/>
+              <w:spacing w:line="240" w:lineRule="auto"/>
+              <w:jc w:val="center"/>
+              <w:rPr>
+                <w:rFonts w:ascii="Calibri" w:cs="Calibri" w:eastAsia="Calibri" w:hAnsi="Calibri"/>
+                <w:sz w:val="24"/>
+                <w:szCs w:val="24"/>
+              </w:rPr>
+            </w:pPr>
+            <w:r>
+              <w:rPr>
+                <w:rFonts w:ascii="Calibri" w:cs="Calibri" w:eastAsia="Calibri" w:hAnsi="Calibri"/>
+                <w:sz w:val="24"/>
+                <w:szCs w:val="24"/>
+                <w:rtl w:val="0"/>
+              </w:rPr>
+              <w:t xml:space="preserve">3</w:t>
+            </w:r>
+          </w:p>
+        </w:tc>
+      </w:tr>
+      <w:tr>
+        <w:trPr>
+          <w:cantSplit w:val="0"/>
+          <w:tblHeader w:val="0"/>
+        </w:trPr>
+        <w:tc>
+          <w:tcPr>
+            <w:shd w:fill="auto" w:val="clear"/>
+            <w:tcMar>
+              <w:top w:w="100.0" w:type="dxa"/>
+              <w:left w:w="100.0" w:type="dxa"/>
+              <w:bottom w:w="100.0" w:type="dxa"/>
+              <w:right w:w="100.0" w:type="dxa"/>
+            </w:tcMar>
+            <w:vAlign w:val="top"/>
+          </w:tcPr>
+          <w:p>
+            <w:pPr>
+              <w:widowControl w:val="0"/>
+              <w:spacing w:line="240" w:lineRule="auto"/>
+              <w:jc w:val="center"/>
+              <w:rPr>
+                <w:rFonts w:ascii="Calibri" w:cs="Calibri" w:eastAsia="Calibri" w:hAnsi="Calibri"/>
+                <w:sz w:val="24"/>
+                <w:szCs w:val="24"/>
+              </w:rPr>
+            </w:pPr>
+            <w:r>
+              <w:rPr>
+                <w:rFonts w:ascii="Calibri" w:cs="Calibri" w:eastAsia="Calibri" w:hAnsi="Calibri"/>
+                <w:sz w:val="24"/>
+                <w:szCs w:val="24"/>
+                <w:rtl w:val="0"/>
+              </w:rPr>
+              <w:t xml:space="preserve">Facilidad de implementacion</w:t>
+            </w:r>
+          </w:p>
+        </w:tc>
+        <w:tc>
+          <w:tcPr>
+            <w:shd w:fill="auto" w:val="clear"/>
+            <w:tcMar>
+              <w:top w:w="100.0" w:type="dxa"/>
+              <w:left w:w="100.0" w:type="dxa"/>
+              <w:bottom w:w="100.0" w:type="dxa"/>
+              <w:right w:w="100.0" w:type="dxa"/>
+            </w:tcMar>
+            <w:vAlign w:val="top"/>
+          </w:tcPr>
+          <w:p>
+            <w:pPr>
+              <w:widowControl w:val="0"/>
+              <w:spacing w:line="240" w:lineRule="auto"/>
+              <w:jc w:val="center"/>
+              <w:rPr>
+                <w:rFonts w:ascii="Calibri" w:cs="Calibri" w:eastAsia="Calibri" w:hAnsi="Calibri"/>
+                <w:sz w:val="24"/>
+                <w:szCs w:val="24"/>
+              </w:rPr>
+            </w:pPr>
+            <w:r>
+              <w:rPr>
+                <w:rFonts w:ascii="Calibri" w:cs="Calibri" w:eastAsia="Calibri" w:hAnsi="Calibri"/>
+                <w:sz w:val="24"/>
+                <w:szCs w:val="24"/>
+                <w:rtl w:val="0"/>
+              </w:rPr>
+              <w:t xml:space="preserve">3</w:t>
+            </w:r>
+          </w:p>
+        </w:tc>
+      </w:tr>
+      <w:tr>
+        <w:trPr>
+          <w:cantSplit w:val="0"/>
+          <w:tblHeader w:val="0"/>
+        </w:trPr>
+        <w:tc>
+          <w:tcPr>
+            <w:shd w:fill="auto" w:val="clear"/>
+            <w:tcMar>
+              <w:top w:w="100.0" w:type="dxa"/>
+              <w:left w:w="100.0" w:type="dxa"/>
+              <w:bottom w:w="100.0" w:type="dxa"/>
+              <w:right w:w="100.0" w:type="dxa"/>
+            </w:tcMar>
+            <w:vAlign w:val="top"/>
+          </w:tcPr>
+          <w:p>
+            <w:pPr>
+              <w:widowControl w:val="0"/>
+              <w:spacing w:line="240" w:lineRule="auto"/>
+              <w:jc w:val="center"/>
+              <w:rPr>
+                <w:rFonts w:ascii="Calibri" w:cs="Calibri" w:eastAsia="Calibri" w:hAnsi="Calibri"/>
+                <w:sz w:val="24"/>
+                <w:szCs w:val="24"/>
+              </w:rPr>
+            </w:pPr>
+            <w:r>
+              <w:rPr>
+                <w:rFonts w:ascii="Calibri" w:cs="Calibri" w:eastAsia="Calibri" w:hAnsi="Calibri"/>
+                <w:sz w:val="24"/>
+                <w:szCs w:val="24"/>
+                <w:rtl w:val="0"/>
+              </w:rPr>
+              <w:t xml:space="preserve">Escabilidad</w:t>
+            </w:r>
+          </w:p>
+        </w:tc>
+        <w:tc>
+          <w:tcPr>
+            <w:shd w:fill="auto" w:val="clear"/>
+            <w:tcMar>
+              <w:top w:w="100.0" w:type="dxa"/>
+              <w:left w:w="100.0" w:type="dxa"/>
+              <w:bottom w:w="100.0" w:type="dxa"/>
+              <w:right w:w="100.0" w:type="dxa"/>
+            </w:tcMar>
+            <w:vAlign w:val="top"/>
+          </w:tcPr>
+          <w:p>
+            <w:pPr>
+              <w:widowControl w:val="0"/>
+              <w:spacing w:line="240" w:lineRule="auto"/>
+              <w:jc w:val="center"/>
+              <w:rPr>
+                <w:rFonts w:ascii="Calibri" w:cs="Calibri" w:eastAsia="Calibri" w:hAnsi="Calibri"/>
+                <w:sz w:val="24"/>
+                <w:szCs w:val="24"/>
+              </w:rPr>
+            </w:pPr>
+            <w:r>
+              <w:rPr>
+                <w:rFonts w:ascii="Calibri" w:cs="Calibri" w:eastAsia="Calibri" w:hAnsi="Calibri"/>
+                <w:sz w:val="24"/>
+                <w:szCs w:val="24"/>
+                <w:rtl w:val="0"/>
+              </w:rPr>
+              <w:t xml:space="preserve">4</w:t>
+            </w:r>
+          </w:p>
+        </w:tc>
+      </w:tr>
+      <w:tr>
+        <w:trPr>
+          <w:cantSplit w:val="0"/>
+          <w:tblHeader w:val="0"/>
+        </w:trPr>
+        <w:tc>
+          <w:tcPr>
+            <w:shd w:fill="auto" w:val="clear"/>
+            <w:tcMar>
+              <w:top w:w="100.0" w:type="dxa"/>
+              <w:left w:w="100.0" w:type="dxa"/>
+              <w:bottom w:w="100.0" w:type="dxa"/>
+              <w:right w:w="100.0" w:type="dxa"/>
+            </w:tcMar>
+            <w:vAlign w:val="top"/>
+          </w:tcPr>
+          <w:p>
+            <w:pPr>
+              <w:widowControl w:val="0"/>
+              <w:spacing w:line="240" w:lineRule="auto"/>
+              <w:jc w:val="center"/>
+              <w:rPr>
+                <w:rFonts w:ascii="Calibri" w:cs="Calibri" w:eastAsia="Calibri" w:hAnsi="Calibri"/>
+                <w:sz w:val="24"/>
+                <w:szCs w:val="24"/>
+              </w:rPr>
+            </w:pPr>
+            <w:r>
+              <w:rPr>
+                <w:rFonts w:ascii="Calibri" w:cs="Calibri" w:eastAsia="Calibri" w:hAnsi="Calibri"/>
+                <w:sz w:val="24"/>
+                <w:szCs w:val="24"/>
+                <w:rtl w:val="0"/>
+              </w:rPr>
+              <w:t xml:space="preserve">Usabilidad</w:t>
+            </w:r>
+          </w:p>
+        </w:tc>
+        <w:tc>
+          <w:tcPr>
+            <w:shd w:fill="auto" w:val="clear"/>
+            <w:tcMar>
+              <w:top w:w="100.0" w:type="dxa"/>
+              <w:left w:w="100.0" w:type="dxa"/>
+              <w:bottom w:w="100.0" w:type="dxa"/>
+              <w:right w:w="100.0" w:type="dxa"/>
+            </w:tcMar>
+            <w:vAlign w:val="top"/>
+          </w:tcPr>
+          <w:p>
+            <w:pPr>
+              <w:widowControl w:val="0"/>
+              <w:spacing w:line="240" w:lineRule="auto"/>
+              <w:jc w:val="center"/>
+              <w:rPr>
+                <w:rFonts w:ascii="Calibri" w:cs="Calibri" w:eastAsia="Calibri" w:hAnsi="Calibri"/>
+                <w:sz w:val="24"/>
+                <w:szCs w:val="24"/>
+              </w:rPr>
+            </w:pPr>
+            <w:r>
+              <w:rPr>
+                <w:rFonts w:ascii="Calibri" w:cs="Calibri" w:eastAsia="Calibri" w:hAnsi="Calibri"/>
+                <w:sz w:val="24"/>
+                <w:szCs w:val="24"/>
+                <w:rtl w:val="0"/>
+              </w:rPr>
+              <w:t xml:space="preserve">5</w:t>
+            </w:r>
+          </w:p>
+        </w:tc>
+      </w:tr>
+      <w:tr>
+        <w:trPr>
+          <w:cantSplit w:val="0"/>
+          <w:tblHeader w:val="0"/>
+        </w:trPr>
+        <w:tc>
+          <w:tcPr>
+            <w:shd w:fill="auto" w:val="clear"/>
+            <w:tcMar>
+              <w:top w:w="100.0" w:type="dxa"/>
+              <w:left w:w="100.0" w:type="dxa"/>
+              <w:bottom w:w="100.0" w:type="dxa"/>
+              <w:right w:w="100.0" w:type="dxa"/>
+            </w:tcMar>
+            <w:vAlign w:val="top"/>
+          </w:tcPr>
+          <w:p>
+            <w:pPr>
+              <w:widowControl w:val="0"/>
+              <w:spacing w:line="240" w:lineRule="auto"/>
+              <w:jc w:val="center"/>
+              <w:rPr>
+                <w:rFonts w:ascii="Calibri" w:cs="Calibri" w:eastAsia="Calibri" w:hAnsi="Calibri"/>
+                <w:sz w:val="24"/>
+                <w:szCs w:val="24"/>
+              </w:rPr>
+            </w:pPr>
+            <w:r>
+              <w:rPr>
+                <w:rFonts w:ascii="Calibri" w:cs="Calibri" w:eastAsia="Calibri" w:hAnsi="Calibri"/>
+                <w:sz w:val="24"/>
+                <w:szCs w:val="24"/>
+                <w:rtl w:val="0"/>
+              </w:rPr>
+              <w:t xml:space="preserve">Seguridad</w:t>
+            </w:r>
+          </w:p>
+        </w:tc>
+        <w:tc>
+          <w:tcPr>
+            <w:shd w:fill="auto" w:val="clear"/>
+            <w:tcMar>
+              <w:top w:w="100.0" w:type="dxa"/>
+              <w:left w:w="100.0" w:type="dxa"/>
+              <w:bottom w:w="100.0" w:type="dxa"/>
+              <w:right w:w="100.0" w:type="dxa"/>
+            </w:tcMar>
+            <w:vAlign w:val="top"/>
+          </w:tcPr>
+          <w:p>
+            <w:pPr>
+              <w:widowControl w:val="0"/>
+              <w:spacing w:line="240" w:lineRule="auto"/>
+              <w:jc w:val="center"/>
+              <w:rPr>
+                <w:rFonts w:ascii="Calibri" w:cs="Calibri" w:eastAsia="Calibri" w:hAnsi="Calibri"/>
+                <w:sz w:val="24"/>
+                <w:szCs w:val="24"/>
+              </w:rPr>
+            </w:pPr>
+            <w:r>
+              <w:rPr>
+                <w:rFonts w:ascii="Calibri" w:cs="Calibri" w:eastAsia="Calibri" w:hAnsi="Calibri"/>
+                <w:sz w:val="24"/>
+                <w:szCs w:val="24"/>
+                <w:rtl w:val="0"/>
+              </w:rPr>
+              <w:t xml:space="preserve">4</w:t>
+            </w:r>
+          </w:p>
+        </w:tc>
+      </w:tr>
+      <w:tr>
+        <w:trPr>
+          <w:cantSplit w:val="0"/>
+          <w:tblHeader w:val="0"/>
+        </w:trPr>
+        <w:tc>
+          <w:tcPr>
+            <w:shd w:fill="auto" w:val="clear"/>
+            <w:tcMar>
+              <w:top w:w="100.0" w:type="dxa"/>
+              <w:left w:w="100.0" w:type="dxa"/>
+              <w:bottom w:w="100.0" w:type="dxa"/>
+              <w:right w:w="100.0" w:type="dxa"/>
+            </w:tcMar>
+            <w:vAlign w:val="top"/>
+          </w:tcPr>
+          <w:p>
+            <w:pPr>
+              <w:widowControl w:val="0"/>
+              <w:spacing w:line="240" w:lineRule="auto"/>
+              <w:jc w:val="center"/>
+              <w:rPr>
+                <w:rFonts w:ascii="Calibri" w:cs="Calibri" w:eastAsia="Calibri" w:hAnsi="Calibri"/>
+                <w:sz w:val="24"/>
+                <w:szCs w:val="24"/>
+              </w:rPr>
+            </w:pPr>
+            <w:r>
+              <w:rPr>
+                <w:rFonts w:ascii="Calibri" w:cs="Calibri" w:eastAsia="Calibri" w:hAnsi="Calibri"/>
+                <w:sz w:val="24"/>
+                <w:szCs w:val="24"/>
+                <w:rtl w:val="0"/>
+              </w:rPr>
+              <w:t xml:space="preserve">Costo</w:t>
+            </w:r>
+          </w:p>
+        </w:tc>
+        <w:tc>
+          <w:tcPr>
+            <w:shd w:fill="auto" w:val="clear"/>
+            <w:tcMar>
+              <w:top w:w="100.0" w:type="dxa"/>
+              <w:left w:w="100.0" w:type="dxa"/>
+              <w:bottom w:w="100.0" w:type="dxa"/>
+              <w:right w:w="100.0" w:type="dxa"/>
+            </w:tcMar>
+            <w:vAlign w:val="top"/>
+          </w:tcPr>
+          <w:p>
+            <w:pPr>
+              <w:widowControl w:val="0"/>
+              <w:spacing w:line="240" w:lineRule="auto"/>
+              <w:jc w:val="center"/>
+              <w:rPr>
+                <w:rFonts w:ascii="Calibri" w:cs="Calibri" w:eastAsia="Calibri" w:hAnsi="Calibri"/>
+                <w:sz w:val="24"/>
+                <w:szCs w:val="24"/>
+              </w:rPr>
+            </w:pPr>
+            <w:r>
+              <w:rPr>
+                <w:rFonts w:ascii="Calibri" w:cs="Calibri" w:eastAsia="Calibri" w:hAnsi="Calibri"/>
+                <w:sz w:val="24"/>
+                <w:szCs w:val="24"/>
+                <w:rtl w:val="0"/>
+              </w:rPr>
+              <w:t xml:space="preserve">4</w:t>
+            </w:r>
+          </w:p>
+        </w:tc>
+      </w:tr>
+      <w:tr>
+        <w:trPr>
+          <w:cantSplit w:val="0"/>
+          <w:tblHeader w:val="0"/>
+        </w:trPr>
+        <w:tc>
+          <w:tcPr>
+            <w:gridSpan w:val="2"/>
+            <w:shd w:fill="auto" w:val="clear"/>
+            <w:tcMar>
+              <w:top w:w="100.0" w:type="dxa"/>
+              <w:left w:w="100.0" w:type="dxa"/>
+              <w:bottom w:w="100.0" w:type="dxa"/>
+              <w:right w:w="100.0" w:type="dxa"/>
+            </w:tcMar>
+            <w:vAlign w:val="top"/>
+          </w:tcPr>
+          <w:p>
+            <w:pPr>
+              <w:widowControl w:val="0"/>
+              <w:spacing w:line="240" w:lineRule="auto"/>
+              <w:jc w:val="center"/>
+              <w:rPr>
+                <w:rFonts w:ascii="Calibri" w:cs="Calibri" w:eastAsia="Calibri" w:hAnsi="Calibri"/>
+                <w:b w:val="1"/>
+                <w:i w:val="1"/>
+                <w:sz w:val="28"/>
+                <w:szCs w:val="28"/>
+              </w:rPr>
+            </w:pPr>
+            <w:r>
+              <w:rPr>
+                <w:rFonts w:ascii="Calibri" w:cs="Calibri" w:eastAsia="Calibri" w:hAnsi="Calibri"/>
+                <w:b w:val="1"/>
+                <w:i w:val="1"/>
+                <w:sz w:val="28"/>
+                <w:szCs w:val="28"/>
+                <w:rtl w:val="0"/>
+              </w:rPr>
+              <w:t xml:space="preserve">TOTAL = 23</w:t>
+            </w:r>
+          </w:p>
+        </w:tc>
+      </w:tr>
+    </w:tbl>
+    <w:p>
+      <w:pPr>
+        <w:widowControl w:val="0"/>
+        <w:spacing w:before="338.3599853515625" w:line="240" w:lineRule="auto"/>
+        <w:rPr>
+          <w:rFonts w:ascii="Calibri" w:cs="Calibri" w:eastAsia="Calibri" w:hAnsi="Calibri"/>
+          <w:sz w:val="24"/>
+          <w:szCs w:val="24"/>
+        </w:rPr>
+      </w:pPr>
+      <w:r>
+        <w:rPr>
+          <w:rtl w:val="0"/>
+        </w:rPr>
+      </w:r>
+    </w:p>
+    <w:p>
+      <w:pPr>
+        <w:widowControl w:val="0"/>
+        <w:spacing w:before="338.3599853515625" w:line="240" w:lineRule="auto"/>
+        <w:ind w:left="34.17999267578125" w:firstLine="0"/>
+        <w:rPr>
+          <w:rFonts w:ascii="Calibri" w:cs="Calibri" w:eastAsia="Calibri" w:hAnsi="Calibri"/>
+          <w:sz w:val="24"/>
+          <w:szCs w:val="24"/>
+        </w:rPr>
+      </w:pPr>
+      <w:r>
+        <w:rPr>
+          <w:rFonts w:ascii="Calibri" w:cs="Calibri" w:eastAsia="Calibri" w:hAnsi="Calibri"/>
+          <w:sz w:val="24"/>
+          <w:szCs w:val="24"/>
+          <w:rtl w:val="0"/>
+        </w:rPr>
+        <w:t xml:space="preserve">Segun la votacion anterior la solución elegida para mejorar el orden en el proceso de ingreso y salida del avión fue la creacion de un programa en java. Esta solución obtuvo el puntaje mas alto en cuanto a la suma de todos los criterios; esta cumplió con los criterios de eficiencia, ya que permite un proceso de ingreso y salida más rápido y organizado, y de escalabilidad, ya que puede manejar grandes cantidades de datos. Además, la solución es fácilmente implementable en Java a traves de estructuras de datos. En general, esta solución ofrece una mejora significativa en el proceso de embarque y desembarque del avión, mejorando la experiencia del pasajero y reduciendo el estrés en la tripulación.</w:t>
+      </w:r>
+    </w:p>
+    <w:p>
+      <w:pPr>
+        <w:widowControl w:val="0"/>
+        <w:spacing w:before="338.3599853515625" w:line="240" w:lineRule="auto"/>
+        <w:ind w:left="34.17999267578125" w:firstLine="0"/>
+        <w:rPr>
+          <w:rFonts w:ascii="Calibri" w:cs="Calibri" w:eastAsia="Calibri" w:hAnsi="Calibri"/>
+          <w:sz w:val="24"/>
+          <w:szCs w:val="24"/>
+        </w:rPr>
+      </w:pPr>
+      <w:r>
+        <w:rPr>
+          <w:rFonts w:ascii="Calibri" w:cs="Calibri" w:eastAsia="Calibri" w:hAnsi="Calibri"/>
+          <w:sz w:val="24"/>
+          <w:szCs w:val="24"/>
+          <w:rtl w:val="0"/>
+        </w:rPr>
+        <w:t xml:space="preserve">En conclusión, tras analizar varias soluciones para mejorar el proceso de ingreso y salida del avión, se llegó a la decisión de crear un programa en Java que permita organizar el ingreso y salida de los aviones. Esta solución cumple con los criterios establecidos para evaluar las ideas, incluyendo la eficiencia en el proceso, la facilidad de uso para los pasajeros y la factibilidad técnica. Se espera que esta solución contribuya a una experiencia de viaje más ordenada y agradable para los pasajeros y la tripulación.</w:t>
+      </w:r>
+    </w:p>
+    <w:p>
+      <w:pPr>
+        <w:widowControl w:val="0"/>
+        <w:spacing w:before="338.3599853515625" w:line="240" w:lineRule="auto"/>
+        <w:ind w:left="34.17999267578125" w:firstLine="0"/>
+        <w:rPr>
+          <w:rFonts w:ascii="Calibri" w:cs="Calibri" w:eastAsia="Calibri" w:hAnsi="Calibri"/>
+          <w:b w:val="1"/>
+          <w:sz w:val="24"/>
+          <w:szCs w:val="24"/>
+        </w:rPr>
+      </w:pPr>
+      <w:r>
+        <w:rPr>
+          <w:rtl w:val="0"/>
+        </w:rPr>
+      </w:r>
+    </w:p>
+    <w:p>
+      <w:pPr>
+        <w:widowControl w:val="0"/>
+        <w:spacing w:before="338.3599853515625" w:line="240" w:lineRule="auto"/>
+        <w:ind w:left="34.17999267578125" w:firstLine="0"/>
+        <w:rPr>
+          <w:rFonts w:ascii="Calibri" w:cs="Calibri" w:eastAsia="Calibri" w:hAnsi="Calibri"/>
+          <w:b w:val="1"/>
           <w:sz w:val="24"/>
           <w:szCs w:val="24"/>
         </w:rPr>
@@ -3566,6 +5920,446 @@
     </w:lvl>
   </w:abstractNum>
   <w:abstractNum w:abstractNumId="5">
+    <w:lvl w:ilvl="0">
+      <w:start w:val="1"/>
+      <w:numFmt w:val="bullet"/>
+      <w:lvlText w:val="-"/>
+      <w:lvlJc w:val="left"/>
+      <w:pPr>
+        <w:ind w:left="720" w:hanging="360"/>
+      </w:pPr>
+      <w:rPr>
+        <w:u w:val="none"/>
+      </w:rPr>
+    </w:lvl>
+    <w:lvl w:ilvl="1">
+      <w:start w:val="1"/>
+      <w:numFmt w:val="bullet"/>
+      <w:lvlText w:val="-"/>
+      <w:lvlJc w:val="left"/>
+      <w:pPr>
+        <w:ind w:left="1440" w:hanging="360"/>
+      </w:pPr>
+      <w:rPr>
+        <w:u w:val="none"/>
+      </w:rPr>
+    </w:lvl>
+    <w:lvl w:ilvl="2">
+      <w:start w:val="1"/>
+      <w:numFmt w:val="bullet"/>
+      <w:lvlText w:val="-"/>
+      <w:lvlJc w:val="left"/>
+      <w:pPr>
+        <w:ind w:left="2160" w:hanging="360"/>
+      </w:pPr>
+      <w:rPr>
+        <w:u w:val="none"/>
+      </w:rPr>
+    </w:lvl>
+    <w:lvl w:ilvl="3">
+      <w:start w:val="1"/>
+      <w:numFmt w:val="bullet"/>
+      <w:lvlText w:val="-"/>
+      <w:lvlJc w:val="left"/>
+      <w:pPr>
+        <w:ind w:left="2880" w:hanging="360"/>
+      </w:pPr>
+      <w:rPr>
+        <w:u w:val="none"/>
+      </w:rPr>
+    </w:lvl>
+    <w:lvl w:ilvl="4">
+      <w:start w:val="1"/>
+      <w:numFmt w:val="bullet"/>
+      <w:lvlText w:val="-"/>
+      <w:lvlJc w:val="left"/>
+      <w:pPr>
+        <w:ind w:left="3600" w:hanging="360"/>
+      </w:pPr>
+      <w:rPr>
+        <w:u w:val="none"/>
+      </w:rPr>
+    </w:lvl>
+    <w:lvl w:ilvl="5">
+      <w:start w:val="1"/>
+      <w:numFmt w:val="bullet"/>
+      <w:lvlText w:val="-"/>
+      <w:lvlJc w:val="left"/>
+      <w:pPr>
+        <w:ind w:left="4320" w:hanging="360"/>
+      </w:pPr>
+      <w:rPr>
+        <w:u w:val="none"/>
+      </w:rPr>
+    </w:lvl>
+    <w:lvl w:ilvl="6">
+      <w:start w:val="1"/>
+      <w:numFmt w:val="bullet"/>
+      <w:lvlText w:val="-"/>
+      <w:lvlJc w:val="left"/>
+      <w:pPr>
+        <w:ind w:left="5040" w:hanging="360"/>
+      </w:pPr>
+      <w:rPr>
+        <w:u w:val="none"/>
+      </w:rPr>
+    </w:lvl>
+    <w:lvl w:ilvl="7">
+      <w:start w:val="1"/>
+      <w:numFmt w:val="bullet"/>
+      <w:lvlText w:val="-"/>
+      <w:lvlJc w:val="left"/>
+      <w:pPr>
+        <w:ind w:left="5760" w:hanging="360"/>
+      </w:pPr>
+      <w:rPr>
+        <w:u w:val="none"/>
+      </w:rPr>
+    </w:lvl>
+    <w:lvl w:ilvl="8">
+      <w:start w:val="1"/>
+      <w:numFmt w:val="bullet"/>
+      <w:lvlText w:val="-"/>
+      <w:lvlJc w:val="left"/>
+      <w:pPr>
+        <w:ind w:left="6480" w:hanging="360"/>
+      </w:pPr>
+      <w:rPr>
+        <w:u w:val="none"/>
+      </w:rPr>
+    </w:lvl>
+  </w:abstractNum>
+  <w:abstractNum w:abstractNumId="6">
+    <w:lvl w:ilvl="0">
+      <w:start w:val="1"/>
+      <w:numFmt w:val="bullet"/>
+      <w:lvlText w:val="-"/>
+      <w:lvlJc w:val="left"/>
+      <w:pPr>
+        <w:ind w:left="720" w:hanging="360"/>
+      </w:pPr>
+      <w:rPr>
+        <w:u w:val="none"/>
+      </w:rPr>
+    </w:lvl>
+    <w:lvl w:ilvl="1">
+      <w:start w:val="1"/>
+      <w:numFmt w:val="bullet"/>
+      <w:lvlText w:val="-"/>
+      <w:lvlJc w:val="left"/>
+      <w:pPr>
+        <w:ind w:left="1440" w:hanging="360"/>
+      </w:pPr>
+      <w:rPr>
+        <w:u w:val="none"/>
+      </w:rPr>
+    </w:lvl>
+    <w:lvl w:ilvl="2">
+      <w:start w:val="1"/>
+      <w:numFmt w:val="bullet"/>
+      <w:lvlText w:val="-"/>
+      <w:lvlJc w:val="left"/>
+      <w:pPr>
+        <w:ind w:left="2160" w:hanging="360"/>
+      </w:pPr>
+      <w:rPr>
+        <w:u w:val="none"/>
+      </w:rPr>
+    </w:lvl>
+    <w:lvl w:ilvl="3">
+      <w:start w:val="1"/>
+      <w:numFmt w:val="bullet"/>
+      <w:lvlText w:val="-"/>
+      <w:lvlJc w:val="left"/>
+      <w:pPr>
+        <w:ind w:left="2880" w:hanging="360"/>
+      </w:pPr>
+      <w:rPr>
+        <w:u w:val="none"/>
+      </w:rPr>
+    </w:lvl>
+    <w:lvl w:ilvl="4">
+      <w:start w:val="1"/>
+      <w:numFmt w:val="bullet"/>
+      <w:lvlText w:val="-"/>
+      <w:lvlJc w:val="left"/>
+      <w:pPr>
+        <w:ind w:left="3600" w:hanging="360"/>
+      </w:pPr>
+      <w:rPr>
+        <w:u w:val="none"/>
+      </w:rPr>
+    </w:lvl>
+    <w:lvl w:ilvl="5">
+      <w:start w:val="1"/>
+      <w:numFmt w:val="bullet"/>
+      <w:lvlText w:val="-"/>
+      <w:lvlJc w:val="left"/>
+      <w:pPr>
+        <w:ind w:left="4320" w:hanging="360"/>
+      </w:pPr>
+      <w:rPr>
+        <w:u w:val="none"/>
+      </w:rPr>
+    </w:lvl>
+    <w:lvl w:ilvl="6">
+      <w:start w:val="1"/>
+      <w:numFmt w:val="bullet"/>
+      <w:lvlText w:val="-"/>
+      <w:lvlJc w:val="left"/>
+      <w:pPr>
+        <w:ind w:left="5040" w:hanging="360"/>
+      </w:pPr>
+      <w:rPr>
+        <w:u w:val="none"/>
+      </w:rPr>
+    </w:lvl>
+    <w:lvl w:ilvl="7">
+      <w:start w:val="1"/>
+      <w:numFmt w:val="bullet"/>
+      <w:lvlText w:val="-"/>
+      <w:lvlJc w:val="left"/>
+      <w:pPr>
+        <w:ind w:left="5760" w:hanging="360"/>
+      </w:pPr>
+      <w:rPr>
+        <w:u w:val="none"/>
+      </w:rPr>
+    </w:lvl>
+    <w:lvl w:ilvl="8">
+      <w:start w:val="1"/>
+      <w:numFmt w:val="bullet"/>
+      <w:lvlText w:val="-"/>
+      <w:lvlJc w:val="left"/>
+      <w:pPr>
+        <w:ind w:left="6480" w:hanging="360"/>
+      </w:pPr>
+      <w:rPr>
+        <w:u w:val="none"/>
+      </w:rPr>
+    </w:lvl>
+  </w:abstractNum>
+  <w:abstractNum w:abstractNumId="7">
+    <w:lvl w:ilvl="0">
+      <w:start w:val="1"/>
+      <w:numFmt w:val="bullet"/>
+      <w:lvlText w:val="-"/>
+      <w:lvlJc w:val="left"/>
+      <w:pPr>
+        <w:ind w:left="720" w:hanging="360"/>
+      </w:pPr>
+      <w:rPr>
+        <w:u w:val="none"/>
+      </w:rPr>
+    </w:lvl>
+    <w:lvl w:ilvl="1">
+      <w:start w:val="1"/>
+      <w:numFmt w:val="bullet"/>
+      <w:lvlText w:val="-"/>
+      <w:lvlJc w:val="left"/>
+      <w:pPr>
+        <w:ind w:left="1440" w:hanging="360"/>
+      </w:pPr>
+      <w:rPr>
+        <w:u w:val="none"/>
+      </w:rPr>
+    </w:lvl>
+    <w:lvl w:ilvl="2">
+      <w:start w:val="1"/>
+      <w:numFmt w:val="bullet"/>
+      <w:lvlText w:val="-"/>
+      <w:lvlJc w:val="left"/>
+      <w:pPr>
+        <w:ind w:left="2160" w:hanging="360"/>
+      </w:pPr>
+      <w:rPr>
+        <w:u w:val="none"/>
+      </w:rPr>
+    </w:lvl>
+    <w:lvl w:ilvl="3">
+      <w:start w:val="1"/>
+      <w:numFmt w:val="bullet"/>
+      <w:lvlText w:val="-"/>
+      <w:lvlJc w:val="left"/>
+      <w:pPr>
+        <w:ind w:left="2880" w:hanging="360"/>
+      </w:pPr>
+      <w:rPr>
+        <w:u w:val="none"/>
+      </w:rPr>
+    </w:lvl>
+    <w:lvl w:ilvl="4">
+      <w:start w:val="1"/>
+      <w:numFmt w:val="bullet"/>
+      <w:lvlText w:val="-"/>
+      <w:lvlJc w:val="left"/>
+      <w:pPr>
+        <w:ind w:left="3600" w:hanging="360"/>
+      </w:pPr>
+      <w:rPr>
+        <w:u w:val="none"/>
+      </w:rPr>
+    </w:lvl>
+    <w:lvl w:ilvl="5">
+      <w:start w:val="1"/>
+      <w:numFmt w:val="bullet"/>
+      <w:lvlText w:val="-"/>
+      <w:lvlJc w:val="left"/>
+      <w:pPr>
+        <w:ind w:left="4320" w:hanging="360"/>
+      </w:pPr>
+      <w:rPr>
+        <w:u w:val="none"/>
+      </w:rPr>
+    </w:lvl>
+    <w:lvl w:ilvl="6">
+      <w:start w:val="1"/>
+      <w:numFmt w:val="bullet"/>
+      <w:lvlText w:val="-"/>
+      <w:lvlJc w:val="left"/>
+      <w:pPr>
+        <w:ind w:left="5040" w:hanging="360"/>
+      </w:pPr>
+      <w:rPr>
+        <w:u w:val="none"/>
+      </w:rPr>
+    </w:lvl>
+    <w:lvl w:ilvl="7">
+      <w:start w:val="1"/>
+      <w:numFmt w:val="bullet"/>
+      <w:lvlText w:val="-"/>
+      <w:lvlJc w:val="left"/>
+      <w:pPr>
+        <w:ind w:left="5760" w:hanging="360"/>
+      </w:pPr>
+      <w:rPr>
+        <w:u w:val="none"/>
+      </w:rPr>
+    </w:lvl>
+    <w:lvl w:ilvl="8">
+      <w:start w:val="1"/>
+      <w:numFmt w:val="bullet"/>
+      <w:lvlText w:val="-"/>
+      <w:lvlJc w:val="left"/>
+      <w:pPr>
+        <w:ind w:left="6480" w:hanging="360"/>
+      </w:pPr>
+      <w:rPr>
+        <w:u w:val="none"/>
+      </w:rPr>
+    </w:lvl>
+  </w:abstractNum>
+  <w:abstractNum w:abstractNumId="8">
+    <w:lvl w:ilvl="0">
+      <w:start w:val="1"/>
+      <w:numFmt w:val="bullet"/>
+      <w:lvlText w:val="-"/>
+      <w:lvlJc w:val="left"/>
+      <w:pPr>
+        <w:ind w:left="720" w:hanging="360"/>
+      </w:pPr>
+      <w:rPr>
+        <w:u w:val="none"/>
+      </w:rPr>
+    </w:lvl>
+    <w:lvl w:ilvl="1">
+      <w:start w:val="1"/>
+      <w:numFmt w:val="bullet"/>
+      <w:lvlText w:val="-"/>
+      <w:lvlJc w:val="left"/>
+      <w:pPr>
+        <w:ind w:left="1440" w:hanging="360"/>
+      </w:pPr>
+      <w:rPr>
+        <w:u w:val="none"/>
+      </w:rPr>
+    </w:lvl>
+    <w:lvl w:ilvl="2">
+      <w:start w:val="1"/>
+      <w:numFmt w:val="bullet"/>
+      <w:lvlText w:val="-"/>
+      <w:lvlJc w:val="left"/>
+      <w:pPr>
+        <w:ind w:left="2160" w:hanging="360"/>
+      </w:pPr>
+      <w:rPr>
+        <w:u w:val="none"/>
+      </w:rPr>
+    </w:lvl>
+    <w:lvl w:ilvl="3">
+      <w:start w:val="1"/>
+      <w:numFmt w:val="bullet"/>
+      <w:lvlText w:val="-"/>
+      <w:lvlJc w:val="left"/>
+      <w:pPr>
+        <w:ind w:left="2880" w:hanging="360"/>
+      </w:pPr>
+      <w:rPr>
+        <w:u w:val="none"/>
+      </w:rPr>
+    </w:lvl>
+    <w:lvl w:ilvl="4">
+      <w:start w:val="1"/>
+      <w:numFmt w:val="bullet"/>
+      <w:lvlText w:val="-"/>
+      <w:lvlJc w:val="left"/>
+      <w:pPr>
+        <w:ind w:left="3600" w:hanging="360"/>
+      </w:pPr>
+      <w:rPr>
+        <w:u w:val="none"/>
+      </w:rPr>
+    </w:lvl>
+    <w:lvl w:ilvl="5">
+      <w:start w:val="1"/>
+      <w:numFmt w:val="bullet"/>
+      <w:lvlText w:val="-"/>
+      <w:lvlJc w:val="left"/>
+      <w:pPr>
+        <w:ind w:left="4320" w:hanging="360"/>
+      </w:pPr>
+      <w:rPr>
+        <w:u w:val="none"/>
+      </w:rPr>
+    </w:lvl>
+    <w:lvl w:ilvl="6">
+      <w:start w:val="1"/>
+      <w:numFmt w:val="bullet"/>
+      <w:lvlText w:val="-"/>
+      <w:lvlJc w:val="left"/>
+      <w:pPr>
+        <w:ind w:left="5040" w:hanging="360"/>
+      </w:pPr>
+      <w:rPr>
+        <w:u w:val="none"/>
+      </w:rPr>
+    </w:lvl>
+    <w:lvl w:ilvl="7">
+      <w:start w:val="1"/>
+      <w:numFmt w:val="bullet"/>
+      <w:lvlText w:val="-"/>
+      <w:lvlJc w:val="left"/>
+      <w:pPr>
+        <w:ind w:left="5760" w:hanging="360"/>
+      </w:pPr>
+      <w:rPr>
+        <w:u w:val="none"/>
+      </w:rPr>
+    </w:lvl>
+    <w:lvl w:ilvl="8">
+      <w:start w:val="1"/>
+      <w:numFmt w:val="bullet"/>
+      <w:lvlText w:val="-"/>
+      <w:lvlJc w:val="left"/>
+      <w:pPr>
+        <w:ind w:left="6480" w:hanging="360"/>
+      </w:pPr>
+      <w:rPr>
+        <w:u w:val="none"/>
+      </w:rPr>
+    </w:lvl>
+  </w:abstractNum>
+  <w:abstractNum w:abstractNumId="9">
     <w:lvl w:ilvl="0">
       <w:start w:val="1"/>
       <w:numFmt w:val="bullet"/>
@@ -3689,6 +6483,18 @@
   </w:num>
   <w:num w:numId="5">
     <w:abstractNumId w:val="5"/>
+  </w:num>
+  <w:num w:numId="6">
+    <w:abstractNumId w:val="6"/>
+  </w:num>
+  <w:num w:numId="7">
+    <w:abstractNumId w:val="7"/>
+  </w:num>
+  <w:num w:numId="8">
+    <w:abstractNumId w:val="8"/>
+  </w:num>
+  <w:num w:numId="9">
+    <w:abstractNumId w:val="9"/>
   </w:num>
 </w:numbering>
 </file>
@@ -3859,6 +6665,32 @@
         <w:left w:w="108.0" w:type="dxa"/>
         <w:bottom w:w="0.0" w:type="dxa"/>
         <w:right w:w="108.0" w:type="dxa"/>
+      </w:tblCellMar>
+    </w:tblPr>
+  </w:style>
+  <w:style w:type="table" w:styleId="Table2">
+    <w:basedOn w:val="TableNormal"/>
+    <w:tblPr>
+      <w:tblStyleRowBandSize w:val="1"/>
+      <w:tblStyleColBandSize w:val="1"/>
+      <w:tblCellMar>
+        <w:top w:w="100.0" w:type="dxa"/>
+        <w:left w:w="100.0" w:type="dxa"/>
+        <w:bottom w:w="100.0" w:type="dxa"/>
+        <w:right w:w="100.0" w:type="dxa"/>
+      </w:tblCellMar>
+    </w:tblPr>
+  </w:style>
+  <w:style w:type="table" w:styleId="Table3">
+    <w:basedOn w:val="TableNormal"/>
+    <w:tblPr>
+      <w:tblStyleRowBandSize w:val="1"/>
+      <w:tblStyleColBandSize w:val="1"/>
+      <w:tblCellMar>
+        <w:top w:w="100.0" w:type="dxa"/>
+        <w:left w:w="100.0" w:type="dxa"/>
+        <w:bottom w:w="100.0" w:type="dxa"/>
+        <w:right w:w="100.0" w:type="dxa"/>
       </w:tblCellMar>
     </w:tblPr>
   </w:style>

</xml_diff>

<commit_message>
Adding phase 4 doc
</commit_message>
<xml_diff>
--- a/doc/Metodo de la Ingenieria- Aerolínea.docx
+++ b/doc/Metodo de la Ingenieria- Aerolínea.docx
@@ -43,7 +43,7 @@
           <wp:inline distB="114300" distT="114300" distL="114300" distR="114300">
             <wp:extent cx="5167313" cy="1708132"/>
             <wp:effectExtent b="0" l="0" r="0" t="0"/>
-            <wp:docPr id="1" name="image1.png"/>
+            <wp:docPr id="2" name="image1.png"/>
             <a:graphic>
               <a:graphicData uri="http://schemas.openxmlformats.org/drawingml/2006/picture">
                 <pic:pic>
@@ -574,7 +574,7 @@
               <w:widowControl w:val="0"/>
               <w:numPr>
                 <w:ilvl w:val="0"/>
-                <w:numId w:val="6"/>
+                <w:numId w:val="8"/>
               </w:numPr>
               <w:spacing w:line="276" w:lineRule="auto"/>
               <w:ind w:left="720" w:hanging="360"/>
@@ -599,7 +599,7 @@
               <w:widowControl w:val="0"/>
               <w:numPr>
                 <w:ilvl w:val="0"/>
-                <w:numId w:val="6"/>
+                <w:numId w:val="8"/>
               </w:numPr>
               <w:spacing w:line="276" w:lineRule="auto"/>
               <w:ind w:left="720" w:hanging="360"/>
@@ -624,7 +624,7 @@
               <w:widowControl w:val="0"/>
               <w:numPr>
                 <w:ilvl w:val="0"/>
-                <w:numId w:val="6"/>
+                <w:numId w:val="8"/>
               </w:numPr>
               <w:spacing w:line="276" w:lineRule="auto"/>
               <w:ind w:left="720" w:hanging="360"/>
@@ -649,7 +649,7 @@
               <w:widowControl w:val="0"/>
               <w:numPr>
                 <w:ilvl w:val="0"/>
-                <w:numId w:val="6"/>
+                <w:numId w:val="8"/>
               </w:numPr>
               <w:spacing w:line="276" w:lineRule="auto"/>
               <w:ind w:left="720" w:hanging="360"/>
@@ -674,7 +674,7 @@
               <w:widowControl w:val="0"/>
               <w:numPr>
                 <w:ilvl w:val="0"/>
-                <w:numId w:val="6"/>
+                <w:numId w:val="8"/>
               </w:numPr>
               <w:spacing w:line="276" w:lineRule="auto"/>
               <w:ind w:left="720" w:hanging="360"/>
@@ -1933,7 +1933,7 @@
           <wp:inline distB="19050" distT="19050" distL="19050" distR="19050">
             <wp:extent cx="5211240" cy="2224732"/>
             <wp:effectExtent b="0" l="0" r="0" t="0"/>
-            <wp:docPr id="2" name="image2.png"/>
+            <wp:docPr id="1" name="image2.png"/>
             <a:graphic>
               <a:graphicData uri="http://schemas.openxmlformats.org/drawingml/2006/picture">
                 <pic:pic>
@@ -2019,7 +2019,7 @@
         <w:widowControl w:val="0"/>
         <w:numPr>
           <w:ilvl w:val="0"/>
-          <w:numId w:val="8"/>
+          <w:numId w:val="9"/>
         </w:numPr>
         <w:spacing w:after="0" w:afterAutospacing="0" w:before="338.3599853515625" w:line="240" w:lineRule="auto"/>
         <w:ind w:left="720" w:hanging="360"/>
@@ -2045,7 +2045,7 @@
         <w:widowControl w:val="0"/>
         <w:numPr>
           <w:ilvl w:val="0"/>
-          <w:numId w:val="8"/>
+          <w:numId w:val="9"/>
         </w:numPr>
         <w:spacing w:after="0" w:afterAutospacing="0" w:before="0" w:beforeAutospacing="0" w:line="240" w:lineRule="auto"/>
         <w:ind w:left="720" w:hanging="360"/>
@@ -2071,7 +2071,7 @@
         <w:widowControl w:val="0"/>
         <w:numPr>
           <w:ilvl w:val="0"/>
-          <w:numId w:val="8"/>
+          <w:numId w:val="9"/>
         </w:numPr>
         <w:spacing w:after="0" w:afterAutospacing="0" w:before="0" w:beforeAutospacing="0" w:line="240" w:lineRule="auto"/>
         <w:ind w:left="720" w:hanging="360"/>
@@ -2097,7 +2097,7 @@
         <w:widowControl w:val="0"/>
         <w:numPr>
           <w:ilvl w:val="0"/>
-          <w:numId w:val="8"/>
+          <w:numId w:val="9"/>
         </w:numPr>
         <w:spacing w:after="0" w:afterAutospacing="0" w:before="0" w:beforeAutospacing="0" w:line="240" w:lineRule="auto"/>
         <w:ind w:left="720" w:hanging="360"/>
@@ -2123,7 +2123,7 @@
         <w:widowControl w:val="0"/>
         <w:numPr>
           <w:ilvl w:val="0"/>
-          <w:numId w:val="8"/>
+          <w:numId w:val="9"/>
         </w:numPr>
         <w:spacing w:after="0" w:afterAutospacing="0" w:before="0" w:beforeAutospacing="0" w:line="240" w:lineRule="auto"/>
         <w:ind w:left="720" w:hanging="360"/>
@@ -2149,7 +2149,7 @@
         <w:widowControl w:val="0"/>
         <w:numPr>
           <w:ilvl w:val="0"/>
-          <w:numId w:val="8"/>
+          <w:numId w:val="9"/>
         </w:numPr>
         <w:spacing w:before="0" w:beforeAutospacing="0" w:line="240" w:lineRule="auto"/>
         <w:ind w:left="720" w:hanging="360"/>
@@ -2993,6 +2993,929 @@
         <w:widowControl w:val="0"/>
         <w:numPr>
           <w:ilvl w:val="0"/>
+          <w:numId w:val="7"/>
+        </w:numPr>
+        <w:spacing w:after="0" w:afterAutospacing="0" w:before="338.3599853515625" w:line="240" w:lineRule="auto"/>
+        <w:ind w:left="720" w:hanging="360"/>
+        <w:rPr>
+          <w:rFonts w:ascii="Calibri" w:cs="Calibri" w:eastAsia="Calibri" w:hAnsi="Calibri"/>
+          <w:sz w:val="24"/>
+          <w:szCs w:val="24"/>
+          <w:u w:val="none"/>
+        </w:rPr>
+      </w:pPr>
+      <w:r>
+        <w:rPr>
+          <w:rFonts w:ascii="Calibri" w:cs="Calibri" w:eastAsia="Calibri" w:hAnsi="Calibri"/>
+          <w:sz w:val="24"/>
+          <w:szCs w:val="24"/>
+          <w:rtl w:val="0"/>
+        </w:rPr>
+        <w:t xml:space="preserve">Creación de un programa QR: Una posible solución es crear un programa que permita a los pasajeros ingresar su información y recibir un código QR que les permita ingresar al avión en el orden apropiado.</w:t>
+      </w:r>
+    </w:p>
+    <w:p>
+      <w:pPr>
+        <w:widowControl w:val="0"/>
+        <w:numPr>
+          <w:ilvl w:val="0"/>
+          <w:numId w:val="7"/>
+        </w:numPr>
+        <w:spacing w:after="0" w:afterAutospacing="0" w:before="0" w:beforeAutospacing="0" w:line="240" w:lineRule="auto"/>
+        <w:ind w:left="720" w:hanging="360"/>
+        <w:rPr>
+          <w:rFonts w:ascii="Calibri" w:cs="Calibri" w:eastAsia="Calibri" w:hAnsi="Calibri"/>
+          <w:sz w:val="24"/>
+          <w:szCs w:val="24"/>
+          <w:u w:val="none"/>
+        </w:rPr>
+      </w:pPr>
+      <w:r>
+        <w:rPr>
+          <w:rFonts w:ascii="Calibri" w:cs="Calibri" w:eastAsia="Calibri" w:hAnsi="Calibri"/>
+          <w:sz w:val="24"/>
+          <w:szCs w:val="24"/>
+          <w:rtl w:val="0"/>
+        </w:rPr>
+        <w:t xml:space="preserve">Sistema de reconocimiento facial: Implementar un sistema de reconocimiento facial que pueda identificar a los pasajeros y determinar el orden en que llegan a la puerta. El sistema puede conectarse a la base de datos de la aerolínea y permitir una rápida identificación de los pasajeros. </w:t>
+      </w:r>
+    </w:p>
+    <w:p>
+      <w:pPr>
+        <w:widowControl w:val="0"/>
+        <w:numPr>
+          <w:ilvl w:val="0"/>
+          <w:numId w:val="7"/>
+        </w:numPr>
+        <w:spacing w:after="0" w:afterAutospacing="0" w:before="0" w:beforeAutospacing="0" w:line="240" w:lineRule="auto"/>
+        <w:ind w:left="720" w:hanging="360"/>
+        <w:rPr>
+          <w:rFonts w:ascii="Calibri" w:cs="Calibri" w:eastAsia="Calibri" w:hAnsi="Calibri"/>
+          <w:sz w:val="24"/>
+          <w:szCs w:val="24"/>
+        </w:rPr>
+      </w:pPr>
+      <w:r>
+        <w:rPr>
+          <w:rFonts w:ascii="Calibri" w:cs="Calibri" w:eastAsia="Calibri" w:hAnsi="Calibri"/>
+          <w:sz w:val="24"/>
+          <w:szCs w:val="24"/>
+          <w:rtl w:val="0"/>
+        </w:rPr>
+        <w:t xml:space="preserve">Creacion de un programa: La solución propuesta para mejorar el orden en el proceso de ingreso y salida del avión consiste en utilizar una combinación de estructuras de datos para almacenar y ordenar la información de los pasajeros. La implementacion del programa se realizaria en java.</w:t>
+      </w:r>
+    </w:p>
+    <w:p>
+      <w:pPr>
+        <w:widowControl w:val="0"/>
+        <w:numPr>
+          <w:ilvl w:val="0"/>
+          <w:numId w:val="7"/>
+        </w:numPr>
+        <w:spacing w:after="0" w:afterAutospacing="0" w:before="0" w:beforeAutospacing="0" w:line="240" w:lineRule="auto"/>
+        <w:ind w:left="720" w:hanging="360"/>
+        <w:rPr>
+          <w:rFonts w:ascii="Calibri" w:cs="Calibri" w:eastAsia="Calibri" w:hAnsi="Calibri"/>
+          <w:sz w:val="24"/>
+          <w:szCs w:val="24"/>
+          <w:u w:val="none"/>
+        </w:rPr>
+      </w:pPr>
+      <w:r>
+        <w:rPr>
+          <w:rFonts w:ascii="Calibri" w:cs="Calibri" w:eastAsia="Calibri" w:hAnsi="Calibri"/>
+          <w:sz w:val="24"/>
+          <w:szCs w:val="24"/>
+          <w:rtl w:val="0"/>
+        </w:rPr>
+        <w:t xml:space="preserve">Sistema de colas: Se puede implementar un sistema de colas en la puerta para separar a los pasajeros de primera clase de los pasajeros ordinarios y darles una atención especial. El sistema puede diseñarse para dar prioridad a los pasajeros con necesidades especiales y a los ancianos.</w:t>
+      </w:r>
+    </w:p>
+    <w:p>
+      <w:pPr>
+        <w:widowControl w:val="0"/>
+        <w:numPr>
+          <w:ilvl w:val="0"/>
+          <w:numId w:val="7"/>
+        </w:numPr>
+        <w:spacing w:before="0" w:beforeAutospacing="0" w:line="240" w:lineRule="auto"/>
+        <w:ind w:left="720" w:hanging="360"/>
+        <w:rPr>
+          <w:rFonts w:ascii="Calibri" w:cs="Calibri" w:eastAsia="Calibri" w:hAnsi="Calibri"/>
+          <w:sz w:val="24"/>
+          <w:szCs w:val="24"/>
+          <w:u w:val="none"/>
+        </w:rPr>
+      </w:pPr>
+      <w:r>
+        <w:rPr>
+          <w:rFonts w:ascii="Calibri" w:cs="Calibri" w:eastAsia="Calibri" w:hAnsi="Calibri"/>
+          <w:sz w:val="24"/>
+          <w:szCs w:val="24"/>
+          <w:rtl w:val="0"/>
+        </w:rPr>
+        <w:t xml:space="preserve">Introducción de pantallas informativas: Podrán introducirse pantallas informativas en la zona de embarque que muestren información sobre los pasajeros y sus procedimientos de embarque. Estas pantallas se pueden vincular a la base de datos de la aerolínea y permiten que la información se muestre rápidamente.</w:t>
+      </w:r>
+    </w:p>
+    <w:p>
+      <w:pPr>
+        <w:widowControl w:val="0"/>
+        <w:spacing w:before="338.3599853515625" w:line="240" w:lineRule="auto"/>
+        <w:ind w:left="34.17999267578125" w:firstLine="0"/>
+        <w:rPr>
+          <w:rFonts w:ascii="Calibri" w:cs="Calibri" w:eastAsia="Calibri" w:hAnsi="Calibri"/>
+          <w:b w:val="1"/>
+          <w:sz w:val="24"/>
+          <w:szCs w:val="24"/>
+        </w:rPr>
+      </w:pPr>
+      <w:r>
+        <w:rPr>
+          <w:rtl w:val="0"/>
+        </w:rPr>
+      </w:r>
+    </w:p>
+    <w:p>
+      <w:pPr>
+        <w:widowControl w:val="0"/>
+        <w:spacing w:before="338.3599853515625" w:line="240" w:lineRule="auto"/>
+        <w:ind w:left="34.17999267578125" w:firstLine="0"/>
+        <w:rPr>
+          <w:rFonts w:ascii="Calibri" w:cs="Calibri" w:eastAsia="Calibri" w:hAnsi="Calibri"/>
+          <w:b w:val="1"/>
+          <w:sz w:val="24"/>
+          <w:szCs w:val="24"/>
+        </w:rPr>
+      </w:pPr>
+      <w:r>
+        <w:rPr>
+          <w:rFonts w:ascii="Calibri" w:cs="Calibri" w:eastAsia="Calibri" w:hAnsi="Calibri"/>
+          <w:b w:val="1"/>
+          <w:sz w:val="24"/>
+          <w:szCs w:val="24"/>
+          <w:rtl w:val="0"/>
+        </w:rPr>
+        <w:t xml:space="preserve">Paso 4: Transición de la formulación de ideas a los diseños preliminares:</w:t>
+      </w:r>
+    </w:p>
+    <w:p>
+      <w:pPr>
+        <w:widowControl w:val="0"/>
+        <w:spacing w:before="338.3599853515625" w:line="240" w:lineRule="auto"/>
+        <w:ind w:left="34.17999267578125" w:firstLine="0"/>
+        <w:rPr>
+          <w:rFonts w:ascii="Calibri" w:cs="Calibri" w:eastAsia="Calibri" w:hAnsi="Calibri"/>
+          <w:sz w:val="24"/>
+          <w:szCs w:val="24"/>
+        </w:rPr>
+      </w:pPr>
+      <w:r>
+        <w:rPr>
+          <w:rFonts w:ascii="Calibri" w:cs="Calibri" w:eastAsia="Calibri" w:hAnsi="Calibri"/>
+          <w:sz w:val="24"/>
+          <w:szCs w:val="24"/>
+          <w:rtl w:val="0"/>
+        </w:rPr>
+        <w:t xml:space="preserve">En esta fase se procedera a descartar las ideas que no son factibles y se moldean y se modificaran las ideas prometedoras para formar anteproyectos y diseños factibles. </w:t>
+      </w:r>
+    </w:p>
+    <w:p>
+      <w:pPr>
+        <w:widowControl w:val="0"/>
+        <w:spacing w:before="338.3599853515625" w:line="240" w:lineRule="auto"/>
+        <w:ind w:left="34.17999267578125" w:firstLine="0"/>
+        <w:rPr>
+          <w:rFonts w:ascii="Calibri" w:cs="Calibri" w:eastAsia="Calibri" w:hAnsi="Calibri"/>
+          <w:sz w:val="24"/>
+          <w:szCs w:val="24"/>
+        </w:rPr>
+      </w:pPr>
+      <w:r>
+        <w:rPr>
+          <w:rFonts w:ascii="Calibri" w:cs="Calibri" w:eastAsia="Calibri" w:hAnsi="Calibri"/>
+          <w:sz w:val="24"/>
+          <w:szCs w:val="24"/>
+          <w:rtl w:val="0"/>
+        </w:rPr>
+        <w:t xml:space="preserve">En primer lugar, se empezara con las ideas que se van a descartar, las cuales son las siguientes:</w:t>
+      </w:r>
+    </w:p>
+    <w:p>
+      <w:pPr>
+        <w:widowControl w:val="0"/>
+        <w:numPr>
+          <w:ilvl w:val="0"/>
+          <w:numId w:val="10"/>
+        </w:numPr>
+        <w:spacing w:after="0" w:afterAutospacing="0" w:before="338.3599853515625" w:line="240" w:lineRule="auto"/>
+        <w:ind w:left="720" w:hanging="360"/>
+        <w:rPr>
+          <w:rFonts w:ascii="Calibri" w:cs="Calibri" w:eastAsia="Calibri" w:hAnsi="Calibri"/>
+          <w:sz w:val="24"/>
+          <w:szCs w:val="24"/>
+          <w:u w:val="none"/>
+        </w:rPr>
+      </w:pPr>
+      <w:r>
+        <w:rPr>
+          <w:rFonts w:ascii="Calibri" w:cs="Calibri" w:eastAsia="Calibri" w:hAnsi="Calibri"/>
+          <w:sz w:val="24"/>
+          <w:szCs w:val="24"/>
+          <w:rtl w:val="0"/>
+        </w:rPr>
+        <w:t xml:space="preserve">Sistema de reconocimiento facial: Se puede descartar la idea de usar un sistema de reconocimiento facial porque puede plantear problemas de privacidad y seguridad para los pasajeros, y es costoso y difícil de mantener. </w:t>
+      </w:r>
+    </w:p>
+    <w:p>
+      <w:pPr>
+        <w:widowControl w:val="0"/>
+        <w:numPr>
+          <w:ilvl w:val="0"/>
+          <w:numId w:val="10"/>
+        </w:numPr>
+        <w:spacing w:after="0" w:afterAutospacing="0" w:before="0" w:beforeAutospacing="0" w:line="240" w:lineRule="auto"/>
+        <w:ind w:left="720" w:hanging="360"/>
+        <w:rPr>
+          <w:rFonts w:ascii="Calibri" w:cs="Calibri" w:eastAsia="Calibri" w:hAnsi="Calibri"/>
+          <w:sz w:val="24"/>
+          <w:szCs w:val="24"/>
+          <w:u w:val="none"/>
+        </w:rPr>
+      </w:pPr>
+      <w:r>
+        <w:rPr>
+          <w:rFonts w:ascii="Calibri" w:cs="Calibri" w:eastAsia="Calibri" w:hAnsi="Calibri"/>
+          <w:sz w:val="24"/>
+          <w:szCs w:val="24"/>
+          <w:rtl w:val="0"/>
+        </w:rPr>
+        <w:t xml:space="preserve">Sistema de colas: Se puede descartar la idea de un sistema de colas ya que puede crear una sensación de injusticia y desigualdad entre los pasajeros y puede ser difícil determinar quiénes deberían ser atendidos primero. </w:t>
+      </w:r>
+    </w:p>
+    <w:p>
+      <w:pPr>
+        <w:widowControl w:val="0"/>
+        <w:numPr>
+          <w:ilvl w:val="0"/>
+          <w:numId w:val="10"/>
+        </w:numPr>
+        <w:spacing w:before="0" w:beforeAutospacing="0" w:line="240" w:lineRule="auto"/>
+        <w:ind w:left="720" w:hanging="360"/>
+        <w:rPr>
+          <w:rFonts w:ascii="Calibri" w:cs="Calibri" w:eastAsia="Calibri" w:hAnsi="Calibri"/>
+          <w:sz w:val="24"/>
+          <w:szCs w:val="24"/>
+          <w:u w:val="none"/>
+        </w:rPr>
+      </w:pPr>
+      <w:r>
+        <w:rPr>
+          <w:rFonts w:ascii="Calibri" w:cs="Calibri" w:eastAsia="Calibri" w:hAnsi="Calibri"/>
+          <w:sz w:val="24"/>
+          <w:szCs w:val="24"/>
+          <w:rtl w:val="0"/>
+        </w:rPr>
+        <w:t xml:space="preserve">Introduccion de pantallas informativas: La introducción de pantallas informativas puede proporcionar información útil a los pasajeros, pero también puede causar confusión si la información no se actualiza con precisión y puede requerir una inversión significativa en hardware y software.</w:t>
+      </w:r>
+    </w:p>
+    <w:p>
+      <w:pPr>
+        <w:widowControl w:val="0"/>
+        <w:spacing w:before="338.3599853515625" w:line="240" w:lineRule="auto"/>
+        <w:ind w:left="34.17999267578125" w:firstLine="0"/>
+        <w:rPr>
+          <w:rFonts w:ascii="Calibri" w:cs="Calibri" w:eastAsia="Calibri" w:hAnsi="Calibri"/>
+          <w:sz w:val="24"/>
+          <w:szCs w:val="24"/>
+        </w:rPr>
+      </w:pPr>
+      <w:r>
+        <w:rPr>
+          <w:rFonts w:ascii="Calibri" w:cs="Calibri" w:eastAsia="Calibri" w:hAnsi="Calibri"/>
+          <w:sz w:val="24"/>
+          <w:szCs w:val="24"/>
+          <w:rtl w:val="0"/>
+        </w:rPr>
+        <w:t xml:space="preserve">Se debe aclarar, que la principal razon por la cual se descartaran las ideas anteriormente mencionadas es debido al alcance del proyecto, el grupo dispuesto para resolver el proyecto no tiene el alcance para las ideas expuestas, cabe destacar que para una solucion optima y adecuada es fundamental entender el alcance de nuestro proyecto y las posibilidades y la magnitud del equipo, con esto se garantiza que las soluciones seleccionadas puedan ejecutarse y llevarse a cabo.</w:t>
+      </w:r>
+    </w:p>
+    <w:p>
+      <w:pPr>
+        <w:widowControl w:val="0"/>
+        <w:spacing w:before="338.3599853515625" w:line="240" w:lineRule="auto"/>
+        <w:ind w:left="0" w:firstLine="0"/>
+        <w:rPr>
+          <w:rFonts w:ascii="Calibri" w:cs="Calibri" w:eastAsia="Calibri" w:hAnsi="Calibri"/>
+          <w:sz w:val="24"/>
+          <w:szCs w:val="24"/>
+        </w:rPr>
+      </w:pPr>
+      <w:r>
+        <w:rPr>
+          <w:rFonts w:ascii="Calibri" w:cs="Calibri" w:eastAsia="Calibri" w:hAnsi="Calibri"/>
+          <w:sz w:val="24"/>
+          <w:szCs w:val="24"/>
+          <w:rtl w:val="0"/>
+        </w:rPr>
+        <w:t xml:space="preserve">A continuacion se hablara sobre las ideas no descartadas, especificando sobre ellas y realizando sus respectivos modelos de especificacion analitica:</w:t>
+      </w:r>
+    </w:p>
+    <w:p>
+      <w:pPr>
+        <w:widowControl w:val="0"/>
+        <w:spacing w:before="338.3599853515625" w:line="240" w:lineRule="auto"/>
+        <w:ind w:left="720" w:firstLine="0"/>
+        <w:rPr>
+          <w:rFonts w:ascii="Calibri" w:cs="Calibri" w:eastAsia="Calibri" w:hAnsi="Calibri"/>
+          <w:b w:val="1"/>
+          <w:i w:val="1"/>
+          <w:sz w:val="28"/>
+          <w:szCs w:val="28"/>
+        </w:rPr>
+      </w:pPr>
+      <w:r>
+        <w:rPr>
+          <w:rFonts w:ascii="Calibri" w:cs="Calibri" w:eastAsia="Calibri" w:hAnsi="Calibri"/>
+          <w:b w:val="1"/>
+          <w:i w:val="1"/>
+          <w:sz w:val="28"/>
+          <w:szCs w:val="28"/>
+          <w:rtl w:val="0"/>
+        </w:rPr>
+        <w:t xml:space="preserve">Creacion de un programa</w:t>
+      </w:r>
+    </w:p>
+    <w:p>
+      <w:pPr>
+        <w:widowControl w:val="0"/>
+        <w:spacing w:before="338.3599853515625" w:line="240" w:lineRule="auto"/>
+        <w:ind w:left="720" w:firstLine="0"/>
+        <w:rPr>
+          <w:rFonts w:ascii="Calibri" w:cs="Calibri" w:eastAsia="Calibri" w:hAnsi="Calibri"/>
+          <w:sz w:val="24"/>
+          <w:szCs w:val="24"/>
+        </w:rPr>
+      </w:pPr>
+      <w:r>
+        <w:rPr>
+          <w:rFonts w:ascii="Calibri" w:cs="Calibri" w:eastAsia="Calibri" w:hAnsi="Calibri"/>
+          <w:sz w:val="24"/>
+          <w:szCs w:val="24"/>
+          <w:rtl w:val="0"/>
+        </w:rPr>
+        <w:t xml:space="preserve">La solución propuesta para mejorar el orden en el proceso de ingreso y salida del avión consiste en utilizar una combinación de estructuras de datos para almacenar y ordenar la información de los pasajeros.</w:t>
+      </w:r>
+    </w:p>
+    <w:p>
+      <w:pPr>
+        <w:widowControl w:val="0"/>
+        <w:spacing w:before="338.3599853515625" w:line="240" w:lineRule="auto"/>
+        <w:rPr>
+          <w:rFonts w:ascii="Calibri" w:cs="Calibri" w:eastAsia="Calibri" w:hAnsi="Calibri"/>
+          <w:b w:val="1"/>
+          <w:i w:val="1"/>
+          <w:sz w:val="24"/>
+          <w:szCs w:val="24"/>
+        </w:rPr>
+      </w:pPr>
+      <w:r>
+        <w:rPr>
+          <w:rFonts w:ascii="Calibri" w:cs="Calibri" w:eastAsia="Calibri" w:hAnsi="Calibri"/>
+          <w:sz w:val="24"/>
+          <w:szCs w:val="24"/>
+          <w:rtl w:val="0"/>
+        </w:rPr>
+        <w:tab/>
+      </w:r>
+      <w:r>
+        <w:rPr>
+          <w:rFonts w:ascii="Calibri" w:cs="Calibri" w:eastAsia="Calibri" w:hAnsi="Calibri"/>
+          <w:b w:val="1"/>
+          <w:i w:val="1"/>
+          <w:sz w:val="24"/>
+          <w:szCs w:val="24"/>
+          <w:rtl w:val="0"/>
+        </w:rPr>
+        <w:t xml:space="preserve">Modelo analitico:</w:t>
+      </w:r>
+    </w:p>
+    <w:p>
+      <w:pPr>
+        <w:widowControl w:val="0"/>
+        <w:spacing w:before="338.3599853515625" w:line="240" w:lineRule="auto"/>
+        <w:ind w:left="720" w:firstLine="0"/>
+        <w:rPr>
+          <w:rFonts w:ascii="Calibri" w:cs="Calibri" w:eastAsia="Calibri" w:hAnsi="Calibri"/>
+          <w:sz w:val="24"/>
+          <w:szCs w:val="24"/>
+          <w:u w:val="single"/>
+        </w:rPr>
+      </w:pPr>
+      <w:r>
+        <w:rPr>
+          <w:rFonts w:ascii="Calibri" w:cs="Calibri" w:eastAsia="Calibri" w:hAnsi="Calibri"/>
+          <w:sz w:val="24"/>
+          <w:szCs w:val="24"/>
+          <w:u w:val="single"/>
+          <w:rtl w:val="0"/>
+        </w:rPr>
+        <w:t xml:space="preserve">Objetivo:</w:t>
+      </w:r>
+    </w:p>
+    <w:p>
+      <w:pPr>
+        <w:widowControl w:val="0"/>
+        <w:spacing w:before="338.3599853515625" w:line="240" w:lineRule="auto"/>
+        <w:ind w:left="720" w:firstLine="0"/>
+        <w:rPr>
+          <w:rFonts w:ascii="Calibri" w:cs="Calibri" w:eastAsia="Calibri" w:hAnsi="Calibri"/>
+          <w:sz w:val="24"/>
+          <w:szCs w:val="24"/>
+        </w:rPr>
+      </w:pPr>
+      <w:r>
+        <w:rPr>
+          <w:rFonts w:ascii="Calibri" w:cs="Calibri" w:eastAsia="Calibri" w:hAnsi="Calibri"/>
+          <w:sz w:val="24"/>
+          <w:szCs w:val="24"/>
+          <w:rtl w:val="0"/>
+        </w:rPr>
+        <w:t xml:space="preserve">Crear un programa que permita mejorar el proceso de ingreso y salida de los pasajeros en un avión mediante el uso de estructuras de datos y reglas especiales para pasajeros de primera clase. El objetivo es aumentar la eficiencia del proceso y reducir los tiempos de espera y las congestiones en las puertas de embarque.</w:t>
+      </w:r>
+    </w:p>
+    <w:p>
+      <w:pPr>
+        <w:widowControl w:val="0"/>
+        <w:spacing w:before="338.3599853515625" w:line="240" w:lineRule="auto"/>
+        <w:ind w:left="720" w:firstLine="0"/>
+        <w:rPr>
+          <w:rFonts w:ascii="Calibri" w:cs="Calibri" w:eastAsia="Calibri" w:hAnsi="Calibri"/>
+          <w:sz w:val="24"/>
+          <w:szCs w:val="24"/>
+          <w:u w:val="single"/>
+        </w:rPr>
+      </w:pPr>
+      <w:r>
+        <w:rPr>
+          <w:rFonts w:ascii="Calibri" w:cs="Calibri" w:eastAsia="Calibri" w:hAnsi="Calibri"/>
+          <w:sz w:val="24"/>
+          <w:szCs w:val="24"/>
+          <w:u w:val="single"/>
+          <w:rtl w:val="0"/>
+        </w:rPr>
+        <w:t xml:space="preserve">Funcionalidades:</w:t>
+      </w:r>
+    </w:p>
+    <w:p>
+      <w:pPr>
+        <w:widowControl w:val="0"/>
+        <w:spacing w:before="338.3599853515625" w:line="240" w:lineRule="auto"/>
+        <w:ind w:left="720" w:firstLine="0"/>
+        <w:rPr>
+          <w:rFonts w:ascii="Calibri" w:cs="Calibri" w:eastAsia="Calibri" w:hAnsi="Calibri"/>
+          <w:sz w:val="24"/>
+          <w:szCs w:val="24"/>
+        </w:rPr>
+      </w:pPr>
+      <w:r>
+        <w:rPr>
+          <w:rFonts w:ascii="Calibri" w:cs="Calibri" w:eastAsia="Calibri" w:hAnsi="Calibri"/>
+          <w:sz w:val="24"/>
+          <w:szCs w:val="24"/>
+          <w:rtl w:val="0"/>
+        </w:rPr>
+        <w:t xml:space="preserve">- Lectura de datos de un archivo de texto plano y almacenamiento en una hashtable.</w:t>
+      </w:r>
+    </w:p>
+    <w:p>
+      <w:pPr>
+        <w:widowControl w:val="0"/>
+        <w:spacing w:before="338.3599853515625" w:line="240" w:lineRule="auto"/>
+        <w:ind w:left="720" w:firstLine="0"/>
+        <w:rPr>
+          <w:rFonts w:ascii="Calibri" w:cs="Calibri" w:eastAsia="Calibri" w:hAnsi="Calibri"/>
+          <w:sz w:val="24"/>
+          <w:szCs w:val="24"/>
+        </w:rPr>
+      </w:pPr>
+      <w:r>
+        <w:rPr>
+          <w:rFonts w:ascii="Calibri" w:cs="Calibri" w:eastAsia="Calibri" w:hAnsi="Calibri"/>
+          <w:sz w:val="24"/>
+          <w:szCs w:val="24"/>
+          <w:rtl w:val="0"/>
+        </w:rPr>
+        <w:t xml:space="preserve">- Establecimiento de prioridades de acuerdo a la ubicación de los pasajeros en el avión.</w:t>
+      </w:r>
+    </w:p>
+    <w:p>
+      <w:pPr>
+        <w:widowControl w:val="0"/>
+        <w:spacing w:before="338.3599853515625" w:line="240" w:lineRule="auto"/>
+        <w:ind w:left="720" w:firstLine="0"/>
+        <w:rPr>
+          <w:rFonts w:ascii="Calibri" w:cs="Calibri" w:eastAsia="Calibri" w:hAnsi="Calibri"/>
+          <w:sz w:val="24"/>
+          <w:szCs w:val="24"/>
+        </w:rPr>
+      </w:pPr>
+      <w:r>
+        <w:rPr>
+          <w:rFonts w:ascii="Calibri" w:cs="Calibri" w:eastAsia="Calibri" w:hAnsi="Calibri"/>
+          <w:sz w:val="24"/>
+          <w:szCs w:val="24"/>
+          <w:rtl w:val="0"/>
+        </w:rPr>
+        <w:t xml:space="preserve">- Creación de una cola de prioridad para ordenar a los pasajeros de acuerdo a su orden de llegada y ubicación.</w:t>
+      </w:r>
+    </w:p>
+    <w:p>
+      <w:pPr>
+        <w:widowControl w:val="0"/>
+        <w:spacing w:before="338.3599853515625" w:line="240" w:lineRule="auto"/>
+        <w:ind w:left="720" w:firstLine="0"/>
+        <w:rPr>
+          <w:rFonts w:ascii="Calibri" w:cs="Calibri" w:eastAsia="Calibri" w:hAnsi="Calibri"/>
+          <w:sz w:val="24"/>
+          <w:szCs w:val="24"/>
+        </w:rPr>
+      </w:pPr>
+      <w:r>
+        <w:rPr>
+          <w:rFonts w:ascii="Calibri" w:cs="Calibri" w:eastAsia="Calibri" w:hAnsi="Calibri"/>
+          <w:sz w:val="24"/>
+          <w:szCs w:val="24"/>
+          <w:rtl w:val="0"/>
+        </w:rPr>
+        <w:t xml:space="preserve">- Utilización de otra cola de prioridad para la salida del avión, priorizando la distancia de cada pasajero al pasillo.</w:t>
+      </w:r>
+    </w:p>
+    <w:p>
+      <w:pPr>
+        <w:widowControl w:val="0"/>
+        <w:spacing w:before="338.3599853515625" w:line="240" w:lineRule="auto"/>
+        <w:ind w:left="720" w:firstLine="0"/>
+        <w:rPr>
+          <w:rFonts w:ascii="Calibri" w:cs="Calibri" w:eastAsia="Calibri" w:hAnsi="Calibri"/>
+          <w:sz w:val="24"/>
+          <w:szCs w:val="24"/>
+        </w:rPr>
+      </w:pPr>
+      <w:r>
+        <w:rPr>
+          <w:rFonts w:ascii="Calibri" w:cs="Calibri" w:eastAsia="Calibri" w:hAnsi="Calibri"/>
+          <w:sz w:val="24"/>
+          <w:szCs w:val="24"/>
+          <w:rtl w:val="0"/>
+        </w:rPr>
+        <w:t xml:space="preserve">- Almacenamiento de la información ordenada en una pila para su uso por parte de la tripulación.</w:t>
+      </w:r>
+    </w:p>
+    <w:p>
+      <w:pPr>
+        <w:widowControl w:val="0"/>
+        <w:spacing w:before="338.3599853515625" w:line="240" w:lineRule="auto"/>
+        <w:ind w:left="720" w:firstLine="0"/>
+        <w:rPr>
+          <w:rFonts w:ascii="Calibri" w:cs="Calibri" w:eastAsia="Calibri" w:hAnsi="Calibri"/>
+          <w:sz w:val="24"/>
+          <w:szCs w:val="24"/>
+          <w:u w:val="single"/>
+        </w:rPr>
+      </w:pPr>
+      <w:r>
+        <w:rPr>
+          <w:rFonts w:ascii="Calibri" w:cs="Calibri" w:eastAsia="Calibri" w:hAnsi="Calibri"/>
+          <w:sz w:val="24"/>
+          <w:szCs w:val="24"/>
+          <w:u w:val="single"/>
+          <w:rtl w:val="0"/>
+        </w:rPr>
+        <w:t xml:space="preserve">Tecnologías y herramientas:</w:t>
+      </w:r>
+    </w:p>
+    <w:p>
+      <w:pPr>
+        <w:widowControl w:val="0"/>
+        <w:spacing w:before="338.3599853515625" w:line="240" w:lineRule="auto"/>
+        <w:ind w:left="720" w:firstLine="0"/>
+        <w:rPr>
+          <w:rFonts w:ascii="Calibri" w:cs="Calibri" w:eastAsia="Calibri" w:hAnsi="Calibri"/>
+          <w:sz w:val="24"/>
+          <w:szCs w:val="24"/>
+        </w:rPr>
+      </w:pPr>
+      <w:r>
+        <w:rPr>
+          <w:rFonts w:ascii="Calibri" w:cs="Calibri" w:eastAsia="Calibri" w:hAnsi="Calibri"/>
+          <w:sz w:val="24"/>
+          <w:szCs w:val="24"/>
+          <w:rtl w:val="0"/>
+        </w:rPr>
+        <w:t xml:space="preserve">- Java como lenguaje de programación.</w:t>
+      </w:r>
+    </w:p>
+    <w:p>
+      <w:pPr>
+        <w:widowControl w:val="0"/>
+        <w:spacing w:before="338.3599853515625" w:line="240" w:lineRule="auto"/>
+        <w:ind w:left="720" w:firstLine="0"/>
+        <w:rPr>
+          <w:rFonts w:ascii="Calibri" w:cs="Calibri" w:eastAsia="Calibri" w:hAnsi="Calibri"/>
+          <w:sz w:val="24"/>
+          <w:szCs w:val="24"/>
+        </w:rPr>
+      </w:pPr>
+      <w:r>
+        <w:rPr>
+          <w:rFonts w:ascii="Calibri" w:cs="Calibri" w:eastAsia="Calibri" w:hAnsi="Calibri"/>
+          <w:sz w:val="24"/>
+          <w:szCs w:val="24"/>
+          <w:rtl w:val="0"/>
+        </w:rPr>
+        <w:t xml:space="preserve">- IDE como Eclipse o NetBeans para el desarrollo del programa.</w:t>
+      </w:r>
+    </w:p>
+    <w:p>
+      <w:pPr>
+        <w:widowControl w:val="0"/>
+        <w:spacing w:before="338.3599853515625" w:line="240" w:lineRule="auto"/>
+        <w:ind w:left="720" w:firstLine="0"/>
+        <w:rPr>
+          <w:rFonts w:ascii="Calibri" w:cs="Calibri" w:eastAsia="Calibri" w:hAnsi="Calibri"/>
+          <w:sz w:val="24"/>
+          <w:szCs w:val="24"/>
+        </w:rPr>
+      </w:pPr>
+      <w:r>
+        <w:rPr>
+          <w:rFonts w:ascii="Calibri" w:cs="Calibri" w:eastAsia="Calibri" w:hAnsi="Calibri"/>
+          <w:sz w:val="24"/>
+          <w:szCs w:val="24"/>
+          <w:rtl w:val="0"/>
+        </w:rPr>
+        <w:t xml:space="preserve">- Estructuras de datos: Pilas, colas de prioridad y hashtable.</w:t>
+      </w:r>
+    </w:p>
+    <w:p>
+      <w:pPr>
+        <w:widowControl w:val="0"/>
+        <w:spacing w:before="338.3599853515625" w:line="240" w:lineRule="auto"/>
+        <w:ind w:left="720" w:firstLine="0"/>
+        <w:rPr>
+          <w:rFonts w:ascii="Calibri" w:cs="Calibri" w:eastAsia="Calibri" w:hAnsi="Calibri"/>
+          <w:sz w:val="24"/>
+          <w:szCs w:val="24"/>
+          <w:u w:val="single"/>
+        </w:rPr>
+      </w:pPr>
+      <w:r>
+        <w:rPr>
+          <w:rFonts w:ascii="Calibri" w:cs="Calibri" w:eastAsia="Calibri" w:hAnsi="Calibri"/>
+          <w:sz w:val="24"/>
+          <w:szCs w:val="24"/>
+          <w:u w:val="single"/>
+          <w:rtl w:val="0"/>
+        </w:rPr>
+        <w:t xml:space="preserve">Diagrama de flujo:</w:t>
+      </w:r>
+    </w:p>
+    <w:p>
+      <w:pPr>
+        <w:widowControl w:val="0"/>
+        <w:numPr>
+          <w:ilvl w:val="0"/>
+          <w:numId w:val="6"/>
+        </w:numPr>
+        <w:spacing w:after="0" w:afterAutospacing="0" w:before="338.3599853515625" w:line="240" w:lineRule="auto"/>
+        <w:ind w:left="1440" w:hanging="360"/>
+        <w:rPr>
+          <w:rFonts w:ascii="Calibri" w:cs="Calibri" w:eastAsia="Calibri" w:hAnsi="Calibri"/>
+          <w:sz w:val="24"/>
+          <w:szCs w:val="24"/>
+          <w:u w:val="none"/>
+        </w:rPr>
+      </w:pPr>
+      <w:r>
+        <w:rPr>
+          <w:rFonts w:ascii="Calibri" w:cs="Calibri" w:eastAsia="Calibri" w:hAnsi="Calibri"/>
+          <w:sz w:val="24"/>
+          <w:szCs w:val="24"/>
+          <w:rtl w:val="0"/>
+        </w:rPr>
+        <w:t xml:space="preserve">Lectura de datos de archivo de texto plano </w:t>
+      </w:r>
+    </w:p>
+    <w:p>
+      <w:pPr>
+        <w:widowControl w:val="0"/>
+        <w:numPr>
+          <w:ilvl w:val="0"/>
+          <w:numId w:val="6"/>
+        </w:numPr>
+        <w:spacing w:after="0" w:afterAutospacing="0" w:before="0" w:beforeAutospacing="0" w:line="240" w:lineRule="auto"/>
+        <w:ind w:left="1440" w:hanging="360"/>
+        <w:rPr>
+          <w:rFonts w:ascii="Calibri" w:cs="Calibri" w:eastAsia="Calibri" w:hAnsi="Calibri"/>
+          <w:sz w:val="24"/>
+          <w:szCs w:val="24"/>
+          <w:u w:val="none"/>
+        </w:rPr>
+      </w:pPr>
+      <w:r>
+        <w:rPr>
+          <w:rFonts w:ascii="Calibri" w:cs="Calibri" w:eastAsia="Calibri" w:hAnsi="Calibri"/>
+          <w:sz w:val="24"/>
+          <w:szCs w:val="24"/>
+          <w:rtl w:val="0"/>
+        </w:rPr>
+        <w:t xml:space="preserve">Almacenamiento en hashtable </w:t>
+      </w:r>
+    </w:p>
+    <w:p>
+      <w:pPr>
+        <w:widowControl w:val="0"/>
+        <w:numPr>
+          <w:ilvl w:val="0"/>
+          <w:numId w:val="6"/>
+        </w:numPr>
+        <w:spacing w:after="0" w:afterAutospacing="0" w:before="0" w:beforeAutospacing="0" w:line="240" w:lineRule="auto"/>
+        <w:ind w:left="1440" w:hanging="360"/>
+        <w:rPr>
+          <w:rFonts w:ascii="Calibri" w:cs="Calibri" w:eastAsia="Calibri" w:hAnsi="Calibri"/>
+          <w:sz w:val="24"/>
+          <w:szCs w:val="24"/>
+          <w:u w:val="none"/>
+        </w:rPr>
+      </w:pPr>
+      <w:r>
+        <w:rPr>
+          <w:rFonts w:ascii="Calibri" w:cs="Calibri" w:eastAsia="Calibri" w:hAnsi="Calibri"/>
+          <w:sz w:val="24"/>
+          <w:szCs w:val="24"/>
+          <w:rtl w:val="0"/>
+        </w:rPr>
+        <w:t xml:space="preserve">Establecimiento de prioridades </w:t>
+      </w:r>
+    </w:p>
+    <w:p>
+      <w:pPr>
+        <w:widowControl w:val="0"/>
+        <w:numPr>
+          <w:ilvl w:val="0"/>
+          <w:numId w:val="6"/>
+        </w:numPr>
+        <w:spacing w:after="0" w:afterAutospacing="0" w:before="0" w:beforeAutospacing="0" w:line="240" w:lineRule="auto"/>
+        <w:ind w:left="1440" w:hanging="360"/>
+        <w:rPr>
+          <w:rFonts w:ascii="Calibri" w:cs="Calibri" w:eastAsia="Calibri" w:hAnsi="Calibri"/>
+          <w:sz w:val="24"/>
+          <w:szCs w:val="24"/>
+          <w:u w:val="none"/>
+        </w:rPr>
+      </w:pPr>
+      <w:r>
+        <w:rPr>
+          <w:rFonts w:ascii="Calibri" w:cs="Calibri" w:eastAsia="Calibri" w:hAnsi="Calibri"/>
+          <w:sz w:val="24"/>
+          <w:szCs w:val="24"/>
+          <w:rtl w:val="0"/>
+        </w:rPr>
+        <w:t xml:space="preserve">Creación de cola de prioridad </w:t>
+      </w:r>
+    </w:p>
+    <w:p>
+      <w:pPr>
+        <w:widowControl w:val="0"/>
+        <w:numPr>
+          <w:ilvl w:val="0"/>
+          <w:numId w:val="6"/>
+        </w:numPr>
+        <w:spacing w:after="0" w:afterAutospacing="0" w:before="0" w:beforeAutospacing="0" w:line="240" w:lineRule="auto"/>
+        <w:ind w:left="1440" w:hanging="360"/>
+        <w:rPr>
+          <w:rFonts w:ascii="Calibri" w:cs="Calibri" w:eastAsia="Calibri" w:hAnsi="Calibri"/>
+          <w:sz w:val="24"/>
+          <w:szCs w:val="24"/>
+          <w:u w:val="none"/>
+        </w:rPr>
+      </w:pPr>
+      <w:r>
+        <w:rPr>
+          <w:rFonts w:ascii="Calibri" w:cs="Calibri" w:eastAsia="Calibri" w:hAnsi="Calibri"/>
+          <w:sz w:val="24"/>
+          <w:szCs w:val="24"/>
+          <w:rtl w:val="0"/>
+        </w:rPr>
+        <w:t xml:space="preserve">Mostrar como entran al avion</w:t>
+      </w:r>
+    </w:p>
+    <w:p>
+      <w:pPr>
+        <w:widowControl w:val="0"/>
+        <w:numPr>
+          <w:ilvl w:val="0"/>
+          <w:numId w:val="6"/>
+        </w:numPr>
+        <w:spacing w:after="0" w:afterAutospacing="0" w:before="0" w:beforeAutospacing="0" w:line="240" w:lineRule="auto"/>
+        <w:ind w:left="1440" w:hanging="360"/>
+        <w:rPr>
+          <w:rFonts w:ascii="Calibri" w:cs="Calibri" w:eastAsia="Calibri" w:hAnsi="Calibri"/>
+          <w:sz w:val="24"/>
+          <w:szCs w:val="24"/>
+          <w:u w:val="none"/>
+        </w:rPr>
+      </w:pPr>
+      <w:r>
+        <w:rPr>
+          <w:rFonts w:ascii="Calibri" w:cs="Calibri" w:eastAsia="Calibri" w:hAnsi="Calibri"/>
+          <w:sz w:val="24"/>
+          <w:szCs w:val="24"/>
+          <w:rtl w:val="0"/>
+        </w:rPr>
+        <w:t xml:space="preserve">Creación de cola de prioridad para salida del avión </w:t>
+      </w:r>
+    </w:p>
+    <w:p>
+      <w:pPr>
+        <w:widowControl w:val="0"/>
+        <w:numPr>
+          <w:ilvl w:val="0"/>
+          <w:numId w:val="6"/>
+        </w:numPr>
+        <w:spacing w:after="0" w:afterAutospacing="0" w:before="0" w:beforeAutospacing="0" w:line="240" w:lineRule="auto"/>
+        <w:ind w:left="1440" w:hanging="360"/>
+        <w:rPr>
+          <w:rFonts w:ascii="Calibri" w:cs="Calibri" w:eastAsia="Calibri" w:hAnsi="Calibri"/>
+          <w:sz w:val="24"/>
+          <w:szCs w:val="24"/>
+          <w:u w:val="none"/>
+        </w:rPr>
+      </w:pPr>
+      <w:r>
+        <w:rPr>
+          <w:rFonts w:ascii="Calibri" w:cs="Calibri" w:eastAsia="Calibri" w:hAnsi="Calibri"/>
+          <w:sz w:val="24"/>
+          <w:szCs w:val="24"/>
+          <w:rtl w:val="0"/>
+        </w:rPr>
+        <w:t xml:space="preserve">Mostrar como salen del avion</w:t>
+      </w:r>
+    </w:p>
+    <w:p>
+      <w:pPr>
+        <w:widowControl w:val="0"/>
+        <w:numPr>
+          <w:ilvl w:val="0"/>
+          <w:numId w:val="6"/>
+        </w:numPr>
+        <w:spacing w:before="0" w:beforeAutospacing="0" w:line="240" w:lineRule="auto"/>
+        <w:ind w:left="1440" w:hanging="360"/>
+        <w:rPr>
+          <w:rFonts w:ascii="Calibri" w:cs="Calibri" w:eastAsia="Calibri" w:hAnsi="Calibri"/>
+          <w:sz w:val="24"/>
+          <w:szCs w:val="24"/>
+          <w:u w:val="none"/>
+        </w:rPr>
+      </w:pPr>
+      <w:r>
+        <w:rPr>
+          <w:rFonts w:ascii="Calibri" w:cs="Calibri" w:eastAsia="Calibri" w:hAnsi="Calibri"/>
+          <w:sz w:val="24"/>
+          <w:szCs w:val="24"/>
+          <w:rtl w:val="0"/>
+        </w:rPr>
+        <w:t xml:space="preserve">Almacenamiento de información ordenada en pila </w:t>
+      </w:r>
+    </w:p>
+    <w:p>
+      <w:pPr>
+        <w:widowControl w:val="0"/>
+        <w:spacing w:before="338.3599853515625" w:line="240" w:lineRule="auto"/>
+        <w:ind w:left="720" w:firstLine="0"/>
+        <w:rPr>
+          <w:rFonts w:ascii="Calibri" w:cs="Calibri" w:eastAsia="Calibri" w:hAnsi="Calibri"/>
+          <w:sz w:val="24"/>
+          <w:szCs w:val="24"/>
+          <w:u w:val="single"/>
+        </w:rPr>
+      </w:pPr>
+      <w:r>
+        <w:rPr>
+          <w:rFonts w:ascii="Calibri" w:cs="Calibri" w:eastAsia="Calibri" w:hAnsi="Calibri"/>
+          <w:sz w:val="24"/>
+          <w:szCs w:val="24"/>
+          <w:u w:val="single"/>
+          <w:rtl w:val="0"/>
+        </w:rPr>
+        <w:t xml:space="preserve">Resultado esperado:</w:t>
+      </w:r>
+    </w:p>
+    <w:p>
+      <w:pPr>
+        <w:widowControl w:val="0"/>
+        <w:numPr>
+          <w:ilvl w:val="0"/>
           <w:numId w:val="5"/>
         </w:numPr>
         <w:spacing w:after="0" w:afterAutospacing="0" w:before="338.3599853515625" w:line="240" w:lineRule="auto"/>
@@ -3011,84 +3934,7 @@
           <w:szCs w:val="24"/>
           <w:rtl w:val="0"/>
         </w:rPr>
-        <w:t xml:space="preserve">Creación de un programa QR: Una posible solución es crear un programa que permita a los pasajeros ingresar su información y recibir un código QR que les permita ingresar al avión en el orden apropiado.</w:t>
-      </w:r>
-    </w:p>
-    <w:p>
-      <w:pPr>
-        <w:widowControl w:val="0"/>
-        <w:numPr>
-          <w:ilvl w:val="0"/>
-          <w:numId w:val="5"/>
-        </w:numPr>
-        <w:spacing w:after="0" w:afterAutospacing="0" w:before="0" w:beforeAutospacing="0" w:line="240" w:lineRule="auto"/>
-        <w:ind w:left="720" w:hanging="360"/>
-        <w:rPr>
-          <w:rFonts w:ascii="Calibri" w:cs="Calibri" w:eastAsia="Calibri" w:hAnsi="Calibri"/>
-          <w:sz w:val="24"/>
-          <w:szCs w:val="24"/>
-          <w:u w:val="none"/>
-        </w:rPr>
-      </w:pPr>
-      <w:r>
-        <w:rPr>
-          <w:rFonts w:ascii="Calibri" w:cs="Calibri" w:eastAsia="Calibri" w:hAnsi="Calibri"/>
-          <w:sz w:val="24"/>
-          <w:szCs w:val="24"/>
-          <w:rtl w:val="0"/>
-        </w:rPr>
-        <w:t xml:space="preserve">Sistema de reconocimiento facial: Implementar un sistema de reconocimiento facial que pueda identificar a los pasajeros y determinar el orden en que llegan a la puerta. El sistema puede conectarse a la base de datos de la aerolínea y permitir una rápida identificación de los pasajeros. </w:t>
-      </w:r>
-    </w:p>
-    <w:p>
-      <w:pPr>
-        <w:widowControl w:val="0"/>
-        <w:numPr>
-          <w:ilvl w:val="0"/>
-          <w:numId w:val="5"/>
-        </w:numPr>
-        <w:spacing w:after="0" w:afterAutospacing="0" w:before="0" w:beforeAutospacing="0" w:line="240" w:lineRule="auto"/>
-        <w:ind w:left="720" w:hanging="360"/>
-        <w:rPr>
-          <w:rFonts w:ascii="Calibri" w:cs="Calibri" w:eastAsia="Calibri" w:hAnsi="Calibri"/>
-          <w:sz w:val="24"/>
-          <w:szCs w:val="24"/>
-        </w:rPr>
-      </w:pPr>
-      <w:r>
-        <w:rPr>
-          <w:rFonts w:ascii="Calibri" w:cs="Calibri" w:eastAsia="Calibri" w:hAnsi="Calibri"/>
-          <w:sz w:val="24"/>
-          <w:szCs w:val="24"/>
-          <w:rtl w:val="0"/>
-        </w:rPr>
-        <w:t xml:space="preserve">Creacion de un programa: La solución propuesta para mejorar el orden en el proceso de ingreso y salida del avión consiste en utilizar una combinación de estructuras de datos para almacenar y ordenar la información de los pasajeros. La implementacion del programa se realizaria en java.</w:t>
-      </w:r>
-    </w:p>
-    <w:p>
-      <w:pPr>
-        <w:widowControl w:val="0"/>
-        <w:numPr>
-          <w:ilvl w:val="0"/>
-          <w:numId w:val="5"/>
-        </w:numPr>
-        <w:spacing w:after="0" w:afterAutospacing="0" w:before="0" w:beforeAutospacing="0" w:line="240" w:lineRule="auto"/>
-        <w:ind w:left="720" w:hanging="360"/>
-        <w:rPr>
-          <w:rFonts w:ascii="Calibri" w:cs="Calibri" w:eastAsia="Calibri" w:hAnsi="Calibri"/>
-          <w:sz w:val="24"/>
-          <w:szCs w:val="24"/>
-          <w:u w:val="none"/>
-        </w:rPr>
-      </w:pPr>
-      <w:r>
-        <w:rPr>
-          <w:rFonts w:ascii="Calibri" w:cs="Calibri" w:eastAsia="Calibri" w:hAnsi="Calibri"/>
-          <w:sz w:val="24"/>
-          <w:szCs w:val="24"/>
-          <w:rtl w:val="0"/>
-        </w:rPr>
-        <w:t xml:space="preserve">Sistema de colas: Se puede implementar un sistema de colas en la puerta para separar a los pasajeros de primera clase de los pasajeros ordinarios y darles una atención especial. El sistema puede diseñarse para dar prioridad a los pasajeros con necesidades especiales y a los ancianos.</w:t>
+        <w:t xml:space="preserve">Se espera que el programa permita una organización más eficiente del proceso de ingreso y salida de los pasajeros en un avión, reduciendo los tiempos de espera y las congestiones en las puertas de embarque. </w:t>
       </w:r>
     </w:p>
     <w:p>
@@ -3114,337 +3960,56 @@
           <w:szCs w:val="24"/>
           <w:rtl w:val="0"/>
         </w:rPr>
-        <w:t xml:space="preserve">Introducción de pantallas informativas: Podrán introducirse pantallas informativas en la zona de embarque que muestren información sobre los pasajeros y sus procedimientos de embarque. Estas pantallas se pueden vincular a la base de datos de la aerolínea y permiten que la información se muestre rápidamente.</w:t>
-      </w:r>
-    </w:p>
-    <w:p>
-      <w:pPr>
-        <w:widowControl w:val="0"/>
-        <w:spacing w:before="338.3599853515625" w:line="240" w:lineRule="auto"/>
-        <w:ind w:left="34.17999267578125" w:firstLine="0"/>
+        <w:t xml:space="preserve">El uso de estructuras de datos y reglas especiales para pasajeros de primera clase debería mejorar la experiencia del pasajero y aumentar la satisfacción del cliente.</w:t>
+      </w:r>
+    </w:p>
+    <w:p>
+      <w:pPr>
+        <w:widowControl w:val="0"/>
+        <w:spacing w:before="338.3599853515625" w:line="240" w:lineRule="auto"/>
+        <w:ind w:left="720" w:firstLine="0"/>
+        <w:rPr>
+          <w:rFonts w:ascii="Calibri" w:cs="Calibri" w:eastAsia="Calibri" w:hAnsi="Calibri"/>
+          <w:sz w:val="24"/>
+          <w:szCs w:val="24"/>
+        </w:rPr>
+      </w:pPr>
+      <w:r>
+        <w:rPr>
+          <w:rtl w:val="0"/>
+        </w:rPr>
+      </w:r>
+    </w:p>
+    <w:p>
+      <w:pPr>
+        <w:widowControl w:val="0"/>
+        <w:spacing w:before="338.3599853515625" w:line="240" w:lineRule="auto"/>
+        <w:ind w:left="720" w:firstLine="0"/>
+        <w:rPr>
+          <w:rFonts w:ascii="Calibri" w:cs="Calibri" w:eastAsia="Calibri" w:hAnsi="Calibri"/>
+          <w:sz w:val="28"/>
+          <w:szCs w:val="28"/>
+        </w:rPr>
+      </w:pPr>
+      <w:r>
         <w:rPr>
           <w:rFonts w:ascii="Calibri" w:cs="Calibri" w:eastAsia="Calibri" w:hAnsi="Calibri"/>
           <w:b w:val="1"/>
-          <w:sz w:val="24"/>
-          <w:szCs w:val="24"/>
-        </w:rPr>
-      </w:pPr>
-      <w:r>
-        <w:rPr>
-          <w:rtl w:val="0"/>
-        </w:rPr>
-      </w:r>
-    </w:p>
-    <w:p>
-      <w:pPr>
-        <w:widowControl w:val="0"/>
-        <w:spacing w:before="338.3599853515625" w:line="240" w:lineRule="auto"/>
-        <w:ind w:left="34.17999267578125" w:firstLine="0"/>
-        <w:rPr>
-          <w:rFonts w:ascii="Calibri" w:cs="Calibri" w:eastAsia="Calibri" w:hAnsi="Calibri"/>
-          <w:b w:val="1"/>
-          <w:sz w:val="24"/>
-          <w:szCs w:val="24"/>
-        </w:rPr>
-      </w:pPr>
-      <w:r>
-        <w:rPr>
-          <w:rFonts w:ascii="Calibri" w:cs="Calibri" w:eastAsia="Calibri" w:hAnsi="Calibri"/>
-          <w:b w:val="1"/>
-          <w:sz w:val="24"/>
-          <w:szCs w:val="24"/>
-          <w:rtl w:val="0"/>
-        </w:rPr>
-        <w:t xml:space="preserve">Paso 4: Transición de la formulación de ideas a los diseños preliminares:</w:t>
-      </w:r>
-    </w:p>
-    <w:p>
-      <w:pPr>
-        <w:widowControl w:val="0"/>
-        <w:spacing w:before="338.3599853515625" w:line="240" w:lineRule="auto"/>
-        <w:ind w:left="34.17999267578125" w:firstLine="0"/>
-        <w:rPr>
-          <w:rFonts w:ascii="Calibri" w:cs="Calibri" w:eastAsia="Calibri" w:hAnsi="Calibri"/>
-          <w:sz w:val="24"/>
-          <w:szCs w:val="24"/>
-        </w:rPr>
-      </w:pPr>
-      <w:r>
-        <w:rPr>
-          <w:rFonts w:ascii="Calibri" w:cs="Calibri" w:eastAsia="Calibri" w:hAnsi="Calibri"/>
-          <w:sz w:val="24"/>
-          <w:szCs w:val="24"/>
-          <w:rtl w:val="0"/>
-        </w:rPr>
-        <w:t xml:space="preserve">En esta fase se procedera a descartar las ideas que no son factibles y se moldean y se modificaran las ideas prometedoras para formar anteproyectos y diseños factibles. </w:t>
-      </w:r>
-    </w:p>
-    <w:p>
-      <w:pPr>
-        <w:widowControl w:val="0"/>
-        <w:spacing w:before="338.3599853515625" w:line="240" w:lineRule="auto"/>
-        <w:ind w:left="34.17999267578125" w:firstLine="0"/>
-        <w:rPr>
-          <w:rFonts w:ascii="Calibri" w:cs="Calibri" w:eastAsia="Calibri" w:hAnsi="Calibri"/>
-          <w:sz w:val="24"/>
-          <w:szCs w:val="24"/>
-        </w:rPr>
-      </w:pPr>
-      <w:r>
-        <w:rPr>
-          <w:rFonts w:ascii="Calibri" w:cs="Calibri" w:eastAsia="Calibri" w:hAnsi="Calibri"/>
-          <w:sz w:val="24"/>
-          <w:szCs w:val="24"/>
-          <w:rtl w:val="0"/>
-        </w:rPr>
-        <w:t xml:space="preserve">En primer lugar, se empezara con las ideas que se van a descartar, las cuales son las siguientes:</w:t>
-      </w:r>
-    </w:p>
-    <w:p>
-      <w:pPr>
-        <w:widowControl w:val="0"/>
-        <w:numPr>
-          <w:ilvl w:val="0"/>
-          <w:numId w:val="9"/>
-        </w:numPr>
-        <w:spacing w:after="0" w:afterAutospacing="0" w:before="338.3599853515625" w:line="240" w:lineRule="auto"/>
-        <w:ind w:left="720" w:hanging="360"/>
-        <w:rPr>
-          <w:rFonts w:ascii="Calibri" w:cs="Calibri" w:eastAsia="Calibri" w:hAnsi="Calibri"/>
-          <w:sz w:val="24"/>
-          <w:szCs w:val="24"/>
-          <w:u w:val="none"/>
-        </w:rPr>
-      </w:pPr>
-      <w:r>
-        <w:rPr>
-          <w:rFonts w:ascii="Calibri" w:cs="Calibri" w:eastAsia="Calibri" w:hAnsi="Calibri"/>
-          <w:sz w:val="24"/>
-          <w:szCs w:val="24"/>
-          <w:rtl w:val="0"/>
-        </w:rPr>
-        <w:t xml:space="preserve">Sistema de reconocimiento facial: Se puede descartar la idea de usar un sistema de reconocimiento facial porque puede plantear problemas de privacidad y seguridad para los pasajeros, y es costoso y difícil de mantener. </w:t>
-      </w:r>
-    </w:p>
-    <w:p>
-      <w:pPr>
-        <w:widowControl w:val="0"/>
-        <w:numPr>
-          <w:ilvl w:val="0"/>
-          <w:numId w:val="9"/>
-        </w:numPr>
-        <w:spacing w:after="0" w:afterAutospacing="0" w:before="0" w:beforeAutospacing="0" w:line="240" w:lineRule="auto"/>
-        <w:ind w:left="720" w:hanging="360"/>
-        <w:rPr>
-          <w:rFonts w:ascii="Calibri" w:cs="Calibri" w:eastAsia="Calibri" w:hAnsi="Calibri"/>
-          <w:sz w:val="24"/>
-          <w:szCs w:val="24"/>
-          <w:u w:val="none"/>
-        </w:rPr>
-      </w:pPr>
-      <w:r>
-        <w:rPr>
-          <w:rFonts w:ascii="Calibri" w:cs="Calibri" w:eastAsia="Calibri" w:hAnsi="Calibri"/>
-          <w:sz w:val="24"/>
-          <w:szCs w:val="24"/>
-          <w:rtl w:val="0"/>
-        </w:rPr>
-        <w:t xml:space="preserve">Sistema de colas: Se puede descartar la idea de un sistema de colas ya que puede crear una sensación de injusticia y desigualdad entre los pasajeros y puede ser difícil determinar quiénes deberían ser atendidos primero. </w:t>
-      </w:r>
-    </w:p>
-    <w:p>
-      <w:pPr>
-        <w:widowControl w:val="0"/>
-        <w:numPr>
-          <w:ilvl w:val="0"/>
-          <w:numId w:val="9"/>
-        </w:numPr>
-        <w:spacing w:before="0" w:beforeAutospacing="0" w:line="240" w:lineRule="auto"/>
-        <w:ind w:left="720" w:hanging="360"/>
-        <w:rPr>
-          <w:rFonts w:ascii="Calibri" w:cs="Calibri" w:eastAsia="Calibri" w:hAnsi="Calibri"/>
-          <w:sz w:val="24"/>
-          <w:szCs w:val="24"/>
-          <w:u w:val="none"/>
-        </w:rPr>
-      </w:pPr>
-      <w:r>
-        <w:rPr>
-          <w:rFonts w:ascii="Calibri" w:cs="Calibri" w:eastAsia="Calibri" w:hAnsi="Calibri"/>
-          <w:sz w:val="24"/>
-          <w:szCs w:val="24"/>
-          <w:rtl w:val="0"/>
-        </w:rPr>
-        <w:t xml:space="preserve">Introduccion de pantallas informativas: La introducción de pantallas informativas puede proporcionar información útil a los pasajeros, pero también puede causar confusión si la información no se actualiza con precisión y puede requerir una inversión significativa en hardware y software.</w:t>
-      </w:r>
-    </w:p>
-    <w:p>
-      <w:pPr>
-        <w:widowControl w:val="0"/>
-        <w:spacing w:before="338.3599853515625" w:line="240" w:lineRule="auto"/>
-        <w:ind w:left="34.17999267578125" w:firstLine="0"/>
-        <w:rPr>
-          <w:rFonts w:ascii="Calibri" w:cs="Calibri" w:eastAsia="Calibri" w:hAnsi="Calibri"/>
-          <w:sz w:val="24"/>
-          <w:szCs w:val="24"/>
-        </w:rPr>
-      </w:pPr>
-      <w:r>
-        <w:rPr>
-          <w:rFonts w:ascii="Calibri" w:cs="Calibri" w:eastAsia="Calibri" w:hAnsi="Calibri"/>
-          <w:sz w:val="24"/>
-          <w:szCs w:val="24"/>
-          <w:rtl w:val="0"/>
-        </w:rPr>
-        <w:t xml:space="preserve">Se debe aclarar, que la principal razon por la cual se descartaran las ideas anteriormente mencionadas es debido al alcance del proyecto, el grupo dispuesto para resolver el proyecto no tiene el alcance para las ideas expuestas, cabe destacar que para una solucion optima y adecuada es fundamental entender el alcance de nuestro proyecto y las posibilidades y la magnitud del equipo, con esto se garantiza que las soluciones seleccionadas puedan ejecutarse y llevarse a cabo.</w:t>
-      </w:r>
-    </w:p>
-    <w:p>
-      <w:pPr>
-        <w:widowControl w:val="0"/>
-        <w:spacing w:before="338.3599853515625" w:line="240" w:lineRule="auto"/>
-        <w:ind w:left="0" w:firstLine="0"/>
-        <w:rPr>
-          <w:rFonts w:ascii="Calibri" w:cs="Calibri" w:eastAsia="Calibri" w:hAnsi="Calibri"/>
-          <w:sz w:val="24"/>
-          <w:szCs w:val="24"/>
-        </w:rPr>
-      </w:pPr>
-      <w:r>
-        <w:rPr>
-          <w:rFonts w:ascii="Calibri" w:cs="Calibri" w:eastAsia="Calibri" w:hAnsi="Calibri"/>
-          <w:sz w:val="24"/>
-          <w:szCs w:val="24"/>
-          <w:rtl w:val="0"/>
-        </w:rPr>
-        <w:t xml:space="preserve">A continuacion se hablara sobre las ideas no descartadas, especificando sobre ellas y realizando sus respectivos modelos:</w:t>
-      </w:r>
-    </w:p>
-    <w:p>
-      <w:pPr>
-        <w:widowControl w:val="0"/>
-        <w:numPr>
-          <w:ilvl w:val="0"/>
-          <w:numId w:val="7"/>
-        </w:numPr>
-        <w:spacing w:before="338.3599853515625" w:line="240" w:lineRule="auto"/>
-        <w:ind w:left="720" w:hanging="360"/>
-        <w:rPr>
-          <w:rFonts w:ascii="Calibri" w:cs="Calibri" w:eastAsia="Calibri" w:hAnsi="Calibri"/>
-          <w:sz w:val="24"/>
-          <w:szCs w:val="24"/>
-          <w:u w:val="none"/>
-        </w:rPr>
-      </w:pPr>
-      <w:r>
-        <w:rPr>
-          <w:rFonts w:ascii="Calibri" w:cs="Calibri" w:eastAsia="Calibri" w:hAnsi="Calibri"/>
-          <w:sz w:val="24"/>
-          <w:szCs w:val="24"/>
-          <w:rtl w:val="0"/>
-        </w:rPr>
-        <w:t xml:space="preserve">Creacion de un programa: La solución propuesta para mejorar el orden en el proceso de ingreso y salida del avión consiste en utilizar una combinación de estructuras de datos para almacenar y ordenar la información de los pasajeros.</w:t>
-      </w:r>
-    </w:p>
-    <w:p>
-      <w:pPr>
-        <w:widowControl w:val="0"/>
-        <w:spacing w:before="338.3599853515625" w:line="240" w:lineRule="auto"/>
-        <w:ind w:left="720" w:firstLine="0"/>
-        <w:rPr>
-          <w:rFonts w:ascii="Calibri" w:cs="Calibri" w:eastAsia="Calibri" w:hAnsi="Calibri"/>
-          <w:sz w:val="24"/>
-          <w:szCs w:val="24"/>
-        </w:rPr>
-      </w:pPr>
-      <w:r>
-        <w:rPr>
-          <w:rFonts w:ascii="Calibri" w:cs="Calibri" w:eastAsia="Calibri" w:hAnsi="Calibri"/>
-          <w:sz w:val="24"/>
-          <w:szCs w:val="24"/>
-          <w:rtl w:val="0"/>
-        </w:rPr>
-        <w:t xml:space="preserve">En primer lugar, se leerían los datos de un archivo de texto plano y se almacenarían en una hashtable utilizando su id como clave. Además, se definiría el número de filas y de primera filas para establecer prioridades de acuerdo a su ubicación en el avión.</w:t>
-      </w:r>
-    </w:p>
-    <w:p>
-      <w:pPr>
-        <w:widowControl w:val="0"/>
-        <w:spacing w:before="338.3599853515625" w:line="240" w:lineRule="auto"/>
-        <w:ind w:left="720" w:firstLine="0"/>
-        <w:rPr>
-          <w:rFonts w:ascii="Calibri" w:cs="Calibri" w:eastAsia="Calibri" w:hAnsi="Calibri"/>
-          <w:sz w:val="24"/>
-          <w:szCs w:val="24"/>
-        </w:rPr>
-      </w:pPr>
-      <w:r>
-        <w:rPr>
-          <w:rFonts w:ascii="Calibri" w:cs="Calibri" w:eastAsia="Calibri" w:hAnsi="Calibri"/>
-          <w:sz w:val="24"/>
-          <w:szCs w:val="24"/>
-          <w:rtl w:val="0"/>
-        </w:rPr>
-        <w:t xml:space="preserve">Posteriormente, se crearía una cola de prioridad para ordenar a los pasajeros de acuerdo a su orden de llegada y su ubicación en el avión. En el caso de los pasajeros de primera clase, se establecerían reglas especiales para priorizar su ingreso al avión.</w:t>
-      </w:r>
-    </w:p>
-    <w:p>
-      <w:pPr>
-        <w:widowControl w:val="0"/>
-        <w:spacing w:before="338.3599853515625" w:line="240" w:lineRule="auto"/>
-        <w:ind w:left="720" w:firstLine="0"/>
-        <w:rPr>
-          <w:rFonts w:ascii="Calibri" w:cs="Calibri" w:eastAsia="Calibri" w:hAnsi="Calibri"/>
-          <w:sz w:val="24"/>
-          <w:szCs w:val="24"/>
-        </w:rPr>
-      </w:pPr>
-      <w:r>
-        <w:rPr>
-          <w:rFonts w:ascii="Calibri" w:cs="Calibri" w:eastAsia="Calibri" w:hAnsi="Calibri"/>
-          <w:sz w:val="24"/>
-          <w:szCs w:val="24"/>
-          <w:rtl w:val="0"/>
-        </w:rPr>
-        <w:t xml:space="preserve">Para la salida del avión, se utilizaría otra cola de prioridad, pero esta vez la prioridad sería la distancia de cada pasajero al pasillo, y en caso de empate se utilizaría el orden de llegada.</w:t>
-      </w:r>
-    </w:p>
-    <w:p>
-      <w:pPr>
-        <w:widowControl w:val="0"/>
-        <w:spacing w:before="338.3599853515625" w:line="240" w:lineRule="auto"/>
-        <w:ind w:left="720" w:firstLine="0"/>
-        <w:rPr>
-          <w:rFonts w:ascii="Calibri" w:cs="Calibri" w:eastAsia="Calibri" w:hAnsi="Calibri"/>
-          <w:sz w:val="24"/>
-          <w:szCs w:val="24"/>
-        </w:rPr>
-      </w:pPr>
-      <w:r>
-        <w:rPr>
-          <w:rFonts w:ascii="Calibri" w:cs="Calibri" w:eastAsia="Calibri" w:hAnsi="Calibri"/>
-          <w:sz w:val="24"/>
-          <w:szCs w:val="24"/>
-          <w:rtl w:val="0"/>
-        </w:rPr>
-        <w:t xml:space="preserve">Finalmente, la información ordenada se podría almacenar en una pila para su uso por parte de la tripulación encargada del proceso de ingreso y salida del avión.</w:t>
-      </w:r>
-    </w:p>
-    <w:p>
-      <w:pPr>
-        <w:widowControl w:val="0"/>
-        <w:spacing w:before="338.3599853515625" w:line="240" w:lineRule="auto"/>
-        <w:ind w:left="720" w:firstLine="0"/>
-        <w:rPr>
-          <w:rFonts w:ascii="Calibri" w:cs="Calibri" w:eastAsia="Calibri" w:hAnsi="Calibri"/>
-          <w:sz w:val="24"/>
-          <w:szCs w:val="24"/>
-        </w:rPr>
-      </w:pPr>
-      <w:r>
-        <w:rPr>
-          <w:rtl w:val="0"/>
-        </w:rPr>
+          <w:i w:val="1"/>
+          <w:sz w:val="28"/>
+          <w:szCs w:val="28"/>
+          <w:rtl w:val="0"/>
+        </w:rPr>
+        <w:t xml:space="preserve">Creacion de un programa QR</w:t>
+      </w:r>
+      <w:r>
+        <w:rPr>
+          <w:rFonts w:ascii="Calibri" w:cs="Calibri" w:eastAsia="Calibri" w:hAnsi="Calibri"/>
+          <w:sz w:val="28"/>
+          <w:szCs w:val="28"/>
+          <w:rtl w:val="0"/>
+        </w:rPr>
+        <w:t xml:space="preserve"> </w:t>
       </w:r>
     </w:p>
     <w:p>
@@ -3470,7 +4035,7 @@
           <w:szCs w:val="24"/>
           <w:rtl w:val="0"/>
         </w:rPr>
-        <w:t xml:space="preserve">Creacion de un programa QR: La idea es crear un programa en Java que permita a los pasajeros ingresar su información y recibir un código QR que les permita ingresar al avión en el orden apropiado. El programa almacenaría la información de los pasajeros y su ubicación en el avión, y utilizaría un algoritmo para determinar el orden de ingreso. Los pasajeros podrían escanear su código QR al llegar a la puerta de embarque, lo que les permitiría ingresar al avión en el momento adecuado.</w:t>
+        <w:t xml:space="preserve">La idea es crear un programa en Java que permita a los pasajeros ingresar su información y recibir un código QR que les permita ingresar al avión en el orden apropiado. El programa almacenaría la información de los pasajeros y su ubicación en el avión, y utilizaría un algoritmo para determinar el orden de ingreso. Los pasajeros podrían escanear su código QR al llegar a la puerta de embarque, lo que les permitiría ingresar al avión en el momento adecuado.</w:t>
       </w:r>
     </w:p>
     <w:p>
@@ -3480,18 +4045,20 @@
         <w:ind w:left="720" w:firstLine="0"/>
         <w:rPr>
           <w:rFonts w:ascii="Calibri" w:cs="Calibri" w:eastAsia="Calibri" w:hAnsi="Calibri"/>
-          <w:sz w:val="24"/>
-          <w:szCs w:val="24"/>
-        </w:rPr>
-      </w:pPr>
-      <w:r>
-        <w:rPr>
-          <w:rFonts w:ascii="Calibri" w:cs="Calibri" w:eastAsia="Calibri" w:hAnsi="Calibri"/>
-          <w:sz w:val="24"/>
-          <w:szCs w:val="24"/>
-          <w:rtl w:val="0"/>
-        </w:rPr>
-        <w:t xml:space="preserve">El programa también incluiría una estructura de datos (cumpliendo la restriccion de que debe ser una estructura vista en clase) para ordenar a los pasajeros de acuerdo a su ubicación en el avión y el tiempo de llegada. Esta estructura se actualizaría mientras que los pasajeros ingresen al avión, esto permitiria controlar el embarque.</w:t>
+          <w:b w:val="1"/>
+          <w:sz w:val="24"/>
+          <w:szCs w:val="24"/>
+        </w:rPr>
+      </w:pPr>
+      <w:r>
+        <w:rPr>
+          <w:rFonts w:ascii="Calibri" w:cs="Calibri" w:eastAsia="Calibri" w:hAnsi="Calibri"/>
+          <w:b w:val="1"/>
+          <w:sz w:val="24"/>
+          <w:szCs w:val="24"/>
+          <w:rtl w:val="0"/>
+        </w:rPr>
+        <w:t xml:space="preserve">Modelo Analítico:</w:t>
       </w:r>
     </w:p>
     <w:p>
@@ -3503,16 +4070,18 @@
           <w:rFonts w:ascii="Calibri" w:cs="Calibri" w:eastAsia="Calibri" w:hAnsi="Calibri"/>
           <w:sz w:val="24"/>
           <w:szCs w:val="24"/>
-        </w:rPr>
-      </w:pPr>
-      <w:r>
-        <w:rPr>
-          <w:rFonts w:ascii="Calibri" w:cs="Calibri" w:eastAsia="Calibri" w:hAnsi="Calibri"/>
-          <w:sz w:val="24"/>
-          <w:szCs w:val="24"/>
-          <w:rtl w:val="0"/>
-        </w:rPr>
-        <w:t xml:space="preserve">Para implementar esta solución en Java, se podrían utilizar varias bibliotecas de código abierto, como QRGen, para generar los códigos QR y leerlos en la puerta de embarque. </w:t>
+          <w:u w:val="single"/>
+        </w:rPr>
+      </w:pPr>
+      <w:r>
+        <w:rPr>
+          <w:rFonts w:ascii="Calibri" w:cs="Calibri" w:eastAsia="Calibri" w:hAnsi="Calibri"/>
+          <w:sz w:val="24"/>
+          <w:szCs w:val="24"/>
+          <w:u w:val="single"/>
+          <w:rtl w:val="0"/>
+        </w:rPr>
+        <w:t xml:space="preserve">Objetivo:</w:t>
       </w:r>
     </w:p>
     <w:p>
@@ -3528,8 +4097,503 @@
       </w:pPr>
       <w:r>
         <w:rPr>
-          <w:rtl w:val="0"/>
-        </w:rPr>
+          <w:rFonts w:ascii="Calibri" w:cs="Calibri" w:eastAsia="Calibri" w:hAnsi="Calibri"/>
+          <w:sz w:val="24"/>
+          <w:szCs w:val="24"/>
+          <w:rtl w:val="0"/>
+        </w:rPr>
+        <w:t xml:space="preserve"> Mejorar el proceso de ingreso y salida del avión a través de la creación de un programa en Java que permita a los pasajeros ingresar su información y recibir un código QR que les permita ingresar al avión en el orden apropiado.</w:t>
+      </w:r>
+    </w:p>
+    <w:p>
+      <w:pPr>
+        <w:widowControl w:val="0"/>
+        <w:spacing w:before="338.3599853515625" w:line="240" w:lineRule="auto"/>
+        <w:ind w:left="720" w:firstLine="0"/>
+        <w:rPr>
+          <w:rFonts w:ascii="Calibri" w:cs="Calibri" w:eastAsia="Calibri" w:hAnsi="Calibri"/>
+          <w:sz w:val="24"/>
+          <w:szCs w:val="24"/>
+          <w:u w:val="single"/>
+        </w:rPr>
+      </w:pPr>
+      <w:r>
+        <w:rPr>
+          <w:rFonts w:ascii="Calibri" w:cs="Calibri" w:eastAsia="Calibri" w:hAnsi="Calibri"/>
+          <w:sz w:val="24"/>
+          <w:szCs w:val="24"/>
+          <w:u w:val="single"/>
+          <w:rtl w:val="0"/>
+        </w:rPr>
+        <w:t xml:space="preserve">Funcionalidades:</w:t>
+      </w:r>
+    </w:p>
+    <w:p>
+      <w:pPr>
+        <w:widowControl w:val="0"/>
+        <w:spacing w:before="338.3599853515625" w:line="240" w:lineRule="auto"/>
+        <w:ind w:left="720" w:firstLine="0"/>
+        <w:rPr>
+          <w:rFonts w:ascii="Calibri" w:cs="Calibri" w:eastAsia="Calibri" w:hAnsi="Calibri"/>
+          <w:sz w:val="24"/>
+          <w:szCs w:val="24"/>
+        </w:rPr>
+      </w:pPr>
+      <w:r>
+        <w:rPr>
+          <w:rFonts w:ascii="Calibri" w:cs="Calibri" w:eastAsia="Calibri" w:hAnsi="Calibri"/>
+          <w:sz w:val="24"/>
+          <w:szCs w:val="24"/>
+          <w:rtl w:val="0"/>
+        </w:rPr>
+        <w:t xml:space="preserve">- El programa permitirá a los pasajeros ingresar su información personal como su nombre, número de asiento y ubicación en el avión.</w:t>
+      </w:r>
+    </w:p>
+    <w:p>
+      <w:pPr>
+        <w:widowControl w:val="0"/>
+        <w:spacing w:before="338.3599853515625" w:line="240" w:lineRule="auto"/>
+        <w:ind w:left="720" w:firstLine="0"/>
+        <w:rPr>
+          <w:rFonts w:ascii="Calibri" w:cs="Calibri" w:eastAsia="Calibri" w:hAnsi="Calibri"/>
+          <w:sz w:val="24"/>
+          <w:szCs w:val="24"/>
+        </w:rPr>
+      </w:pPr>
+      <w:r>
+        <w:rPr>
+          <w:rFonts w:ascii="Calibri" w:cs="Calibri" w:eastAsia="Calibri" w:hAnsi="Calibri"/>
+          <w:sz w:val="24"/>
+          <w:szCs w:val="24"/>
+          <w:rtl w:val="0"/>
+        </w:rPr>
+        <w:t xml:space="preserve">- El programa generará un código QR único para cada pasajero, que se utilizará para determinar el orden de ingreso al avión.</w:t>
+      </w:r>
+    </w:p>
+    <w:p>
+      <w:pPr>
+        <w:widowControl w:val="0"/>
+        <w:spacing w:before="338.3599853515625" w:line="240" w:lineRule="auto"/>
+        <w:ind w:left="720" w:firstLine="0"/>
+        <w:rPr>
+          <w:rFonts w:ascii="Calibri" w:cs="Calibri" w:eastAsia="Calibri" w:hAnsi="Calibri"/>
+          <w:sz w:val="24"/>
+          <w:szCs w:val="24"/>
+        </w:rPr>
+      </w:pPr>
+      <w:r>
+        <w:rPr>
+          <w:rFonts w:ascii="Calibri" w:cs="Calibri" w:eastAsia="Calibri" w:hAnsi="Calibri"/>
+          <w:sz w:val="24"/>
+          <w:szCs w:val="24"/>
+          <w:rtl w:val="0"/>
+        </w:rPr>
+        <w:t xml:space="preserve">- El programa ordenará a los pasajeros de acuerdo a su ubicación en el avión y su tiempo de llegada, utilizando una estructura de datos adecuada (vista en clase).</w:t>
+      </w:r>
+    </w:p>
+    <w:p>
+      <w:pPr>
+        <w:widowControl w:val="0"/>
+        <w:spacing w:before="338.3599853515625" w:line="240" w:lineRule="auto"/>
+        <w:ind w:left="720" w:firstLine="0"/>
+        <w:rPr>
+          <w:rFonts w:ascii="Calibri" w:cs="Calibri" w:eastAsia="Calibri" w:hAnsi="Calibri"/>
+          <w:sz w:val="24"/>
+          <w:szCs w:val="24"/>
+        </w:rPr>
+      </w:pPr>
+      <w:r>
+        <w:rPr>
+          <w:rFonts w:ascii="Calibri" w:cs="Calibri" w:eastAsia="Calibri" w:hAnsi="Calibri"/>
+          <w:sz w:val="24"/>
+          <w:szCs w:val="24"/>
+          <w:rtl w:val="0"/>
+        </w:rPr>
+        <w:t xml:space="preserve">- El programa permitirá a los pasajeros escanear su código QR en la puerta de embarque para ingresar al avión en el momento adecuado.</w:t>
+      </w:r>
+    </w:p>
+    <w:p>
+      <w:pPr>
+        <w:widowControl w:val="0"/>
+        <w:spacing w:before="338.3599853515625" w:line="240" w:lineRule="auto"/>
+        <w:ind w:left="720" w:firstLine="0"/>
+        <w:rPr>
+          <w:rFonts w:ascii="Calibri" w:cs="Calibri" w:eastAsia="Calibri" w:hAnsi="Calibri"/>
+          <w:sz w:val="24"/>
+          <w:szCs w:val="24"/>
+        </w:rPr>
+      </w:pPr>
+      <w:r>
+        <w:rPr>
+          <w:rFonts w:ascii="Calibri" w:cs="Calibri" w:eastAsia="Calibri" w:hAnsi="Calibri"/>
+          <w:sz w:val="24"/>
+          <w:szCs w:val="24"/>
+          <w:rtl w:val="0"/>
+        </w:rPr>
+        <w:t xml:space="preserve">- El programa actualizará continuamente la estructura de datos a medida que los pasajeros ingresen al avión para controlar el embarque.</w:t>
+      </w:r>
+    </w:p>
+    <w:p>
+      <w:pPr>
+        <w:widowControl w:val="0"/>
+        <w:spacing w:before="338.3599853515625" w:line="240" w:lineRule="auto"/>
+        <w:ind w:left="720" w:firstLine="0"/>
+        <w:rPr>
+          <w:rFonts w:ascii="Calibri" w:cs="Calibri" w:eastAsia="Calibri" w:hAnsi="Calibri"/>
+          <w:sz w:val="24"/>
+          <w:szCs w:val="24"/>
+          <w:u w:val="single"/>
+        </w:rPr>
+      </w:pPr>
+      <w:r>
+        <w:rPr>
+          <w:rFonts w:ascii="Calibri" w:cs="Calibri" w:eastAsia="Calibri" w:hAnsi="Calibri"/>
+          <w:sz w:val="24"/>
+          <w:szCs w:val="24"/>
+          <w:u w:val="single"/>
+          <w:rtl w:val="0"/>
+        </w:rPr>
+        <w:t xml:space="preserve">Tecnologías y herramientas:</w:t>
+      </w:r>
+    </w:p>
+    <w:p>
+      <w:pPr>
+        <w:widowControl w:val="0"/>
+        <w:spacing w:before="338.3599853515625" w:line="240" w:lineRule="auto"/>
+        <w:ind w:left="720" w:firstLine="0"/>
+        <w:rPr>
+          <w:rFonts w:ascii="Calibri" w:cs="Calibri" w:eastAsia="Calibri" w:hAnsi="Calibri"/>
+          <w:sz w:val="24"/>
+          <w:szCs w:val="24"/>
+        </w:rPr>
+      </w:pPr>
+      <w:r>
+        <w:rPr>
+          <w:rFonts w:ascii="Calibri" w:cs="Calibri" w:eastAsia="Calibri" w:hAnsi="Calibri"/>
+          <w:sz w:val="24"/>
+          <w:szCs w:val="24"/>
+          <w:rtl w:val="0"/>
+        </w:rPr>
+        <w:t xml:space="preserve">- Java: Lenguaje de programación utilizado para desarrollar el programa.</w:t>
+      </w:r>
+    </w:p>
+    <w:p>
+      <w:pPr>
+        <w:widowControl w:val="0"/>
+        <w:spacing w:before="338.3599853515625" w:line="240" w:lineRule="auto"/>
+        <w:ind w:left="720" w:firstLine="0"/>
+        <w:rPr>
+          <w:rFonts w:ascii="Calibri" w:cs="Calibri" w:eastAsia="Calibri" w:hAnsi="Calibri"/>
+          <w:sz w:val="24"/>
+          <w:szCs w:val="24"/>
+        </w:rPr>
+      </w:pPr>
+      <w:r>
+        <w:rPr>
+          <w:rFonts w:ascii="Calibri" w:cs="Calibri" w:eastAsia="Calibri" w:hAnsi="Calibri"/>
+          <w:sz w:val="24"/>
+          <w:szCs w:val="24"/>
+          <w:rtl w:val="0"/>
+        </w:rPr>
+        <w:t xml:space="preserve">- QRGen: Biblioteca de código abierto utilizada para generar los códigos QR únicos para cada pasajero.</w:t>
+      </w:r>
+    </w:p>
+    <w:p>
+      <w:pPr>
+        <w:widowControl w:val="0"/>
+        <w:spacing w:before="338.3599853515625" w:line="240" w:lineRule="auto"/>
+        <w:ind w:left="720" w:firstLine="0"/>
+        <w:rPr>
+          <w:rFonts w:ascii="Calibri" w:cs="Calibri" w:eastAsia="Calibri" w:hAnsi="Calibri"/>
+          <w:sz w:val="24"/>
+          <w:szCs w:val="24"/>
+        </w:rPr>
+      </w:pPr>
+      <w:r>
+        <w:rPr>
+          <w:rFonts w:ascii="Calibri" w:cs="Calibri" w:eastAsia="Calibri" w:hAnsi="Calibri"/>
+          <w:sz w:val="24"/>
+          <w:szCs w:val="24"/>
+          <w:rtl w:val="0"/>
+        </w:rPr>
+        <w:t xml:space="preserve">- IDE como Eclipse o NetBeans para el desarrollo del programa.</w:t>
+      </w:r>
+    </w:p>
+    <w:p>
+      <w:pPr>
+        <w:widowControl w:val="0"/>
+        <w:spacing w:before="338.3599853515625" w:line="240" w:lineRule="auto"/>
+        <w:ind w:left="720" w:firstLine="0"/>
+        <w:rPr>
+          <w:rFonts w:ascii="Calibri" w:cs="Calibri" w:eastAsia="Calibri" w:hAnsi="Calibri"/>
+          <w:sz w:val="24"/>
+          <w:szCs w:val="24"/>
+        </w:rPr>
+      </w:pPr>
+      <w:r>
+        <w:rPr>
+          <w:rFonts w:ascii="Calibri" w:cs="Calibri" w:eastAsia="Calibri" w:hAnsi="Calibri"/>
+          <w:sz w:val="24"/>
+          <w:szCs w:val="24"/>
+          <w:rtl w:val="0"/>
+        </w:rPr>
+        <w:t xml:space="preserve">- Estructuras de datos: Se utilizará una estructura de datos adecuada para ordenar a los pasajeros de acuerdo a su ubicación en el avión y su tiempo de llegada.</w:t>
+      </w:r>
+    </w:p>
+    <w:p>
+      <w:pPr>
+        <w:widowControl w:val="0"/>
+        <w:spacing w:before="338.3599853515625" w:line="240" w:lineRule="auto"/>
+        <w:ind w:left="720" w:firstLine="0"/>
+        <w:rPr>
+          <w:rFonts w:ascii="Calibri" w:cs="Calibri" w:eastAsia="Calibri" w:hAnsi="Calibri"/>
+          <w:sz w:val="24"/>
+          <w:szCs w:val="24"/>
+          <w:u w:val="single"/>
+        </w:rPr>
+      </w:pPr>
+      <w:r>
+        <w:rPr>
+          <w:rFonts w:ascii="Calibri" w:cs="Calibri" w:eastAsia="Calibri" w:hAnsi="Calibri"/>
+          <w:sz w:val="24"/>
+          <w:szCs w:val="24"/>
+          <w:u w:val="single"/>
+          <w:rtl w:val="0"/>
+        </w:rPr>
+        <w:t xml:space="preserve">Diagrama de flujo:</w:t>
+      </w:r>
+    </w:p>
+    <w:p>
+      <w:pPr>
+        <w:widowControl w:val="0"/>
+        <w:spacing w:before="338.3599853515625" w:line="240" w:lineRule="auto"/>
+        <w:ind w:left="720" w:firstLine="0"/>
+        <w:rPr>
+          <w:rFonts w:ascii="Calibri" w:cs="Calibri" w:eastAsia="Calibri" w:hAnsi="Calibri"/>
+          <w:sz w:val="24"/>
+          <w:szCs w:val="24"/>
+        </w:rPr>
+      </w:pPr>
+      <w:r>
+        <w:rPr>
+          <w:rFonts w:ascii="Calibri" w:cs="Calibri" w:eastAsia="Calibri" w:hAnsi="Calibri"/>
+          <w:sz w:val="24"/>
+          <w:szCs w:val="24"/>
+          <w:rtl w:val="0"/>
+        </w:rPr>
+        <w:t xml:space="preserve">- Lectura de datos de los pasajeros desde un formulario en el programa.</w:t>
+      </w:r>
+    </w:p>
+    <w:p>
+      <w:pPr>
+        <w:widowControl w:val="0"/>
+        <w:spacing w:before="338.3599853515625" w:line="240" w:lineRule="auto"/>
+        <w:ind w:left="720" w:firstLine="0"/>
+        <w:rPr>
+          <w:rFonts w:ascii="Calibri" w:cs="Calibri" w:eastAsia="Calibri" w:hAnsi="Calibri"/>
+          <w:sz w:val="24"/>
+          <w:szCs w:val="24"/>
+        </w:rPr>
+      </w:pPr>
+      <w:r>
+        <w:rPr>
+          <w:rFonts w:ascii="Calibri" w:cs="Calibri" w:eastAsia="Calibri" w:hAnsi="Calibri"/>
+          <w:sz w:val="24"/>
+          <w:szCs w:val="24"/>
+          <w:rtl w:val="0"/>
+        </w:rPr>
+        <w:t xml:space="preserve">- Generación de códigos QR únicos para cada pasajero utilizando la biblioteca QRGen.</w:t>
+      </w:r>
+    </w:p>
+    <w:p>
+      <w:pPr>
+        <w:widowControl w:val="0"/>
+        <w:spacing w:before="338.3599853515625" w:line="240" w:lineRule="auto"/>
+        <w:ind w:left="720" w:firstLine="0"/>
+        <w:rPr>
+          <w:rFonts w:ascii="Calibri" w:cs="Calibri" w:eastAsia="Calibri" w:hAnsi="Calibri"/>
+          <w:sz w:val="24"/>
+          <w:szCs w:val="24"/>
+        </w:rPr>
+      </w:pPr>
+      <w:r>
+        <w:rPr>
+          <w:rFonts w:ascii="Calibri" w:cs="Calibri" w:eastAsia="Calibri" w:hAnsi="Calibri"/>
+          <w:sz w:val="24"/>
+          <w:szCs w:val="24"/>
+          <w:rtl w:val="0"/>
+        </w:rPr>
+        <w:t xml:space="preserve">- Almacenamiento de la información de los pasajeros y su ubicación en el avión en una estructura de datos adecuada.</w:t>
+      </w:r>
+    </w:p>
+    <w:p>
+      <w:pPr>
+        <w:widowControl w:val="0"/>
+        <w:spacing w:before="338.3599853515625" w:line="240" w:lineRule="auto"/>
+        <w:ind w:left="720" w:firstLine="0"/>
+        <w:rPr>
+          <w:rFonts w:ascii="Calibri" w:cs="Calibri" w:eastAsia="Calibri" w:hAnsi="Calibri"/>
+          <w:sz w:val="24"/>
+          <w:szCs w:val="24"/>
+        </w:rPr>
+      </w:pPr>
+      <w:r>
+        <w:rPr>
+          <w:rFonts w:ascii="Calibri" w:cs="Calibri" w:eastAsia="Calibri" w:hAnsi="Calibri"/>
+          <w:sz w:val="24"/>
+          <w:szCs w:val="24"/>
+          <w:rtl w:val="0"/>
+        </w:rPr>
+        <w:t xml:space="preserve">- Ordenamiento de los pasajeros de acuerdo a su ubicación en el avión y su tiempo de llegada utilizando la estructura de datos.</w:t>
+      </w:r>
+    </w:p>
+    <w:p>
+      <w:pPr>
+        <w:widowControl w:val="0"/>
+        <w:spacing w:before="338.3599853515625" w:line="240" w:lineRule="auto"/>
+        <w:ind w:left="720" w:firstLine="0"/>
+        <w:rPr>
+          <w:rFonts w:ascii="Calibri" w:cs="Calibri" w:eastAsia="Calibri" w:hAnsi="Calibri"/>
+          <w:sz w:val="24"/>
+          <w:szCs w:val="24"/>
+        </w:rPr>
+      </w:pPr>
+      <w:r>
+        <w:rPr>
+          <w:rFonts w:ascii="Calibri" w:cs="Calibri" w:eastAsia="Calibri" w:hAnsi="Calibri"/>
+          <w:sz w:val="24"/>
+          <w:szCs w:val="24"/>
+          <w:rtl w:val="0"/>
+        </w:rPr>
+        <w:t xml:space="preserve">- Actualización continua de la estructura de datos</w:t>
+      </w:r>
+    </w:p>
+    <w:p>
+      <w:pPr>
+        <w:widowControl w:val="0"/>
+        <w:spacing w:before="338.3599853515625" w:line="240" w:lineRule="auto"/>
+        <w:ind w:left="720" w:firstLine="0"/>
+        <w:rPr>
+          <w:rFonts w:ascii="Calibri" w:cs="Calibri" w:eastAsia="Calibri" w:hAnsi="Calibri"/>
+          <w:sz w:val="24"/>
+          <w:szCs w:val="24"/>
+        </w:rPr>
+      </w:pPr>
+      <w:r>
+        <w:rPr>
+          <w:rFonts w:ascii="Calibri" w:cs="Calibri" w:eastAsia="Calibri" w:hAnsi="Calibri"/>
+          <w:sz w:val="24"/>
+          <w:szCs w:val="24"/>
+          <w:rtl w:val="0"/>
+        </w:rPr>
+        <w:t xml:space="preserve">- Escaneo de los códigos QR en la puerta de embarque</w:t>
+      </w:r>
+    </w:p>
+    <w:p>
+      <w:pPr>
+        <w:widowControl w:val="0"/>
+        <w:spacing w:before="338.3599853515625" w:line="240" w:lineRule="auto"/>
+        <w:ind w:left="720" w:firstLine="0"/>
+        <w:rPr>
+          <w:rFonts w:ascii="Calibri" w:cs="Calibri" w:eastAsia="Calibri" w:hAnsi="Calibri"/>
+          <w:sz w:val="24"/>
+          <w:szCs w:val="24"/>
+          <w:u w:val="single"/>
+        </w:rPr>
+      </w:pPr>
+      <w:r>
+        <w:rPr>
+          <w:rFonts w:ascii="Calibri" w:cs="Calibri" w:eastAsia="Calibri" w:hAnsi="Calibri"/>
+          <w:sz w:val="24"/>
+          <w:szCs w:val="24"/>
+          <w:u w:val="single"/>
+          <w:rtl w:val="0"/>
+        </w:rPr>
+        <w:t xml:space="preserve">Resultados esperados:</w:t>
+      </w:r>
+    </w:p>
+    <w:p>
+      <w:pPr>
+        <w:widowControl w:val="0"/>
+        <w:spacing w:before="338.3599853515625" w:line="240" w:lineRule="auto"/>
+        <w:ind w:left="720" w:firstLine="0"/>
+        <w:rPr>
+          <w:rFonts w:ascii="Calibri" w:cs="Calibri" w:eastAsia="Calibri" w:hAnsi="Calibri"/>
+          <w:sz w:val="24"/>
+          <w:szCs w:val="24"/>
+        </w:rPr>
+      </w:pPr>
+      <w:r>
+        <w:rPr>
+          <w:rFonts w:ascii="Calibri" w:cs="Calibri" w:eastAsia="Calibri" w:hAnsi="Calibri"/>
+          <w:sz w:val="24"/>
+          <w:szCs w:val="24"/>
+          <w:rtl w:val="0"/>
+        </w:rPr>
+        <w:t xml:space="preserve">- Un proceso de ingreso y salida del avión más organizado y eficiente.</w:t>
+      </w:r>
+    </w:p>
+    <w:p>
+      <w:pPr>
+        <w:widowControl w:val="0"/>
+        <w:spacing w:before="338.3599853515625" w:line="240" w:lineRule="auto"/>
+        <w:ind w:left="720" w:firstLine="0"/>
+        <w:rPr>
+          <w:rFonts w:ascii="Calibri" w:cs="Calibri" w:eastAsia="Calibri" w:hAnsi="Calibri"/>
+          <w:sz w:val="24"/>
+          <w:szCs w:val="24"/>
+        </w:rPr>
+      </w:pPr>
+      <w:r>
+        <w:rPr>
+          <w:rFonts w:ascii="Calibri" w:cs="Calibri" w:eastAsia="Calibri" w:hAnsi="Calibri"/>
+          <w:sz w:val="24"/>
+          <w:szCs w:val="24"/>
+          <w:rtl w:val="0"/>
+        </w:rPr>
+        <w:t xml:space="preserve">- Una reducción en el tiempo de espera y en la confusión de los pasajeros.</w:t>
+      </w:r>
+    </w:p>
+    <w:p>
+      <w:pPr>
+        <w:widowControl w:val="0"/>
+        <w:spacing w:before="338.3599853515625" w:line="240" w:lineRule="auto"/>
+        <w:ind w:left="720" w:firstLine="0"/>
+        <w:rPr>
+          <w:rFonts w:ascii="Calibri" w:cs="Calibri" w:eastAsia="Calibri" w:hAnsi="Calibri"/>
+          <w:sz w:val="24"/>
+          <w:szCs w:val="24"/>
+        </w:rPr>
+      </w:pPr>
+      <w:r>
+        <w:rPr>
+          <w:rFonts w:ascii="Calibri" w:cs="Calibri" w:eastAsia="Calibri" w:hAnsi="Calibri"/>
+          <w:sz w:val="24"/>
+          <w:szCs w:val="24"/>
+          <w:rtl w:val="0"/>
+        </w:rPr>
+        <w:t xml:space="preserve">- Una mejora en la experiencia del pasajero y en la satisfacción del cliente.</w:t>
+      </w:r>
+    </w:p>
+    <w:p>
+      <w:pPr>
+        <w:widowControl w:val="0"/>
+        <w:spacing w:before="338.3599853515625" w:line="240" w:lineRule="auto"/>
+        <w:ind w:left="720" w:firstLine="0"/>
+        <w:rPr>
+          <w:rFonts w:ascii="Calibri" w:cs="Calibri" w:eastAsia="Calibri" w:hAnsi="Calibri"/>
+          <w:sz w:val="24"/>
+          <w:szCs w:val="24"/>
+        </w:rPr>
+      </w:pPr>
+      <w:r>
+        <w:rPr>
+          <w:rFonts w:ascii="Calibri" w:cs="Calibri" w:eastAsia="Calibri" w:hAnsi="Calibri"/>
+          <w:sz w:val="24"/>
+          <w:szCs w:val="24"/>
+          <w:rtl w:val="0"/>
+        </w:rPr>
+        <w:t xml:space="preserve">- Una mayor eficiencia para la aerolínea al disminuir el tiempo de embarque y desembarque del avión.</w:t>
       </w:r>
     </w:p>
     <w:p>
@@ -5366,93 +6430,6 @@
       <w:pPr>
         <w:widowControl w:val="0"/>
         <w:spacing w:before="338.3599853515625" w:line="240" w:lineRule="auto"/>
-        <w:ind w:left="34.17999267578125" w:firstLine="0"/>
-        <w:rPr>
-          <w:rFonts w:ascii="Calibri" w:cs="Calibri" w:eastAsia="Calibri" w:hAnsi="Calibri"/>
-          <w:b w:val="1"/>
-          <w:sz w:val="24"/>
-          <w:szCs w:val="24"/>
-        </w:rPr>
-      </w:pPr>
-      <w:r>
-        <w:rPr>
-          <w:rtl w:val="0"/>
-        </w:rPr>
-      </w:r>
-    </w:p>
-    <w:p>
-      <w:pPr>
-        <w:widowControl w:val="0"/>
-        <w:spacing w:before="338.3599853515625" w:line="240" w:lineRule="auto"/>
-        <w:ind w:left="34.17999267578125" w:firstLine="0"/>
-        <w:rPr>
-          <w:rFonts w:ascii="Calibri" w:cs="Calibri" w:eastAsia="Calibri" w:hAnsi="Calibri"/>
-          <w:b w:val="1"/>
-          <w:sz w:val="24"/>
-          <w:szCs w:val="24"/>
-        </w:rPr>
-      </w:pPr>
-      <w:r>
-        <w:rPr>
-          <w:rtl w:val="0"/>
-        </w:rPr>
-      </w:r>
-    </w:p>
-    <w:p>
-      <w:pPr>
-        <w:widowControl w:val="0"/>
-        <w:spacing w:before="338.3599853515625" w:line="240" w:lineRule="auto"/>
-        <w:ind w:left="0" w:firstLine="0"/>
-        <w:rPr>
-          <w:rFonts w:ascii="Calibri" w:cs="Calibri" w:eastAsia="Calibri" w:hAnsi="Calibri"/>
-          <w:sz w:val="24"/>
-          <w:szCs w:val="24"/>
-        </w:rPr>
-      </w:pPr>
-      <w:r>
-        <w:rPr>
-          <w:rtl w:val="0"/>
-        </w:rPr>
-      </w:r>
-    </w:p>
-    <w:p>
-      <w:pPr>
-        <w:widowControl w:val="0"/>
-        <w:spacing w:before="338.3599853515625" w:line="240" w:lineRule="auto"/>
-        <w:ind w:left="0" w:firstLine="0"/>
-        <w:rPr>
-          <w:rFonts w:ascii="Calibri" w:cs="Calibri" w:eastAsia="Calibri" w:hAnsi="Calibri"/>
-          <w:sz w:val="24"/>
-          <w:szCs w:val="24"/>
-        </w:rPr>
-      </w:pPr>
-      <w:r>
-        <w:rPr>
-          <w:rtl w:val="0"/>
-        </w:rPr>
-      </w:r>
-    </w:p>
-    <w:p>
-      <w:pPr>
-        <w:widowControl w:val="0"/>
-        <w:spacing w:before="338.3599853515625" w:line="240" w:lineRule="auto"/>
-        <w:ind w:left="0" w:firstLine="0"/>
-        <w:rPr>
-          <w:rFonts w:ascii="Calibri" w:cs="Calibri" w:eastAsia="Calibri" w:hAnsi="Calibri"/>
-          <w:sz w:val="24"/>
-          <w:szCs w:val="24"/>
-        </w:rPr>
-      </w:pPr>
-      <w:r>
-        <w:rPr>
-          <w:rtl w:val="0"/>
-        </w:rPr>
-      </w:r>
-    </w:p>
-    <w:p>
-      <w:pPr>
-        <w:widowControl w:val="0"/>
-        <w:spacing w:before="338.3599853515625" w:line="240" w:lineRule="auto"/>
         <w:ind w:left="0" w:firstLine="0"/>
         <w:rPr>
           <w:rFonts w:ascii="Calibri" w:cs="Calibri" w:eastAsia="Calibri" w:hAnsi="Calibri"/>
@@ -6036,7 +7013,7 @@
       <w:lvlText w:val="-"/>
       <w:lvlJc w:val="left"/>
       <w:pPr>
-        <w:ind w:left="720" w:hanging="360"/>
+        <w:ind w:left="1440" w:hanging="360"/>
       </w:pPr>
       <w:rPr>
         <w:u w:val="none"/>
@@ -6048,7 +7025,7 @@
       <w:lvlText w:val="-"/>
       <w:lvlJc w:val="left"/>
       <w:pPr>
-        <w:ind w:left="1440" w:hanging="360"/>
+        <w:ind w:left="2160" w:hanging="360"/>
       </w:pPr>
       <w:rPr>
         <w:u w:val="none"/>
@@ -6060,7 +7037,7 @@
       <w:lvlText w:val="-"/>
       <w:lvlJc w:val="left"/>
       <w:pPr>
-        <w:ind w:left="2160" w:hanging="360"/>
+        <w:ind w:left="2880" w:hanging="360"/>
       </w:pPr>
       <w:rPr>
         <w:u w:val="none"/>
@@ -6072,7 +7049,7 @@
       <w:lvlText w:val="-"/>
       <w:lvlJc w:val="left"/>
       <w:pPr>
-        <w:ind w:left="2880" w:hanging="360"/>
+        <w:ind w:left="3600" w:hanging="360"/>
       </w:pPr>
       <w:rPr>
         <w:u w:val="none"/>
@@ -6084,7 +7061,7 @@
       <w:lvlText w:val="-"/>
       <w:lvlJc w:val="left"/>
       <w:pPr>
-        <w:ind w:left="3600" w:hanging="360"/>
+        <w:ind w:left="4320" w:hanging="360"/>
       </w:pPr>
       <w:rPr>
         <w:u w:val="none"/>
@@ -6096,7 +7073,7 @@
       <w:lvlText w:val="-"/>
       <w:lvlJc w:val="left"/>
       <w:pPr>
-        <w:ind w:left="4320" w:hanging="360"/>
+        <w:ind w:left="5040" w:hanging="360"/>
       </w:pPr>
       <w:rPr>
         <w:u w:val="none"/>
@@ -6108,7 +7085,7 @@
       <w:lvlText w:val="-"/>
       <w:lvlJc w:val="left"/>
       <w:pPr>
-        <w:ind w:left="5040" w:hanging="360"/>
+        <w:ind w:left="5760" w:hanging="360"/>
       </w:pPr>
       <w:rPr>
         <w:u w:val="none"/>
@@ -6120,7 +7097,7 @@
       <w:lvlText w:val="-"/>
       <w:lvlJc w:val="left"/>
       <w:pPr>
-        <w:ind w:left="5760" w:hanging="360"/>
+        <w:ind w:left="6480" w:hanging="360"/>
       </w:pPr>
       <w:rPr>
         <w:u w:val="none"/>
@@ -6132,7 +7109,7 @@
       <w:lvlText w:val="-"/>
       <w:lvlJc w:val="left"/>
       <w:pPr>
-        <w:ind w:left="6480" w:hanging="360"/>
+        <w:ind w:left="7200" w:hanging="360"/>
       </w:pPr>
       <w:rPr>
         <w:u w:val="none"/>
@@ -6360,6 +7337,116 @@
     </w:lvl>
   </w:abstractNum>
   <w:abstractNum w:abstractNumId="9">
+    <w:lvl w:ilvl="0">
+      <w:start w:val="1"/>
+      <w:numFmt w:val="bullet"/>
+      <w:lvlText w:val="-"/>
+      <w:lvlJc w:val="left"/>
+      <w:pPr>
+        <w:ind w:left="720" w:hanging="360"/>
+      </w:pPr>
+      <w:rPr>
+        <w:u w:val="none"/>
+      </w:rPr>
+    </w:lvl>
+    <w:lvl w:ilvl="1">
+      <w:start w:val="1"/>
+      <w:numFmt w:val="bullet"/>
+      <w:lvlText w:val="-"/>
+      <w:lvlJc w:val="left"/>
+      <w:pPr>
+        <w:ind w:left="1440" w:hanging="360"/>
+      </w:pPr>
+      <w:rPr>
+        <w:u w:val="none"/>
+      </w:rPr>
+    </w:lvl>
+    <w:lvl w:ilvl="2">
+      <w:start w:val="1"/>
+      <w:numFmt w:val="bullet"/>
+      <w:lvlText w:val="-"/>
+      <w:lvlJc w:val="left"/>
+      <w:pPr>
+        <w:ind w:left="2160" w:hanging="360"/>
+      </w:pPr>
+      <w:rPr>
+        <w:u w:val="none"/>
+      </w:rPr>
+    </w:lvl>
+    <w:lvl w:ilvl="3">
+      <w:start w:val="1"/>
+      <w:numFmt w:val="bullet"/>
+      <w:lvlText w:val="-"/>
+      <w:lvlJc w:val="left"/>
+      <w:pPr>
+        <w:ind w:left="2880" w:hanging="360"/>
+      </w:pPr>
+      <w:rPr>
+        <w:u w:val="none"/>
+      </w:rPr>
+    </w:lvl>
+    <w:lvl w:ilvl="4">
+      <w:start w:val="1"/>
+      <w:numFmt w:val="bullet"/>
+      <w:lvlText w:val="-"/>
+      <w:lvlJc w:val="left"/>
+      <w:pPr>
+        <w:ind w:left="3600" w:hanging="360"/>
+      </w:pPr>
+      <w:rPr>
+        <w:u w:val="none"/>
+      </w:rPr>
+    </w:lvl>
+    <w:lvl w:ilvl="5">
+      <w:start w:val="1"/>
+      <w:numFmt w:val="bullet"/>
+      <w:lvlText w:val="-"/>
+      <w:lvlJc w:val="left"/>
+      <w:pPr>
+        <w:ind w:left="4320" w:hanging="360"/>
+      </w:pPr>
+      <w:rPr>
+        <w:u w:val="none"/>
+      </w:rPr>
+    </w:lvl>
+    <w:lvl w:ilvl="6">
+      <w:start w:val="1"/>
+      <w:numFmt w:val="bullet"/>
+      <w:lvlText w:val="-"/>
+      <w:lvlJc w:val="left"/>
+      <w:pPr>
+        <w:ind w:left="5040" w:hanging="360"/>
+      </w:pPr>
+      <w:rPr>
+        <w:u w:val="none"/>
+      </w:rPr>
+    </w:lvl>
+    <w:lvl w:ilvl="7">
+      <w:start w:val="1"/>
+      <w:numFmt w:val="bullet"/>
+      <w:lvlText w:val="-"/>
+      <w:lvlJc w:val="left"/>
+      <w:pPr>
+        <w:ind w:left="5760" w:hanging="360"/>
+      </w:pPr>
+      <w:rPr>
+        <w:u w:val="none"/>
+      </w:rPr>
+    </w:lvl>
+    <w:lvl w:ilvl="8">
+      <w:start w:val="1"/>
+      <w:numFmt w:val="bullet"/>
+      <w:lvlText w:val="-"/>
+      <w:lvlJc w:val="left"/>
+      <w:pPr>
+        <w:ind w:left="6480" w:hanging="360"/>
+      </w:pPr>
+      <w:rPr>
+        <w:u w:val="none"/>
+      </w:rPr>
+    </w:lvl>
+  </w:abstractNum>
+  <w:abstractNum w:abstractNumId="10">
     <w:lvl w:ilvl="0">
       <w:start w:val="1"/>
       <w:numFmt w:val="bullet"/>
@@ -6495,6 +7582,9 @@
   </w:num>
   <w:num w:numId="9">
     <w:abstractNumId w:val="9"/>
+  </w:num>
+  <w:num w:numId="10">
+    <w:abstractNumId w:val="10"/>
   </w:num>
 </w:numbering>
 </file>

</xml_diff>